<commit_message>
update pasos para instalar ingress.docx
</commit_message>
<xml_diff>
--- a/imagenes y pasos para instalar ingress.docx
+++ b/imagenes y pasos para instalar ingress.docx
@@ -111,7 +111,27 @@
           <w:szCs w:val="26"/>
           <w:lang w:val="es-MX"/>
         </w:rPr>
-        <w:t>Como se puede ver, el frontend funciona en el puerto 30102.</w:t>
+        <w:t xml:space="preserve">Como se puede ver, el </w:t>
+      </w:r>
+      <w:proofErr w:type="spellStart"/>
+      <w:r>
+        <w:rPr>
+          <w:rFonts w:ascii="Verdana" w:hAnsi="Verdana"/>
+          <w:sz w:val="26"/>
+          <w:szCs w:val="26"/>
+          <w:lang w:val="es-MX"/>
+        </w:rPr>
+        <w:t>frontend</w:t>
+      </w:r>
+      <w:proofErr w:type="spellEnd"/>
+      <w:r>
+        <w:rPr>
+          <w:rFonts w:ascii="Verdana" w:hAnsi="Verdana"/>
+          <w:sz w:val="26"/>
+          <w:szCs w:val="26"/>
+          <w:lang w:val="es-MX"/>
+        </w:rPr>
+        <w:t xml:space="preserve"> funciona en el puerto 30102.</w:t>
       </w:r>
     </w:p>
     <w:p>
@@ -149,7 +169,131 @@
           <w:szCs w:val="26"/>
           <w:lang w:val="es-MX"/>
         </w:rPr>
-        <w:t>revisa que se tenga un cluster activo corriendo. Para esto, se usa el comando “kubectl get nodes” y vemos que está el cluster “docker-desktop” corriendo bien</w:t>
+        <w:t xml:space="preserve">revisa que se tenga un </w:t>
+      </w:r>
+      <w:proofErr w:type="spellStart"/>
+      <w:proofErr w:type="gramStart"/>
+      <w:r>
+        <w:rPr>
+          <w:rFonts w:ascii="Verdana" w:hAnsi="Verdana"/>
+          <w:sz w:val="26"/>
+          <w:szCs w:val="26"/>
+          <w:lang w:val="es-MX"/>
+        </w:rPr>
+        <w:t>cluster</w:t>
+      </w:r>
+      <w:proofErr w:type="spellEnd"/>
+      <w:proofErr w:type="gramEnd"/>
+      <w:r>
+        <w:rPr>
+          <w:rFonts w:ascii="Verdana" w:hAnsi="Verdana"/>
+          <w:sz w:val="26"/>
+          <w:szCs w:val="26"/>
+          <w:lang w:val="es-MX"/>
+        </w:rPr>
+        <w:t xml:space="preserve"> activo corriendo. Para esto, se usa el comando “</w:t>
+      </w:r>
+      <w:proofErr w:type="spellStart"/>
+      <w:r>
+        <w:rPr>
+          <w:rFonts w:ascii="Verdana" w:hAnsi="Verdana"/>
+          <w:sz w:val="26"/>
+          <w:szCs w:val="26"/>
+          <w:lang w:val="es-MX"/>
+        </w:rPr>
+        <w:t>kubectl</w:t>
+      </w:r>
+      <w:proofErr w:type="spellEnd"/>
+      <w:r>
+        <w:rPr>
+          <w:rFonts w:ascii="Verdana" w:hAnsi="Verdana"/>
+          <w:sz w:val="26"/>
+          <w:szCs w:val="26"/>
+          <w:lang w:val="es-MX"/>
+        </w:rPr>
+        <w:t xml:space="preserve"> </w:t>
+      </w:r>
+      <w:proofErr w:type="spellStart"/>
+      <w:r>
+        <w:rPr>
+          <w:rFonts w:ascii="Verdana" w:hAnsi="Verdana"/>
+          <w:sz w:val="26"/>
+          <w:szCs w:val="26"/>
+          <w:lang w:val="es-MX"/>
+        </w:rPr>
+        <w:t>get</w:t>
+      </w:r>
+      <w:proofErr w:type="spellEnd"/>
+      <w:r>
+        <w:rPr>
+          <w:rFonts w:ascii="Verdana" w:hAnsi="Verdana"/>
+          <w:sz w:val="26"/>
+          <w:szCs w:val="26"/>
+          <w:lang w:val="es-MX"/>
+        </w:rPr>
+        <w:t xml:space="preserve"> </w:t>
+      </w:r>
+      <w:proofErr w:type="spellStart"/>
+      <w:r>
+        <w:rPr>
+          <w:rFonts w:ascii="Verdana" w:hAnsi="Verdana"/>
+          <w:sz w:val="26"/>
+          <w:szCs w:val="26"/>
+          <w:lang w:val="es-MX"/>
+        </w:rPr>
+        <w:t>nodes</w:t>
+      </w:r>
+      <w:proofErr w:type="spellEnd"/>
+      <w:r>
+        <w:rPr>
+          <w:rFonts w:ascii="Verdana" w:hAnsi="Verdana"/>
+          <w:sz w:val="26"/>
+          <w:szCs w:val="26"/>
+          <w:lang w:val="es-MX"/>
+        </w:rPr>
+        <w:t xml:space="preserve">” y vemos que está el </w:t>
+      </w:r>
+      <w:proofErr w:type="spellStart"/>
+      <w:proofErr w:type="gramStart"/>
+      <w:r>
+        <w:rPr>
+          <w:rFonts w:ascii="Verdana" w:hAnsi="Verdana"/>
+          <w:sz w:val="26"/>
+          <w:szCs w:val="26"/>
+          <w:lang w:val="es-MX"/>
+        </w:rPr>
+        <w:t>cluster</w:t>
+      </w:r>
+      <w:proofErr w:type="spellEnd"/>
+      <w:proofErr w:type="gramEnd"/>
+      <w:r>
+        <w:rPr>
+          <w:rFonts w:ascii="Verdana" w:hAnsi="Verdana"/>
+          <w:sz w:val="26"/>
+          <w:szCs w:val="26"/>
+          <w:lang w:val="es-MX"/>
+        </w:rPr>
+        <w:t xml:space="preserve"> “</w:t>
+      </w:r>
+      <w:proofErr w:type="spellStart"/>
+      <w:r>
+        <w:rPr>
+          <w:rFonts w:ascii="Verdana" w:hAnsi="Verdana"/>
+          <w:sz w:val="26"/>
+          <w:szCs w:val="26"/>
+          <w:lang w:val="es-MX"/>
+        </w:rPr>
+        <w:t>docker</w:t>
+      </w:r>
+      <w:proofErr w:type="spellEnd"/>
+      <w:r>
+        <w:rPr>
+          <w:rFonts w:ascii="Verdana" w:hAnsi="Verdana"/>
+          <w:sz w:val="26"/>
+          <w:szCs w:val="26"/>
+          <w:lang w:val="es-MX"/>
+        </w:rPr>
+        <w:t>-desktop” corriendo bien</w:t>
       </w:r>
     </w:p>
     <w:p>
@@ -286,36 +430,138 @@
           <w:szCs w:val="26"/>
           <w:lang w:val="es-MX"/>
         </w:rPr>
-        <w:t>Hay que recordar que es en este cluster dentro del cual corren todas los pods (contenedores) y servicios de la aplicación de bookstore-review.</w:t>
-      </w:r>
-    </w:p>
-    <w:p>
-      <w:pPr>
-        <w:rPr>
-          <w:rFonts w:ascii="Verdana" w:hAnsi="Verdana"/>
-          <w:sz w:val="26"/>
-          <w:szCs w:val="26"/>
-          <w:lang w:val="es-MX"/>
-        </w:rPr>
-      </w:pPr>
-    </w:p>
-    <w:p>
-      <w:pPr>
-        <w:rPr>
-          <w:rFonts w:ascii="Verdana" w:hAnsi="Verdana"/>
-          <w:sz w:val="26"/>
-          <w:szCs w:val="26"/>
-          <w:lang w:val="es-MX"/>
-        </w:rPr>
-      </w:pPr>
-      <w:r>
-        <w:rPr>
-          <w:rFonts w:ascii="Verdana" w:hAnsi="Verdana"/>
-          <w:sz w:val="26"/>
-          <w:szCs w:val="26"/>
-          <w:lang w:val="es-MX"/>
-        </w:rPr>
-        <w:t xml:space="preserve">Luego se instalan 3 cosas: curl, kubectl y Helm. </w:t>
+        <w:t xml:space="preserve">Hay que recordar que es en este </w:t>
+      </w:r>
+      <w:proofErr w:type="spellStart"/>
+      <w:proofErr w:type="gramStart"/>
+      <w:r>
+        <w:rPr>
+          <w:rFonts w:ascii="Verdana" w:hAnsi="Verdana"/>
+          <w:sz w:val="26"/>
+          <w:szCs w:val="26"/>
+          <w:lang w:val="es-MX"/>
+        </w:rPr>
+        <w:t>cluster</w:t>
+      </w:r>
+      <w:proofErr w:type="spellEnd"/>
+      <w:proofErr w:type="gramEnd"/>
+      <w:r>
+        <w:rPr>
+          <w:rFonts w:ascii="Verdana" w:hAnsi="Verdana"/>
+          <w:sz w:val="26"/>
+          <w:szCs w:val="26"/>
+          <w:lang w:val="es-MX"/>
+        </w:rPr>
+        <w:t xml:space="preserve"> dentro del cual corren todas los </w:t>
+      </w:r>
+      <w:proofErr w:type="spellStart"/>
+      <w:r>
+        <w:rPr>
+          <w:rFonts w:ascii="Verdana" w:hAnsi="Verdana"/>
+          <w:sz w:val="26"/>
+          <w:szCs w:val="26"/>
+          <w:lang w:val="es-MX"/>
+        </w:rPr>
+        <w:t>pods</w:t>
+      </w:r>
+      <w:proofErr w:type="spellEnd"/>
+      <w:r>
+        <w:rPr>
+          <w:rFonts w:ascii="Verdana" w:hAnsi="Verdana"/>
+          <w:sz w:val="26"/>
+          <w:szCs w:val="26"/>
+          <w:lang w:val="es-MX"/>
+        </w:rPr>
+        <w:t xml:space="preserve"> (contenedores) y servicios de la aplicación de </w:t>
+      </w:r>
+      <w:proofErr w:type="spellStart"/>
+      <w:r>
+        <w:rPr>
+          <w:rFonts w:ascii="Verdana" w:hAnsi="Verdana"/>
+          <w:sz w:val="26"/>
+          <w:szCs w:val="26"/>
+          <w:lang w:val="es-MX"/>
+        </w:rPr>
+        <w:t>bookstore-review</w:t>
+      </w:r>
+      <w:proofErr w:type="spellEnd"/>
+      <w:r>
+        <w:rPr>
+          <w:rFonts w:ascii="Verdana" w:hAnsi="Verdana"/>
+          <w:sz w:val="26"/>
+          <w:szCs w:val="26"/>
+          <w:lang w:val="es-MX"/>
+        </w:rPr>
+        <w:t>.</w:t>
+      </w:r>
+    </w:p>
+    <w:p>
+      <w:pPr>
+        <w:rPr>
+          <w:rFonts w:ascii="Verdana" w:hAnsi="Verdana"/>
+          <w:sz w:val="26"/>
+          <w:szCs w:val="26"/>
+          <w:lang w:val="es-MX"/>
+        </w:rPr>
+      </w:pPr>
+    </w:p>
+    <w:p>
+      <w:pPr>
+        <w:rPr>
+          <w:rFonts w:ascii="Verdana" w:hAnsi="Verdana"/>
+          <w:sz w:val="26"/>
+          <w:szCs w:val="26"/>
+          <w:lang w:val="es-MX"/>
+        </w:rPr>
+      </w:pPr>
+      <w:r>
+        <w:rPr>
+          <w:rFonts w:ascii="Verdana" w:hAnsi="Verdana"/>
+          <w:sz w:val="26"/>
+          <w:szCs w:val="26"/>
+          <w:lang w:val="es-MX"/>
+        </w:rPr>
+        <w:t xml:space="preserve">Luego se instalan 3 cosas: </w:t>
+      </w:r>
+      <w:proofErr w:type="spellStart"/>
+      <w:r>
+        <w:rPr>
+          <w:rFonts w:ascii="Verdana" w:hAnsi="Verdana"/>
+          <w:sz w:val="26"/>
+          <w:szCs w:val="26"/>
+          <w:lang w:val="es-MX"/>
+        </w:rPr>
+        <w:t>curl</w:t>
+      </w:r>
+      <w:proofErr w:type="spellEnd"/>
+      <w:r>
+        <w:rPr>
+          <w:rFonts w:ascii="Verdana" w:hAnsi="Verdana"/>
+          <w:sz w:val="26"/>
+          <w:szCs w:val="26"/>
+          <w:lang w:val="es-MX"/>
+        </w:rPr>
+        <w:t xml:space="preserve">, </w:t>
+      </w:r>
+      <w:proofErr w:type="spellStart"/>
+      <w:r>
+        <w:rPr>
+          <w:rFonts w:ascii="Verdana" w:hAnsi="Verdana"/>
+          <w:sz w:val="26"/>
+          <w:szCs w:val="26"/>
+          <w:lang w:val="es-MX"/>
+        </w:rPr>
+        <w:t>kubectl</w:t>
+      </w:r>
+      <w:proofErr w:type="spellEnd"/>
+      <w:r>
+        <w:rPr>
+          <w:rFonts w:ascii="Verdana" w:hAnsi="Verdana"/>
+          <w:sz w:val="26"/>
+          <w:szCs w:val="26"/>
+          <w:lang w:val="es-MX"/>
+        </w:rPr>
+        <w:t xml:space="preserve"> y Helm. </w:t>
       </w:r>
     </w:p>
     <w:p>
@@ -689,7 +935,47 @@
           <w:szCs w:val="26"/>
           <w:lang w:val="es-MX"/>
         </w:rPr>
-        <w:t>Ahora, a instalar curl… Oops… Se me olvidó que y a lo tengo en el PC (gracias papa Bill)</w:t>
+        <w:t xml:space="preserve">Ahora, a instalar </w:t>
+      </w:r>
+      <w:proofErr w:type="spellStart"/>
+      <w:r>
+        <w:rPr>
+          <w:rFonts w:ascii="Verdana" w:hAnsi="Verdana"/>
+          <w:sz w:val="26"/>
+          <w:szCs w:val="26"/>
+          <w:lang w:val="es-MX"/>
+        </w:rPr>
+        <w:t>curl</w:t>
+      </w:r>
+      <w:proofErr w:type="spellEnd"/>
+      <w:r>
+        <w:rPr>
+          <w:rFonts w:ascii="Verdana" w:hAnsi="Verdana"/>
+          <w:sz w:val="26"/>
+          <w:szCs w:val="26"/>
+          <w:lang w:val="es-MX"/>
+        </w:rPr>
+        <w:t xml:space="preserve">… </w:t>
+      </w:r>
+      <w:proofErr w:type="spellStart"/>
+      <w:r>
+        <w:rPr>
+          <w:rFonts w:ascii="Verdana" w:hAnsi="Verdana"/>
+          <w:sz w:val="26"/>
+          <w:szCs w:val="26"/>
+          <w:lang w:val="es-MX"/>
+        </w:rPr>
+        <w:t>Oops</w:t>
+      </w:r>
+      <w:proofErr w:type="spellEnd"/>
+      <w:r>
+        <w:rPr>
+          <w:rFonts w:ascii="Verdana" w:hAnsi="Verdana"/>
+          <w:sz w:val="26"/>
+          <w:szCs w:val="26"/>
+          <w:lang w:val="es-MX"/>
+        </w:rPr>
+        <w:t>… Se me olvidó que y a lo tengo en el PC (gracias papa Bill)</w:t>
       </w:r>
     </w:p>
     <w:p>
@@ -771,36 +1057,116 @@
           <w:szCs w:val="26"/>
           <w:lang w:val="es-MX"/>
         </w:rPr>
-        <w:t>En la imagen anterior reviso que funcione bien el curl y, efectivamente, ta bien</w:t>
-      </w:r>
-    </w:p>
-    <w:p>
-      <w:pPr>
-        <w:rPr>
-          <w:rFonts w:ascii="Verdana" w:hAnsi="Verdana"/>
-          <w:sz w:val="26"/>
-          <w:szCs w:val="26"/>
-          <w:lang w:val="es-MX"/>
-        </w:rPr>
-      </w:pPr>
-    </w:p>
-    <w:p>
-      <w:pPr>
-        <w:rPr>
-          <w:rFonts w:ascii="Verdana" w:hAnsi="Verdana"/>
-          <w:sz w:val="26"/>
-          <w:szCs w:val="26"/>
-          <w:lang w:val="es-MX"/>
-        </w:rPr>
-      </w:pPr>
-      <w:r>
-        <w:rPr>
-          <w:rFonts w:ascii="Verdana" w:hAnsi="Verdana"/>
-          <w:sz w:val="26"/>
-          <w:szCs w:val="26"/>
-          <w:lang w:val="es-MX"/>
-        </w:rPr>
-        <w:t>Y ahora reviso que funcione bien el kubectl (que también ya lo tenia instalado)</w:t>
+        <w:t xml:space="preserve">En la imagen anterior reviso que funcione bien el </w:t>
+      </w:r>
+      <w:proofErr w:type="spellStart"/>
+      <w:r>
+        <w:rPr>
+          <w:rFonts w:ascii="Verdana" w:hAnsi="Verdana"/>
+          <w:sz w:val="26"/>
+          <w:szCs w:val="26"/>
+          <w:lang w:val="es-MX"/>
+        </w:rPr>
+        <w:t>curl</w:t>
+      </w:r>
+      <w:proofErr w:type="spellEnd"/>
+      <w:r>
+        <w:rPr>
+          <w:rFonts w:ascii="Verdana" w:hAnsi="Verdana"/>
+          <w:sz w:val="26"/>
+          <w:szCs w:val="26"/>
+          <w:lang w:val="es-MX"/>
+        </w:rPr>
+        <w:t xml:space="preserve"> y, efectivamente, </w:t>
+      </w:r>
+      <w:proofErr w:type="spellStart"/>
+      <w:r>
+        <w:rPr>
+          <w:rFonts w:ascii="Verdana" w:hAnsi="Verdana"/>
+          <w:sz w:val="26"/>
+          <w:szCs w:val="26"/>
+          <w:lang w:val="es-MX"/>
+        </w:rPr>
+        <w:t>ta</w:t>
+      </w:r>
+      <w:proofErr w:type="spellEnd"/>
+      <w:r>
+        <w:rPr>
+          <w:rFonts w:ascii="Verdana" w:hAnsi="Verdana"/>
+          <w:sz w:val="26"/>
+          <w:szCs w:val="26"/>
+          <w:lang w:val="es-MX"/>
+        </w:rPr>
+        <w:t xml:space="preserve"> bien</w:t>
+      </w:r>
+    </w:p>
+    <w:p>
+      <w:pPr>
+        <w:rPr>
+          <w:rFonts w:ascii="Verdana" w:hAnsi="Verdana"/>
+          <w:sz w:val="26"/>
+          <w:szCs w:val="26"/>
+          <w:lang w:val="es-MX"/>
+        </w:rPr>
+      </w:pPr>
+    </w:p>
+    <w:p>
+      <w:pPr>
+        <w:rPr>
+          <w:rFonts w:ascii="Verdana" w:hAnsi="Verdana"/>
+          <w:sz w:val="26"/>
+          <w:szCs w:val="26"/>
+          <w:lang w:val="es-MX"/>
+        </w:rPr>
+      </w:pPr>
+      <w:r>
+        <w:rPr>
+          <w:rFonts w:ascii="Verdana" w:hAnsi="Verdana"/>
+          <w:sz w:val="26"/>
+          <w:szCs w:val="26"/>
+          <w:lang w:val="es-MX"/>
+        </w:rPr>
+        <w:t xml:space="preserve">Y ahora reviso que funcione bien el </w:t>
+      </w:r>
+      <w:proofErr w:type="spellStart"/>
+      <w:r>
+        <w:rPr>
+          <w:rFonts w:ascii="Verdana" w:hAnsi="Verdana"/>
+          <w:sz w:val="26"/>
+          <w:szCs w:val="26"/>
+          <w:lang w:val="es-MX"/>
+        </w:rPr>
+        <w:t>kubectl</w:t>
+      </w:r>
+      <w:proofErr w:type="spellEnd"/>
+      <w:r>
+        <w:rPr>
+          <w:rFonts w:ascii="Verdana" w:hAnsi="Verdana"/>
+          <w:sz w:val="26"/>
+          <w:szCs w:val="26"/>
+          <w:lang w:val="es-MX"/>
+        </w:rPr>
+        <w:t xml:space="preserve"> (que también ya lo </w:t>
+      </w:r>
+      <w:proofErr w:type="spellStart"/>
+      <w:r>
+        <w:rPr>
+          <w:rFonts w:ascii="Verdana" w:hAnsi="Verdana"/>
+          <w:sz w:val="26"/>
+          <w:szCs w:val="26"/>
+          <w:lang w:val="es-MX"/>
+        </w:rPr>
+        <w:t>tenia</w:t>
+      </w:r>
+      <w:proofErr w:type="spellEnd"/>
+      <w:r>
+        <w:rPr>
+          <w:rFonts w:ascii="Verdana" w:hAnsi="Verdana"/>
+          <w:sz w:val="26"/>
+          <w:szCs w:val="26"/>
+          <w:lang w:val="es-MX"/>
+        </w:rPr>
+        <w:t xml:space="preserve"> instalado)</w:t>
       </w:r>
     </w:p>
     <w:p>
@@ -919,7 +1285,25 @@
           <w:sz w:val="26"/>
           <w:szCs w:val="26"/>
         </w:rPr>
-        <w:t>Ahora, instalamos el ingress-nginx. En mi caso, como uso Docker desktop</w:t>
+        <w:t xml:space="preserve">Ahora, instalamos el </w:t>
+      </w:r>
+      <w:proofErr w:type="spellStart"/>
+      <w:r>
+        <w:rPr>
+          <w:rFonts w:ascii="Verdana" w:hAnsi="Verdana"/>
+          <w:sz w:val="26"/>
+          <w:szCs w:val="26"/>
+        </w:rPr>
+        <w:t>ingress-nginx</w:t>
+      </w:r>
+      <w:proofErr w:type="spellEnd"/>
+      <w:r>
+        <w:rPr>
+          <w:rFonts w:ascii="Verdana" w:hAnsi="Verdana"/>
+          <w:sz w:val="26"/>
+          <w:szCs w:val="26"/>
+        </w:rPr>
+        <w:t>. En mi caso, como uso Docker desktop</w:t>
       </w:r>
       <w:r>
         <w:rPr>
@@ -951,7 +1335,79 @@
           <w:sz w:val="26"/>
           <w:szCs w:val="26"/>
         </w:rPr>
-        <w:t xml:space="preserve"> de kubernetes. Por tanto, como necesito que el nginx-ingress sea compatible con mi versión de kubernetes, voy a usar la versión 1.10.0 de nginx-ingress </w:t>
+        <w:t xml:space="preserve"> de </w:t>
+      </w:r>
+      <w:proofErr w:type="spellStart"/>
+      <w:r>
+        <w:rPr>
+          <w:rFonts w:ascii="Verdana" w:hAnsi="Verdana"/>
+          <w:sz w:val="26"/>
+          <w:szCs w:val="26"/>
+        </w:rPr>
+        <w:t>kubernetes</w:t>
+      </w:r>
+      <w:proofErr w:type="spellEnd"/>
+      <w:r>
+        <w:rPr>
+          <w:rFonts w:ascii="Verdana" w:hAnsi="Verdana"/>
+          <w:sz w:val="26"/>
+          <w:szCs w:val="26"/>
+        </w:rPr>
+        <w:t xml:space="preserve">. Por tanto, como necesito que el </w:t>
+      </w:r>
+      <w:proofErr w:type="spellStart"/>
+      <w:r>
+        <w:rPr>
+          <w:rFonts w:ascii="Verdana" w:hAnsi="Verdana"/>
+          <w:sz w:val="26"/>
+          <w:szCs w:val="26"/>
+        </w:rPr>
+        <w:t>nginx-ingress</w:t>
+      </w:r>
+      <w:proofErr w:type="spellEnd"/>
+      <w:r>
+        <w:rPr>
+          <w:rFonts w:ascii="Verdana" w:hAnsi="Verdana"/>
+          <w:sz w:val="26"/>
+          <w:szCs w:val="26"/>
+        </w:rPr>
+        <w:t xml:space="preserve"> sea compatible con mi versión de </w:t>
+      </w:r>
+      <w:proofErr w:type="spellStart"/>
+      <w:r>
+        <w:rPr>
+          <w:rFonts w:ascii="Verdana" w:hAnsi="Verdana"/>
+          <w:sz w:val="26"/>
+          <w:szCs w:val="26"/>
+        </w:rPr>
+        <w:t>kubernetes</w:t>
+      </w:r>
+      <w:proofErr w:type="spellEnd"/>
+      <w:r>
+        <w:rPr>
+          <w:rFonts w:ascii="Verdana" w:hAnsi="Verdana"/>
+          <w:sz w:val="26"/>
+          <w:szCs w:val="26"/>
+        </w:rPr>
+        <w:t xml:space="preserve">, voy a usar la versión 1.10.0 de </w:t>
+      </w:r>
+      <w:proofErr w:type="spellStart"/>
+      <w:r>
+        <w:rPr>
+          <w:rFonts w:ascii="Verdana" w:hAnsi="Verdana"/>
+          <w:sz w:val="26"/>
+          <w:szCs w:val="26"/>
+        </w:rPr>
+        <w:t>nginx-ingress</w:t>
+      </w:r>
+      <w:proofErr w:type="spellEnd"/>
+      <w:r>
+        <w:rPr>
+          <w:rFonts w:ascii="Verdana" w:hAnsi="Verdana"/>
+          <w:sz w:val="26"/>
+          <w:szCs w:val="26"/>
+        </w:rPr>
+        <w:t xml:space="preserve"> </w:t>
       </w:r>
     </w:p>
     <w:p>
@@ -1037,23 +1493,115 @@
           <w:sz w:val="26"/>
           <w:szCs w:val="26"/>
         </w:rPr>
-        <w:t>Entonces, corro el comando para añadir ingress-nginx a mis repositorios “</w:t>
-      </w:r>
-      <w:r>
-        <w:rPr>
-          <w:rFonts w:ascii="Verdana" w:hAnsi="Verdana"/>
-          <w:sz w:val="26"/>
-          <w:szCs w:val="26"/>
-        </w:rPr>
-        <w:t>helm search repo ingress-nginx --versions</w:t>
-      </w:r>
-      <w:r>
-        <w:rPr>
-          <w:rFonts w:ascii="Verdana" w:hAnsi="Verdana"/>
-          <w:sz w:val="26"/>
-          <w:szCs w:val="26"/>
-        </w:rPr>
-        <w:t xml:space="preserve">” y, luego, busco la versión de ingress-nginx que necesito. Esto lo hago en la siguiente imagen </w:t>
+        <w:t xml:space="preserve">Entonces, corro el comando para añadir </w:t>
+      </w:r>
+      <w:proofErr w:type="spellStart"/>
+      <w:r>
+        <w:rPr>
+          <w:rFonts w:ascii="Verdana" w:hAnsi="Verdana"/>
+          <w:sz w:val="26"/>
+          <w:szCs w:val="26"/>
+        </w:rPr>
+        <w:t>ingress-nginx</w:t>
+      </w:r>
+      <w:proofErr w:type="spellEnd"/>
+      <w:r>
+        <w:rPr>
+          <w:rFonts w:ascii="Verdana" w:hAnsi="Verdana"/>
+          <w:sz w:val="26"/>
+          <w:szCs w:val="26"/>
+        </w:rPr>
+        <w:t xml:space="preserve"> a mis repositorios “</w:t>
+      </w:r>
+      <w:proofErr w:type="spellStart"/>
+      <w:r>
+        <w:rPr>
+          <w:rFonts w:ascii="Verdana" w:hAnsi="Verdana"/>
+          <w:sz w:val="26"/>
+          <w:szCs w:val="26"/>
+        </w:rPr>
+        <w:t>helm</w:t>
+      </w:r>
+      <w:proofErr w:type="spellEnd"/>
+      <w:r>
+        <w:rPr>
+          <w:rFonts w:ascii="Verdana" w:hAnsi="Verdana"/>
+          <w:sz w:val="26"/>
+          <w:szCs w:val="26"/>
+        </w:rPr>
+        <w:t xml:space="preserve"> </w:t>
+      </w:r>
+      <w:proofErr w:type="spellStart"/>
+      <w:r>
+        <w:rPr>
+          <w:rFonts w:ascii="Verdana" w:hAnsi="Verdana"/>
+          <w:sz w:val="26"/>
+          <w:szCs w:val="26"/>
+        </w:rPr>
+        <w:t>search</w:t>
+      </w:r>
+      <w:proofErr w:type="spellEnd"/>
+      <w:r>
+        <w:rPr>
+          <w:rFonts w:ascii="Verdana" w:hAnsi="Verdana"/>
+          <w:sz w:val="26"/>
+          <w:szCs w:val="26"/>
+        </w:rPr>
+        <w:t xml:space="preserve"> repo </w:t>
+      </w:r>
+      <w:proofErr w:type="spellStart"/>
+      <w:r>
+        <w:rPr>
+          <w:rFonts w:ascii="Verdana" w:hAnsi="Verdana"/>
+          <w:sz w:val="26"/>
+          <w:szCs w:val="26"/>
+        </w:rPr>
+        <w:t>ingress-nginx</w:t>
+      </w:r>
+      <w:proofErr w:type="spellEnd"/>
+      <w:r>
+        <w:rPr>
+          <w:rFonts w:ascii="Verdana" w:hAnsi="Verdana"/>
+          <w:sz w:val="26"/>
+          <w:szCs w:val="26"/>
+        </w:rPr>
+        <w:t xml:space="preserve"> --</w:t>
+      </w:r>
+      <w:proofErr w:type="spellStart"/>
+      <w:r>
+        <w:rPr>
+          <w:rFonts w:ascii="Verdana" w:hAnsi="Verdana"/>
+          <w:sz w:val="26"/>
+          <w:szCs w:val="26"/>
+        </w:rPr>
+        <w:t>versions</w:t>
+      </w:r>
+      <w:proofErr w:type="spellEnd"/>
+      <w:r>
+        <w:rPr>
+          <w:rFonts w:ascii="Verdana" w:hAnsi="Verdana"/>
+          <w:sz w:val="26"/>
+          <w:szCs w:val="26"/>
+        </w:rPr>
+        <w:t xml:space="preserve">” y, luego, busco la versión de </w:t>
+      </w:r>
+      <w:proofErr w:type="spellStart"/>
+      <w:r>
+        <w:rPr>
+          <w:rFonts w:ascii="Verdana" w:hAnsi="Verdana"/>
+          <w:sz w:val="26"/>
+          <w:szCs w:val="26"/>
+        </w:rPr>
+        <w:t>ingress-nginx</w:t>
+      </w:r>
+      <w:proofErr w:type="spellEnd"/>
+      <w:r>
+        <w:rPr>
+          <w:rFonts w:ascii="Verdana" w:hAnsi="Verdana"/>
+          <w:sz w:val="26"/>
+          <w:szCs w:val="26"/>
+        </w:rPr>
+        <w:t xml:space="preserve"> que necesito. Esto lo hago en la siguiente imagen </w:t>
       </w:r>
     </w:p>
     <w:p>
@@ -1129,8 +1677,18 @@
           <w:sz w:val="26"/>
           <w:szCs w:val="26"/>
         </w:rPr>
-        <w:t>Ahora, creamos un contenedor de alpine, para instalar estas cosas dentro del contenedor de alpine y que, desde aquí, se hagan las cosas de nginx</w:t>
-      </w:r>
+        <w:t xml:space="preserve">Ahora, creamos un contenedor de alpine, para instalar estas cosas dentro del contenedor de alpine y que, desde aquí, se hagan las cosas de </w:t>
+      </w:r>
+      <w:proofErr w:type="spellStart"/>
+      <w:r>
+        <w:rPr>
+          <w:rFonts w:ascii="Verdana" w:hAnsi="Verdana"/>
+          <w:sz w:val="26"/>
+          <w:szCs w:val="26"/>
+        </w:rPr>
+        <w:t>nginx</w:t>
+      </w:r>
+      <w:proofErr w:type="spellEnd"/>
     </w:p>
     <w:p>
       <w:pPr>
@@ -1207,6 +1765,1884 @@
           <w:szCs w:val="26"/>
         </w:rPr>
         <w:t>Ahí está, ahora, todo lo que instalamos en el PC, se debe instalar también en el contenedor de Alpine Linux</w:t>
+      </w:r>
+    </w:p>
+    <w:p>
+      <w:pPr>
+        <w:rPr>
+          <w:rFonts w:ascii="Verdana" w:hAnsi="Verdana"/>
+          <w:sz w:val="26"/>
+          <w:szCs w:val="26"/>
+        </w:rPr>
+      </w:pPr>
+    </w:p>
+    <w:p>
+      <w:pPr>
+        <w:rPr>
+          <w:rFonts w:ascii="Verdana" w:hAnsi="Verdana"/>
+          <w:sz w:val="26"/>
+          <w:szCs w:val="26"/>
+        </w:rPr>
+      </w:pPr>
+      <w:r>
+        <w:rPr>
+          <w:rFonts w:ascii="Verdana" w:hAnsi="Verdana"/>
+          <w:sz w:val="26"/>
+          <w:szCs w:val="26"/>
+        </w:rPr>
+        <w:drawing>
+          <wp:inline distT="0" distB="0" distL="0" distR="0" wp14:anchorId="7286689F" wp14:editId="29689F1D">
+            <wp:extent cx="5553850" cy="2019582"/>
+            <wp:effectExtent l="0" t="0" r="8890" b="0"/>
+            <wp:docPr id="2026962717" name="Imagen 1"/>
+            <wp:cNvGraphicFramePr>
+              <a:graphicFrameLocks xmlns:a="http://schemas.openxmlformats.org/drawingml/2006/main" noChangeAspect="1"/>
+            </wp:cNvGraphicFramePr>
+            <a:graphic xmlns:a="http://schemas.openxmlformats.org/drawingml/2006/main">
+              <a:graphicData uri="http://schemas.openxmlformats.org/drawingml/2006/picture">
+                <pic:pic xmlns:pic="http://schemas.openxmlformats.org/drawingml/2006/picture">
+                  <pic:nvPicPr>
+                    <pic:cNvPr id="2026962717" name=""/>
+                    <pic:cNvPicPr/>
+                  </pic:nvPicPr>
+                  <pic:blipFill>
+                    <a:blip r:embed="rId16"/>
+                    <a:stretch>
+                      <a:fillRect/>
+                    </a:stretch>
+                  </pic:blipFill>
+                  <pic:spPr>
+                    <a:xfrm>
+                      <a:off x="0" y="0"/>
+                      <a:ext cx="5553850" cy="2019582"/>
+                    </a:xfrm>
+                    <a:prstGeom prst="rect">
+                      <a:avLst/>
+                    </a:prstGeom>
+                  </pic:spPr>
+                </pic:pic>
+              </a:graphicData>
+            </a:graphic>
+          </wp:inline>
+        </w:drawing>
+      </w:r>
+    </w:p>
+    <w:p>
+      <w:pPr>
+        <w:rPr>
+          <w:rFonts w:ascii="Verdana" w:hAnsi="Verdana"/>
+          <w:sz w:val="26"/>
+          <w:szCs w:val="26"/>
+        </w:rPr>
+      </w:pPr>
+    </w:p>
+    <w:p>
+      <w:pPr>
+        <w:rPr>
+          <w:rFonts w:ascii="Verdana" w:hAnsi="Verdana"/>
+          <w:sz w:val="26"/>
+          <w:szCs w:val="26"/>
+        </w:rPr>
+      </w:pPr>
+      <w:r>
+        <w:rPr>
+          <w:rFonts w:ascii="Verdana" w:hAnsi="Verdana"/>
+          <w:sz w:val="26"/>
+          <w:szCs w:val="26"/>
+        </w:rPr>
+        <w:t xml:space="preserve">En la anterior imagen instalamos el </w:t>
+      </w:r>
+      <w:proofErr w:type="spellStart"/>
+      <w:r>
+        <w:rPr>
+          <w:rFonts w:ascii="Verdana" w:hAnsi="Verdana"/>
+          <w:sz w:val="26"/>
+          <w:szCs w:val="26"/>
+        </w:rPr>
+        <w:t>curl</w:t>
+      </w:r>
+      <w:proofErr w:type="spellEnd"/>
+      <w:r>
+        <w:rPr>
+          <w:rFonts w:ascii="Verdana" w:hAnsi="Verdana"/>
+          <w:sz w:val="26"/>
+          <w:szCs w:val="26"/>
+        </w:rPr>
+        <w:t xml:space="preserve"> en el Alpine Linux</w:t>
+      </w:r>
+    </w:p>
+    <w:p>
+      <w:pPr>
+        <w:rPr>
+          <w:rFonts w:ascii="Verdana" w:hAnsi="Verdana"/>
+          <w:sz w:val="26"/>
+          <w:szCs w:val="26"/>
+        </w:rPr>
+      </w:pPr>
+    </w:p>
+    <w:p>
+      <w:pPr>
+        <w:rPr>
+          <w:rFonts w:ascii="Verdana" w:hAnsi="Verdana"/>
+          <w:sz w:val="26"/>
+          <w:szCs w:val="26"/>
+        </w:rPr>
+      </w:pPr>
+      <w:r>
+        <w:rPr>
+          <w:rFonts w:ascii="Verdana" w:hAnsi="Verdana"/>
+          <w:sz w:val="26"/>
+          <w:szCs w:val="26"/>
+        </w:rPr>
+        <w:t xml:space="preserve">Ahora, hacemos lo mismo con el </w:t>
+      </w:r>
+      <w:proofErr w:type="spellStart"/>
+      <w:r>
+        <w:rPr>
+          <w:rFonts w:ascii="Verdana" w:hAnsi="Verdana"/>
+          <w:sz w:val="26"/>
+          <w:szCs w:val="26"/>
+        </w:rPr>
+        <w:t>kubectl</w:t>
+      </w:r>
+      <w:proofErr w:type="spellEnd"/>
+      <w:r>
+        <w:rPr>
+          <w:rFonts w:ascii="Verdana" w:hAnsi="Verdana"/>
+          <w:sz w:val="26"/>
+          <w:szCs w:val="26"/>
+        </w:rPr>
+        <w:t xml:space="preserve">. En la siguiente imagen se muestra la descarga e instalación de </w:t>
+      </w:r>
+      <w:proofErr w:type="spellStart"/>
+      <w:r>
+        <w:rPr>
+          <w:rFonts w:ascii="Verdana" w:hAnsi="Verdana"/>
+          <w:sz w:val="26"/>
+          <w:szCs w:val="26"/>
+        </w:rPr>
+        <w:t>kubectl</w:t>
+      </w:r>
+      <w:proofErr w:type="spellEnd"/>
+      <w:r>
+        <w:rPr>
+          <w:rFonts w:ascii="Verdana" w:hAnsi="Verdana"/>
+          <w:sz w:val="26"/>
+          <w:szCs w:val="26"/>
+        </w:rPr>
+        <w:t xml:space="preserve"> dentro del alpine en el contenedor</w:t>
+      </w:r>
+    </w:p>
+    <w:p>
+      <w:pPr>
+        <w:rPr>
+          <w:rFonts w:ascii="Verdana" w:hAnsi="Verdana"/>
+          <w:sz w:val="26"/>
+          <w:szCs w:val="26"/>
+        </w:rPr>
+      </w:pPr>
+      <w:r>
+        <w:rPr>
+          <w:rFonts w:ascii="Verdana" w:hAnsi="Verdana"/>
+          <w:sz w:val="26"/>
+          <w:szCs w:val="26"/>
+        </w:rPr>
+        <w:lastRenderedPageBreak/>
+        <w:drawing>
+          <wp:inline distT="0" distB="0" distL="0" distR="0" wp14:anchorId="79C97726" wp14:editId="105E8C2E">
+            <wp:extent cx="6858000" cy="1036320"/>
+            <wp:effectExtent l="0" t="0" r="0" b="0"/>
+            <wp:docPr id="842533708" name="Imagen 1"/>
+            <wp:cNvGraphicFramePr>
+              <a:graphicFrameLocks xmlns:a="http://schemas.openxmlformats.org/drawingml/2006/main" noChangeAspect="1"/>
+            </wp:cNvGraphicFramePr>
+            <a:graphic xmlns:a="http://schemas.openxmlformats.org/drawingml/2006/main">
+              <a:graphicData uri="http://schemas.openxmlformats.org/drawingml/2006/picture">
+                <pic:pic xmlns:pic="http://schemas.openxmlformats.org/drawingml/2006/picture">
+                  <pic:nvPicPr>
+                    <pic:cNvPr id="842533708" name=""/>
+                    <pic:cNvPicPr/>
+                  </pic:nvPicPr>
+                  <pic:blipFill>
+                    <a:blip r:embed="rId17"/>
+                    <a:stretch>
+                      <a:fillRect/>
+                    </a:stretch>
+                  </pic:blipFill>
+                  <pic:spPr>
+                    <a:xfrm>
+                      <a:off x="0" y="0"/>
+                      <a:ext cx="6858000" cy="1036320"/>
+                    </a:xfrm>
+                    <a:prstGeom prst="rect">
+                      <a:avLst/>
+                    </a:prstGeom>
+                  </pic:spPr>
+                </pic:pic>
+              </a:graphicData>
+            </a:graphic>
+          </wp:inline>
+        </w:drawing>
+      </w:r>
+    </w:p>
+    <w:p>
+      <w:pPr>
+        <w:rPr>
+          <w:rFonts w:ascii="Verdana" w:hAnsi="Verdana"/>
+          <w:sz w:val="26"/>
+          <w:szCs w:val="26"/>
+        </w:rPr>
+      </w:pPr>
+    </w:p>
+    <w:p>
+      <w:pPr>
+        <w:rPr>
+          <w:rFonts w:ascii="Verdana" w:hAnsi="Verdana"/>
+          <w:sz w:val="26"/>
+          <w:szCs w:val="26"/>
+        </w:rPr>
+      </w:pPr>
+      <w:r>
+        <w:rPr>
+          <w:rFonts w:ascii="Verdana" w:hAnsi="Verdana"/>
+          <w:sz w:val="26"/>
+          <w:szCs w:val="26"/>
+        </w:rPr>
+        <w:t>Ahora, instalamos el Helm dentro del contenedor de Alpine. Esto se hace en la siguiente imagen</w:t>
+      </w:r>
+    </w:p>
+    <w:p>
+      <w:pPr>
+        <w:rPr>
+          <w:rFonts w:ascii="Verdana" w:hAnsi="Verdana"/>
+          <w:sz w:val="26"/>
+          <w:szCs w:val="26"/>
+        </w:rPr>
+      </w:pPr>
+      <w:r>
+        <w:rPr>
+          <w:rFonts w:ascii="Verdana" w:hAnsi="Verdana"/>
+          <w:sz w:val="26"/>
+          <w:szCs w:val="26"/>
+        </w:rPr>
+        <w:drawing>
+          <wp:inline distT="0" distB="0" distL="0" distR="0" wp14:anchorId="1F8EF45A" wp14:editId="7D269248">
+            <wp:extent cx="6858000" cy="2009775"/>
+            <wp:effectExtent l="0" t="0" r="0" b="9525"/>
+            <wp:docPr id="1511824491" name="Imagen 1"/>
+            <wp:cNvGraphicFramePr>
+              <a:graphicFrameLocks xmlns:a="http://schemas.openxmlformats.org/drawingml/2006/main" noChangeAspect="1"/>
+            </wp:cNvGraphicFramePr>
+            <a:graphic xmlns:a="http://schemas.openxmlformats.org/drawingml/2006/main">
+              <a:graphicData uri="http://schemas.openxmlformats.org/drawingml/2006/picture">
+                <pic:pic xmlns:pic="http://schemas.openxmlformats.org/drawingml/2006/picture">
+                  <pic:nvPicPr>
+                    <pic:cNvPr id="1511824491" name=""/>
+                    <pic:cNvPicPr/>
+                  </pic:nvPicPr>
+                  <pic:blipFill>
+                    <a:blip r:embed="rId18"/>
+                    <a:stretch>
+                      <a:fillRect/>
+                    </a:stretch>
+                  </pic:blipFill>
+                  <pic:spPr>
+                    <a:xfrm>
+                      <a:off x="0" y="0"/>
+                      <a:ext cx="6858000" cy="2009775"/>
+                    </a:xfrm>
+                    <a:prstGeom prst="rect">
+                      <a:avLst/>
+                    </a:prstGeom>
+                  </pic:spPr>
+                </pic:pic>
+              </a:graphicData>
+            </a:graphic>
+          </wp:inline>
+        </w:drawing>
+      </w:r>
+    </w:p>
+    <w:p>
+      <w:pPr>
+        <w:rPr>
+          <w:rFonts w:ascii="Verdana" w:hAnsi="Verdana"/>
+          <w:sz w:val="26"/>
+          <w:szCs w:val="26"/>
+        </w:rPr>
+      </w:pPr>
+    </w:p>
+    <w:p>
+      <w:pPr>
+        <w:rPr>
+          <w:rFonts w:ascii="Verdana" w:hAnsi="Verdana"/>
+          <w:sz w:val="26"/>
+          <w:szCs w:val="26"/>
+        </w:rPr>
+      </w:pPr>
+      <w:r>
+        <w:rPr>
+          <w:rFonts w:ascii="Verdana" w:hAnsi="Verdana"/>
+          <w:sz w:val="26"/>
+          <w:szCs w:val="26"/>
+        </w:rPr>
+        <w:t>Ahora, vemos si el Alpine percibe el contenedor que tiene. Esto se hace en la siguiente imagen.</w:t>
+      </w:r>
+    </w:p>
+    <w:p>
+      <w:pPr>
+        <w:rPr>
+          <w:rFonts w:ascii="Verdana" w:hAnsi="Verdana"/>
+          <w:sz w:val="26"/>
+          <w:szCs w:val="26"/>
+        </w:rPr>
+      </w:pPr>
+      <w:r>
+        <w:rPr>
+          <w:rFonts w:ascii="Verdana" w:hAnsi="Verdana"/>
+          <w:sz w:val="26"/>
+          <w:szCs w:val="26"/>
+        </w:rPr>
+        <w:drawing>
+          <wp:inline distT="0" distB="0" distL="0" distR="0" wp14:anchorId="4083959C" wp14:editId="130F5C57">
+            <wp:extent cx="3715268" cy="447737"/>
+            <wp:effectExtent l="0" t="0" r="0" b="9525"/>
+            <wp:docPr id="93048126" name="Imagen 1"/>
+            <wp:cNvGraphicFramePr>
+              <a:graphicFrameLocks xmlns:a="http://schemas.openxmlformats.org/drawingml/2006/main" noChangeAspect="1"/>
+            </wp:cNvGraphicFramePr>
+            <a:graphic xmlns:a="http://schemas.openxmlformats.org/drawingml/2006/main">
+              <a:graphicData uri="http://schemas.openxmlformats.org/drawingml/2006/picture">
+                <pic:pic xmlns:pic="http://schemas.openxmlformats.org/drawingml/2006/picture">
+                  <pic:nvPicPr>
+                    <pic:cNvPr id="93048126" name=""/>
+                    <pic:cNvPicPr/>
+                  </pic:nvPicPr>
+                  <pic:blipFill>
+                    <a:blip r:embed="rId19"/>
+                    <a:stretch>
+                      <a:fillRect/>
+                    </a:stretch>
+                  </pic:blipFill>
+                  <pic:spPr>
+                    <a:xfrm>
+                      <a:off x="0" y="0"/>
+                      <a:ext cx="3715268" cy="447737"/>
+                    </a:xfrm>
+                    <a:prstGeom prst="rect">
+                      <a:avLst/>
+                    </a:prstGeom>
+                  </pic:spPr>
+                </pic:pic>
+              </a:graphicData>
+            </a:graphic>
+          </wp:inline>
+        </w:drawing>
+      </w:r>
+    </w:p>
+    <w:p>
+      <w:pPr>
+        <w:rPr>
+          <w:rFonts w:ascii="Verdana" w:hAnsi="Verdana"/>
+          <w:sz w:val="26"/>
+          <w:szCs w:val="26"/>
+        </w:rPr>
+      </w:pPr>
+    </w:p>
+    <w:p>
+      <w:pPr>
+        <w:rPr>
+          <w:rFonts w:ascii="Verdana" w:hAnsi="Verdana"/>
+          <w:sz w:val="26"/>
+          <w:szCs w:val="26"/>
+        </w:rPr>
+      </w:pPr>
+      <w:r>
+        <w:rPr>
+          <w:rFonts w:ascii="Verdana" w:hAnsi="Verdana"/>
+          <w:sz w:val="26"/>
+          <w:szCs w:val="26"/>
+        </w:rPr>
+        <w:t>Efectivamente, lo hace.</w:t>
+      </w:r>
+    </w:p>
+    <w:p>
+      <w:pPr>
+        <w:rPr>
+          <w:rFonts w:ascii="Verdana" w:hAnsi="Verdana"/>
+          <w:sz w:val="26"/>
+          <w:szCs w:val="26"/>
+        </w:rPr>
+      </w:pPr>
+    </w:p>
+    <w:p>
+      <w:pPr>
+        <w:rPr>
+          <w:rFonts w:ascii="Verdana" w:hAnsi="Verdana"/>
+          <w:sz w:val="26"/>
+          <w:szCs w:val="26"/>
+        </w:rPr>
+      </w:pPr>
+      <w:r>
+        <w:rPr>
+          <w:rFonts w:ascii="Verdana" w:hAnsi="Verdana"/>
+          <w:sz w:val="26"/>
+          <w:szCs w:val="26"/>
+        </w:rPr>
+        <w:t xml:space="preserve">Ahora, vemos la versión del </w:t>
+      </w:r>
+      <w:proofErr w:type="spellStart"/>
+      <w:proofErr w:type="gramStart"/>
+      <w:r>
+        <w:rPr>
+          <w:rFonts w:ascii="Verdana" w:hAnsi="Verdana"/>
+          <w:sz w:val="26"/>
+          <w:szCs w:val="26"/>
+        </w:rPr>
+        <w:t>cluster</w:t>
+      </w:r>
+      <w:proofErr w:type="spellEnd"/>
+      <w:proofErr w:type="gramEnd"/>
+      <w:r>
+        <w:rPr>
+          <w:rFonts w:ascii="Verdana" w:hAnsi="Verdana"/>
+          <w:sz w:val="26"/>
+          <w:szCs w:val="26"/>
+        </w:rPr>
+        <w:t xml:space="preserve"> que hay dentro del Alpine</w:t>
+      </w:r>
+    </w:p>
+    <w:p>
+      <w:pPr>
+        <w:rPr>
+          <w:rFonts w:ascii="Verdana" w:hAnsi="Verdana"/>
+          <w:sz w:val="26"/>
+          <w:szCs w:val="26"/>
+        </w:rPr>
+      </w:pPr>
+      <w:r>
+        <w:rPr>
+          <w:rFonts w:ascii="Verdana" w:hAnsi="Verdana"/>
+          <w:sz w:val="26"/>
+          <w:szCs w:val="26"/>
+        </w:rPr>
+        <w:drawing>
+          <wp:inline distT="0" distB="0" distL="0" distR="0" wp14:anchorId="3B2645DE" wp14:editId="66E17EFB">
+            <wp:extent cx="4360905" cy="523875"/>
+            <wp:effectExtent l="0" t="0" r="1905" b="0"/>
+            <wp:docPr id="1646761334" name="Imagen 1"/>
+            <wp:cNvGraphicFramePr>
+              <a:graphicFrameLocks xmlns:a="http://schemas.openxmlformats.org/drawingml/2006/main" noChangeAspect="1"/>
+            </wp:cNvGraphicFramePr>
+            <a:graphic xmlns:a="http://schemas.openxmlformats.org/drawingml/2006/main">
+              <a:graphicData uri="http://schemas.openxmlformats.org/drawingml/2006/picture">
+                <pic:pic xmlns:pic="http://schemas.openxmlformats.org/drawingml/2006/picture">
+                  <pic:nvPicPr>
+                    <pic:cNvPr id="1646761334" name=""/>
+                    <pic:cNvPicPr/>
+                  </pic:nvPicPr>
+                  <pic:blipFill>
+                    <a:blip r:embed="rId20"/>
+                    <a:stretch>
+                      <a:fillRect/>
+                    </a:stretch>
+                  </pic:blipFill>
+                  <pic:spPr>
+                    <a:xfrm>
+                      <a:off x="0" y="0"/>
+                      <a:ext cx="4362143" cy="524024"/>
+                    </a:xfrm>
+                    <a:prstGeom prst="rect">
+                      <a:avLst/>
+                    </a:prstGeom>
+                  </pic:spPr>
+                </pic:pic>
+              </a:graphicData>
+            </a:graphic>
+          </wp:inline>
+        </w:drawing>
+      </w:r>
+    </w:p>
+    <w:p>
+      <w:pPr>
+        <w:rPr>
+          <w:rFonts w:ascii="Verdana" w:hAnsi="Verdana"/>
+          <w:sz w:val="26"/>
+          <w:szCs w:val="26"/>
+        </w:rPr>
+      </w:pPr>
+    </w:p>
+    <w:p>
+      <w:pPr>
+        <w:rPr>
+          <w:rFonts w:ascii="Verdana" w:hAnsi="Verdana"/>
+          <w:sz w:val="26"/>
+          <w:szCs w:val="26"/>
+        </w:rPr>
+      </w:pPr>
+      <w:r>
+        <w:rPr>
+          <w:rFonts w:ascii="Verdana" w:hAnsi="Verdana"/>
+          <w:sz w:val="26"/>
+          <w:szCs w:val="26"/>
+        </w:rPr>
+        <w:t xml:space="preserve">Es 1.29.2, por lo tanto, instalamos el </w:t>
+      </w:r>
+      <w:proofErr w:type="spellStart"/>
+      <w:r>
+        <w:rPr>
+          <w:rFonts w:ascii="Verdana" w:hAnsi="Verdana"/>
+          <w:sz w:val="26"/>
+          <w:szCs w:val="26"/>
+        </w:rPr>
+        <w:t>ingress</w:t>
+      </w:r>
+      <w:proofErr w:type="spellEnd"/>
+      <w:r>
+        <w:rPr>
+          <w:rFonts w:ascii="Verdana" w:hAnsi="Verdana"/>
+          <w:sz w:val="26"/>
+          <w:szCs w:val="26"/>
+        </w:rPr>
+        <w:t xml:space="preserve"> v1.10.0 que soporta versiones de k8s 1.26, 1.27, 1.28 y 1.29.</w:t>
+      </w:r>
+    </w:p>
+    <w:p>
+      <w:pPr>
+        <w:rPr>
+          <w:rFonts w:ascii="Verdana" w:hAnsi="Verdana"/>
+          <w:sz w:val="26"/>
+          <w:szCs w:val="26"/>
+        </w:rPr>
+      </w:pPr>
+    </w:p>
+    <w:p>
+      <w:pPr>
+        <w:rPr>
+          <w:rFonts w:ascii="Verdana" w:hAnsi="Verdana"/>
+          <w:sz w:val="26"/>
+          <w:szCs w:val="26"/>
+        </w:rPr>
+      </w:pPr>
+      <w:r>
+        <w:rPr>
+          <w:rFonts w:ascii="Verdana" w:hAnsi="Verdana"/>
+          <w:sz w:val="26"/>
+          <w:szCs w:val="26"/>
+        </w:rPr>
+        <w:t>Ahora, creamos 2 variables de entorno dentro del Alpine</w:t>
+      </w:r>
+    </w:p>
+    <w:p>
+      <w:pPr>
+        <w:rPr>
+          <w:rFonts w:ascii="Verdana" w:hAnsi="Verdana"/>
+          <w:sz w:val="26"/>
+          <w:szCs w:val="26"/>
+        </w:rPr>
+      </w:pPr>
+      <w:r>
+        <w:rPr>
+          <w:rFonts w:ascii="Verdana" w:hAnsi="Verdana"/>
+          <w:sz w:val="26"/>
+          <w:szCs w:val="26"/>
+        </w:rPr>
+        <w:lastRenderedPageBreak/>
+        <w:drawing>
+          <wp:inline distT="0" distB="0" distL="0" distR="0" wp14:anchorId="4B3A1E60" wp14:editId="77E61842">
+            <wp:extent cx="3253219" cy="485775"/>
+            <wp:effectExtent l="0" t="0" r="4445" b="0"/>
+            <wp:docPr id="1885620780" name="Imagen 1"/>
+            <wp:cNvGraphicFramePr>
+              <a:graphicFrameLocks xmlns:a="http://schemas.openxmlformats.org/drawingml/2006/main" noChangeAspect="1"/>
+            </wp:cNvGraphicFramePr>
+            <a:graphic xmlns:a="http://schemas.openxmlformats.org/drawingml/2006/main">
+              <a:graphicData uri="http://schemas.openxmlformats.org/drawingml/2006/picture">
+                <pic:pic xmlns:pic="http://schemas.openxmlformats.org/drawingml/2006/picture">
+                  <pic:nvPicPr>
+                    <pic:cNvPr id="1885620780" name=""/>
+                    <pic:cNvPicPr/>
+                  </pic:nvPicPr>
+                  <pic:blipFill>
+                    <a:blip r:embed="rId21"/>
+                    <a:stretch>
+                      <a:fillRect/>
+                    </a:stretch>
+                  </pic:blipFill>
+                  <pic:spPr>
+                    <a:xfrm>
+                      <a:off x="0" y="0"/>
+                      <a:ext cx="3279767" cy="489739"/>
+                    </a:xfrm>
+                    <a:prstGeom prst="rect">
+                      <a:avLst/>
+                    </a:prstGeom>
+                  </pic:spPr>
+                </pic:pic>
+              </a:graphicData>
+            </a:graphic>
+          </wp:inline>
+        </w:drawing>
+      </w:r>
+    </w:p>
+    <w:p>
+      <w:pPr>
+        <w:rPr>
+          <w:rFonts w:ascii="Verdana" w:hAnsi="Verdana"/>
+          <w:sz w:val="26"/>
+          <w:szCs w:val="26"/>
+        </w:rPr>
+      </w:pPr>
+    </w:p>
+    <w:p>
+      <w:pPr>
+        <w:rPr>
+          <w:rFonts w:ascii="Verdana" w:hAnsi="Verdana"/>
+          <w:sz w:val="26"/>
+          <w:szCs w:val="26"/>
+        </w:rPr>
+      </w:pPr>
+      <w:r>
+        <w:rPr>
+          <w:rFonts w:ascii="Verdana" w:hAnsi="Verdana"/>
+          <w:sz w:val="26"/>
+          <w:szCs w:val="26"/>
+        </w:rPr>
+        <w:t xml:space="preserve">Eso es para poder descargar la versión correcta de </w:t>
+      </w:r>
+      <w:proofErr w:type="spellStart"/>
+      <w:r>
+        <w:rPr>
+          <w:rFonts w:ascii="Verdana" w:hAnsi="Verdana"/>
+          <w:sz w:val="26"/>
+          <w:szCs w:val="26"/>
+        </w:rPr>
+        <w:t>nginx-ingress</w:t>
+      </w:r>
+      <w:proofErr w:type="spellEnd"/>
+      <w:r>
+        <w:rPr>
+          <w:rFonts w:ascii="Verdana" w:hAnsi="Verdana"/>
+          <w:sz w:val="26"/>
+          <w:szCs w:val="26"/>
+        </w:rPr>
+        <w:t>.</w:t>
+      </w:r>
+    </w:p>
+    <w:p>
+      <w:pPr>
+        <w:rPr>
+          <w:rFonts w:ascii="Verdana" w:hAnsi="Verdana"/>
+          <w:sz w:val="26"/>
+          <w:szCs w:val="26"/>
+        </w:rPr>
+      </w:pPr>
+    </w:p>
+    <w:p>
+      <w:pPr>
+        <w:rPr>
+          <w:rFonts w:ascii="Verdana" w:hAnsi="Verdana"/>
+          <w:sz w:val="26"/>
+          <w:szCs w:val="26"/>
+        </w:rPr>
+      </w:pPr>
+      <w:r>
+        <w:rPr>
+          <w:rFonts w:ascii="Verdana" w:hAnsi="Verdana"/>
+          <w:sz w:val="26"/>
+          <w:szCs w:val="26"/>
+        </w:rPr>
+        <w:t>Ahora, creamos un directorio de manifiesto dentro de los archivos del alpine. Eso lo hacemos con el siguiente comando de la siguiente imagen:</w:t>
+      </w:r>
+    </w:p>
+    <w:p>
+      <w:pPr>
+        <w:rPr>
+          <w:rFonts w:ascii="Verdana" w:hAnsi="Verdana"/>
+          <w:sz w:val="26"/>
+          <w:szCs w:val="26"/>
+        </w:rPr>
+      </w:pPr>
+      <w:r>
+        <w:rPr>
+          <w:rFonts w:ascii="Verdana" w:hAnsi="Verdana"/>
+          <w:sz w:val="26"/>
+          <w:szCs w:val="26"/>
+        </w:rPr>
+        <w:drawing>
+          <wp:inline distT="0" distB="0" distL="0" distR="0" wp14:anchorId="147DB0AA" wp14:editId="0AE242B2">
+            <wp:extent cx="6383864" cy="247650"/>
+            <wp:effectExtent l="0" t="0" r="0" b="0"/>
+            <wp:docPr id="1522526532" name="Imagen 1"/>
+            <wp:cNvGraphicFramePr>
+              <a:graphicFrameLocks xmlns:a="http://schemas.openxmlformats.org/drawingml/2006/main" noChangeAspect="1"/>
+            </wp:cNvGraphicFramePr>
+            <a:graphic xmlns:a="http://schemas.openxmlformats.org/drawingml/2006/main">
+              <a:graphicData uri="http://schemas.openxmlformats.org/drawingml/2006/picture">
+                <pic:pic xmlns:pic="http://schemas.openxmlformats.org/drawingml/2006/picture">
+                  <pic:nvPicPr>
+                    <pic:cNvPr id="1522526532" name=""/>
+                    <pic:cNvPicPr/>
+                  </pic:nvPicPr>
+                  <pic:blipFill>
+                    <a:blip r:embed="rId22"/>
+                    <a:stretch>
+                      <a:fillRect/>
+                    </a:stretch>
+                  </pic:blipFill>
+                  <pic:spPr>
+                    <a:xfrm>
+                      <a:off x="0" y="0"/>
+                      <a:ext cx="6434118" cy="249599"/>
+                    </a:xfrm>
+                    <a:prstGeom prst="rect">
+                      <a:avLst/>
+                    </a:prstGeom>
+                  </pic:spPr>
+                </pic:pic>
+              </a:graphicData>
+            </a:graphic>
+          </wp:inline>
+        </w:drawing>
+      </w:r>
+    </w:p>
+    <w:p>
+      <w:pPr>
+        <w:rPr>
+          <w:rFonts w:ascii="Verdana" w:hAnsi="Verdana"/>
+          <w:sz w:val="26"/>
+          <w:szCs w:val="26"/>
+        </w:rPr>
+      </w:pPr>
+    </w:p>
+    <w:p>
+      <w:pPr>
+        <w:rPr>
+          <w:rFonts w:ascii="Verdana" w:hAnsi="Verdana"/>
+          <w:sz w:val="26"/>
+          <w:szCs w:val="26"/>
+        </w:rPr>
+      </w:pPr>
+      <w:r>
+        <w:rPr>
+          <w:rFonts w:ascii="Verdana" w:hAnsi="Verdana"/>
+          <w:sz w:val="26"/>
+          <w:szCs w:val="26"/>
+        </w:rPr>
+        <w:t>Ahora, e</w:t>
+      </w:r>
+      <w:r>
+        <w:rPr>
+          <w:rFonts w:ascii="Verdana" w:hAnsi="Verdana"/>
+          <w:sz w:val="26"/>
+          <w:szCs w:val="26"/>
+        </w:rPr>
+        <w:t>n la siguiente imagen</w:t>
+      </w:r>
+      <w:r>
+        <w:rPr>
+          <w:rFonts w:ascii="Verdana" w:hAnsi="Verdana"/>
+          <w:sz w:val="26"/>
+          <w:szCs w:val="26"/>
+        </w:rPr>
+        <w:t xml:space="preserve">, nos vamos a Docker para revisar si efectivamente se creó ese directorio. </w:t>
+      </w:r>
+    </w:p>
+    <w:p>
+      <w:pPr>
+        <w:rPr>
+          <w:rFonts w:ascii="Verdana" w:hAnsi="Verdana"/>
+          <w:sz w:val="26"/>
+          <w:szCs w:val="26"/>
+        </w:rPr>
+      </w:pPr>
+      <w:r>
+        <w:rPr>
+          <w:rFonts w:ascii="Verdana" w:hAnsi="Verdana"/>
+          <w:sz w:val="26"/>
+          <w:szCs w:val="26"/>
+        </w:rPr>
+        <w:drawing>
+          <wp:inline distT="0" distB="0" distL="0" distR="0" wp14:anchorId="25A84C6F" wp14:editId="44890069">
+            <wp:extent cx="5553850" cy="5639587"/>
+            <wp:effectExtent l="0" t="0" r="8890" b="0"/>
+            <wp:docPr id="1150576491" name="Imagen 1"/>
+            <wp:cNvGraphicFramePr>
+              <a:graphicFrameLocks xmlns:a="http://schemas.openxmlformats.org/drawingml/2006/main" noChangeAspect="1"/>
+            </wp:cNvGraphicFramePr>
+            <a:graphic xmlns:a="http://schemas.openxmlformats.org/drawingml/2006/main">
+              <a:graphicData uri="http://schemas.openxmlformats.org/drawingml/2006/picture">
+                <pic:pic xmlns:pic="http://schemas.openxmlformats.org/drawingml/2006/picture">
+                  <pic:nvPicPr>
+                    <pic:cNvPr id="1150576491" name=""/>
+                    <pic:cNvPicPr/>
+                  </pic:nvPicPr>
+                  <pic:blipFill>
+                    <a:blip r:embed="rId23"/>
+                    <a:stretch>
+                      <a:fillRect/>
+                    </a:stretch>
+                  </pic:blipFill>
+                  <pic:spPr>
+                    <a:xfrm>
+                      <a:off x="0" y="0"/>
+                      <a:ext cx="5553850" cy="5639587"/>
+                    </a:xfrm>
+                    <a:prstGeom prst="rect">
+                      <a:avLst/>
+                    </a:prstGeom>
+                  </pic:spPr>
+                </pic:pic>
+              </a:graphicData>
+            </a:graphic>
+          </wp:inline>
+        </w:drawing>
+      </w:r>
+    </w:p>
+    <w:p>
+      <w:pPr>
+        <w:rPr>
+          <w:rFonts w:ascii="Verdana" w:hAnsi="Verdana"/>
+          <w:sz w:val="26"/>
+          <w:szCs w:val="26"/>
+        </w:rPr>
+      </w:pPr>
+      <w:proofErr w:type="spellStart"/>
+      <w:r>
+        <w:rPr>
+          <w:rFonts w:ascii="Verdana" w:hAnsi="Verdana"/>
+          <w:sz w:val="26"/>
+          <w:szCs w:val="26"/>
+        </w:rPr>
+        <w:lastRenderedPageBreak/>
+        <w:t>Yep</w:t>
+      </w:r>
+      <w:proofErr w:type="spellEnd"/>
+      <w:r>
+        <w:rPr>
+          <w:rFonts w:ascii="Verdana" w:hAnsi="Verdana"/>
+          <w:sz w:val="26"/>
+          <w:szCs w:val="26"/>
+        </w:rPr>
+        <w:t xml:space="preserve">… ahí está el directorio </w:t>
+      </w:r>
+      <w:proofErr w:type="spellStart"/>
+      <w:r>
+        <w:rPr>
+          <w:rFonts w:ascii="Verdana" w:hAnsi="Verdana"/>
+          <w:sz w:val="26"/>
+          <w:szCs w:val="26"/>
+        </w:rPr>
+        <w:t>manifest</w:t>
+      </w:r>
+      <w:proofErr w:type="spellEnd"/>
+      <w:r>
+        <w:rPr>
+          <w:rFonts w:ascii="Verdana" w:hAnsi="Verdana"/>
+          <w:sz w:val="26"/>
+          <w:szCs w:val="26"/>
+        </w:rPr>
+        <w:t>.</w:t>
+      </w:r>
+    </w:p>
+    <w:p>
+      <w:pPr>
+        <w:rPr>
+          <w:rFonts w:ascii="Verdana" w:hAnsi="Verdana"/>
+          <w:sz w:val="26"/>
+          <w:szCs w:val="26"/>
+        </w:rPr>
+      </w:pPr>
+    </w:p>
+    <w:p>
+      <w:pPr>
+        <w:rPr>
+          <w:rFonts w:ascii="Verdana" w:hAnsi="Verdana"/>
+          <w:sz w:val="26"/>
+          <w:szCs w:val="26"/>
+        </w:rPr>
+      </w:pPr>
+      <w:r>
+        <w:rPr>
+          <w:rFonts w:ascii="Verdana" w:hAnsi="Verdana"/>
+          <w:sz w:val="26"/>
+          <w:szCs w:val="26"/>
+        </w:rPr>
+        <w:t xml:space="preserve">Ahora, dentro de ese directorio vamos a crear un archivo YAML para el manejo de versiones del </w:t>
+      </w:r>
+      <w:proofErr w:type="spellStart"/>
+      <w:r>
+        <w:rPr>
+          <w:rFonts w:ascii="Verdana" w:hAnsi="Verdana"/>
+          <w:sz w:val="26"/>
+          <w:szCs w:val="26"/>
+        </w:rPr>
+        <w:t>nginx-ingress</w:t>
+      </w:r>
+      <w:proofErr w:type="spellEnd"/>
+      <w:r>
+        <w:rPr>
+          <w:rFonts w:ascii="Verdana" w:hAnsi="Verdana"/>
+          <w:sz w:val="26"/>
+          <w:szCs w:val="26"/>
+        </w:rPr>
+        <w:t xml:space="preserve">. Para ello, usamos un </w:t>
+      </w:r>
+      <w:proofErr w:type="spellStart"/>
+      <w:r>
+        <w:rPr>
+          <w:rFonts w:ascii="Verdana" w:hAnsi="Verdana"/>
+          <w:sz w:val="26"/>
+          <w:szCs w:val="26"/>
+        </w:rPr>
+        <w:t>template</w:t>
+      </w:r>
+      <w:proofErr w:type="spellEnd"/>
+      <w:r>
+        <w:rPr>
+          <w:rFonts w:ascii="Verdana" w:hAnsi="Verdana"/>
+          <w:sz w:val="26"/>
+          <w:szCs w:val="26"/>
+        </w:rPr>
+        <w:t xml:space="preserve"> que va a llevar por </w:t>
+      </w:r>
+      <w:proofErr w:type="spellStart"/>
+      <w:r>
+        <w:rPr>
+          <w:rFonts w:ascii="Verdana" w:hAnsi="Verdana"/>
+          <w:sz w:val="26"/>
+          <w:szCs w:val="26"/>
+        </w:rPr>
+        <w:t>dento</w:t>
+      </w:r>
+      <w:proofErr w:type="spellEnd"/>
+      <w:r>
+        <w:rPr>
+          <w:rFonts w:ascii="Verdana" w:hAnsi="Verdana"/>
+          <w:sz w:val="26"/>
+          <w:szCs w:val="26"/>
+        </w:rPr>
+        <w:t xml:space="preserve"> el repositorio de donde se descarga el </w:t>
+      </w:r>
+      <w:proofErr w:type="spellStart"/>
+      <w:r>
+        <w:rPr>
+          <w:rFonts w:ascii="Verdana" w:hAnsi="Verdana"/>
+          <w:sz w:val="26"/>
+          <w:szCs w:val="26"/>
+        </w:rPr>
+        <w:t>nginx-ingress</w:t>
+      </w:r>
+      <w:proofErr w:type="spellEnd"/>
+      <w:r>
+        <w:rPr>
+          <w:rFonts w:ascii="Verdana" w:hAnsi="Verdana"/>
+          <w:sz w:val="26"/>
+          <w:szCs w:val="26"/>
+        </w:rPr>
+        <w:t xml:space="preserve">, la versión del chart que, para este caso, es la versión 4.10.0 del chart y, finalmente, el </w:t>
+      </w:r>
+      <w:proofErr w:type="spellStart"/>
+      <w:r>
+        <w:rPr>
+          <w:rFonts w:ascii="Verdana" w:hAnsi="Verdana"/>
+          <w:sz w:val="26"/>
+          <w:szCs w:val="26"/>
+        </w:rPr>
+        <w:t>namespace</w:t>
+      </w:r>
+      <w:proofErr w:type="spellEnd"/>
+      <w:r>
+        <w:rPr>
+          <w:rFonts w:ascii="Verdana" w:hAnsi="Verdana"/>
+          <w:sz w:val="26"/>
+          <w:szCs w:val="26"/>
+        </w:rPr>
+        <w:t xml:space="preserve"> en el que actuará este </w:t>
+      </w:r>
+      <w:proofErr w:type="spellStart"/>
+      <w:r>
+        <w:rPr>
+          <w:rFonts w:ascii="Verdana" w:hAnsi="Verdana"/>
+          <w:sz w:val="26"/>
+          <w:szCs w:val="26"/>
+        </w:rPr>
+        <w:t>nginx</w:t>
+      </w:r>
+      <w:proofErr w:type="spellEnd"/>
+      <w:r>
+        <w:rPr>
+          <w:rFonts w:ascii="Verdana" w:hAnsi="Verdana"/>
+          <w:sz w:val="26"/>
+          <w:szCs w:val="26"/>
+        </w:rPr>
+        <w:t xml:space="preserve"> </w:t>
+      </w:r>
+      <w:proofErr w:type="spellStart"/>
+      <w:r>
+        <w:rPr>
+          <w:rFonts w:ascii="Verdana" w:hAnsi="Verdana"/>
+          <w:sz w:val="26"/>
+          <w:szCs w:val="26"/>
+        </w:rPr>
+        <w:t>ingress</w:t>
+      </w:r>
+      <w:proofErr w:type="spellEnd"/>
+      <w:r>
+        <w:rPr>
+          <w:rFonts w:ascii="Verdana" w:hAnsi="Verdana"/>
+          <w:sz w:val="26"/>
+          <w:szCs w:val="26"/>
+        </w:rPr>
+        <w:t>. Finalmente, el ultimo comando es para hacer una salida a un archivo de nombre nginx-ingress.1.10.</w:t>
+      </w:r>
+      <w:proofErr w:type="gramStart"/>
+      <w:r>
+        <w:rPr>
+          <w:rFonts w:ascii="Verdana" w:hAnsi="Verdana"/>
+          <w:sz w:val="26"/>
+          <w:szCs w:val="26"/>
+        </w:rPr>
+        <w:t>0.yaml</w:t>
+      </w:r>
+      <w:proofErr w:type="gramEnd"/>
+      <w:r>
+        <w:rPr>
+          <w:rFonts w:ascii="Verdana" w:hAnsi="Verdana"/>
+          <w:sz w:val="26"/>
+          <w:szCs w:val="26"/>
+        </w:rPr>
+        <w:t xml:space="preserve">. Esto es así porque </w:t>
+      </w:r>
+      <w:proofErr w:type="spellStart"/>
+      <w:proofErr w:type="gramStart"/>
+      <w:r>
+        <w:rPr>
+          <w:rFonts w:ascii="Verdana" w:hAnsi="Verdana"/>
+          <w:sz w:val="26"/>
+          <w:szCs w:val="26"/>
+        </w:rPr>
+        <w:t>app</w:t>
+      </w:r>
+      <w:proofErr w:type="gramEnd"/>
+      <w:r>
+        <w:rPr>
+          <w:rFonts w:ascii="Verdana" w:hAnsi="Verdana"/>
+          <w:sz w:val="26"/>
+          <w:szCs w:val="26"/>
+        </w:rPr>
+        <w:t>_version</w:t>
+      </w:r>
+      <w:proofErr w:type="spellEnd"/>
+      <w:r>
+        <w:rPr>
+          <w:rFonts w:ascii="Verdana" w:hAnsi="Verdana"/>
+          <w:sz w:val="26"/>
+          <w:szCs w:val="26"/>
+        </w:rPr>
+        <w:t xml:space="preserve"> fue una variable de entorno que declaramos hace unas 3 imágenes atrás</w:t>
+      </w:r>
+    </w:p>
+    <w:p>
+      <w:pPr>
+        <w:rPr>
+          <w:rFonts w:ascii="Verdana" w:hAnsi="Verdana"/>
+          <w:sz w:val="26"/>
+          <w:szCs w:val="26"/>
+        </w:rPr>
+      </w:pPr>
+      <w:r>
+        <w:rPr>
+          <w:rFonts w:ascii="Verdana" w:hAnsi="Verdana"/>
+          <w:sz w:val="26"/>
+          <w:szCs w:val="26"/>
+        </w:rPr>
+        <w:drawing>
+          <wp:inline distT="0" distB="0" distL="0" distR="0" wp14:anchorId="47DA5CC0" wp14:editId="68264434">
+            <wp:extent cx="6858000" cy="1281430"/>
+            <wp:effectExtent l="0" t="0" r="0" b="0"/>
+            <wp:docPr id="1282160504" name="Imagen 1"/>
+            <wp:cNvGraphicFramePr>
+              <a:graphicFrameLocks xmlns:a="http://schemas.openxmlformats.org/drawingml/2006/main" noChangeAspect="1"/>
+            </wp:cNvGraphicFramePr>
+            <a:graphic xmlns:a="http://schemas.openxmlformats.org/drawingml/2006/main">
+              <a:graphicData uri="http://schemas.openxmlformats.org/drawingml/2006/picture">
+                <pic:pic xmlns:pic="http://schemas.openxmlformats.org/drawingml/2006/picture">
+                  <pic:nvPicPr>
+                    <pic:cNvPr id="1282160504" name=""/>
+                    <pic:cNvPicPr/>
+                  </pic:nvPicPr>
+                  <pic:blipFill>
+                    <a:blip r:embed="rId24"/>
+                    <a:stretch>
+                      <a:fillRect/>
+                    </a:stretch>
+                  </pic:blipFill>
+                  <pic:spPr>
+                    <a:xfrm>
+                      <a:off x="0" y="0"/>
+                      <a:ext cx="6858000" cy="1281430"/>
+                    </a:xfrm>
+                    <a:prstGeom prst="rect">
+                      <a:avLst/>
+                    </a:prstGeom>
+                  </pic:spPr>
+                </pic:pic>
+              </a:graphicData>
+            </a:graphic>
+          </wp:inline>
+        </w:drawing>
+      </w:r>
+    </w:p>
+    <w:p>
+      <w:pPr>
+        <w:rPr>
+          <w:rFonts w:ascii="Verdana" w:hAnsi="Verdana"/>
+          <w:sz w:val="26"/>
+          <w:szCs w:val="26"/>
+        </w:rPr>
+      </w:pPr>
+    </w:p>
+    <w:p>
+      <w:pPr>
+        <w:rPr>
+          <w:noProof/>
+        </w:rPr>
+      </w:pPr>
+      <w:r>
+        <w:rPr>
+          <w:rFonts w:ascii="Verdana" w:hAnsi="Verdana"/>
+          <w:sz w:val="26"/>
+          <w:szCs w:val="26"/>
+        </w:rPr>
+        <w:t>Ahora,</w:t>
+      </w:r>
+      <w:r>
+        <w:rPr>
+          <w:rFonts w:ascii="Verdana" w:hAnsi="Verdana"/>
+          <w:sz w:val="26"/>
+          <w:szCs w:val="26"/>
+        </w:rPr>
+        <w:t xml:space="preserve"> en la siguiente imagen</w:t>
+      </w:r>
+      <w:r>
+        <w:rPr>
+          <w:rFonts w:ascii="Verdana" w:hAnsi="Verdana"/>
+          <w:sz w:val="26"/>
+          <w:szCs w:val="26"/>
+        </w:rPr>
+        <w:t xml:space="preserve"> revisamos en Docker desktop que esté el archivo</w:t>
+      </w:r>
+      <w:r>
+        <w:rPr>
+          <w:noProof/>
+        </w:rPr>
+        <w:t>.</w:t>
+      </w:r>
+    </w:p>
+    <w:p>
+      <w:pPr>
+        <w:rPr>
+          <w:rFonts w:ascii="Verdana" w:hAnsi="Verdana"/>
+          <w:sz w:val="26"/>
+          <w:szCs w:val="26"/>
+        </w:rPr>
+      </w:pPr>
+      <w:r>
+        <w:rPr>
+          <w:rFonts w:ascii="Verdana" w:hAnsi="Verdana"/>
+          <w:sz w:val="26"/>
+          <w:szCs w:val="26"/>
+        </w:rPr>
+        <w:drawing>
+          <wp:inline distT="0" distB="0" distL="0" distR="0" wp14:anchorId="49794901" wp14:editId="20F88FF8">
+            <wp:extent cx="6858000" cy="1487170"/>
+            <wp:effectExtent l="0" t="0" r="0" b="0"/>
+            <wp:docPr id="653698715" name="Imagen 1"/>
+            <wp:cNvGraphicFramePr>
+              <a:graphicFrameLocks xmlns:a="http://schemas.openxmlformats.org/drawingml/2006/main" noChangeAspect="1"/>
+            </wp:cNvGraphicFramePr>
+            <a:graphic xmlns:a="http://schemas.openxmlformats.org/drawingml/2006/main">
+              <a:graphicData uri="http://schemas.openxmlformats.org/drawingml/2006/picture">
+                <pic:pic xmlns:pic="http://schemas.openxmlformats.org/drawingml/2006/picture">
+                  <pic:nvPicPr>
+                    <pic:cNvPr id="653698715" name=""/>
+                    <pic:cNvPicPr/>
+                  </pic:nvPicPr>
+                  <pic:blipFill>
+                    <a:blip r:embed="rId25"/>
+                    <a:stretch>
+                      <a:fillRect/>
+                    </a:stretch>
+                  </pic:blipFill>
+                  <pic:spPr>
+                    <a:xfrm>
+                      <a:off x="0" y="0"/>
+                      <a:ext cx="6858000" cy="1487170"/>
+                    </a:xfrm>
+                    <a:prstGeom prst="rect">
+                      <a:avLst/>
+                    </a:prstGeom>
+                  </pic:spPr>
+                </pic:pic>
+              </a:graphicData>
+            </a:graphic>
+          </wp:inline>
+        </w:drawing>
+      </w:r>
+    </w:p>
+    <w:p>
+      <w:pPr>
+        <w:rPr>
+          <w:rFonts w:ascii="Verdana" w:hAnsi="Verdana"/>
+          <w:sz w:val="26"/>
+          <w:szCs w:val="26"/>
+        </w:rPr>
+      </w:pPr>
+    </w:p>
+    <w:p>
+      <w:pPr>
+        <w:rPr>
+          <w:rFonts w:ascii="Verdana" w:hAnsi="Verdana"/>
+          <w:sz w:val="26"/>
+          <w:szCs w:val="26"/>
+        </w:rPr>
+      </w:pPr>
+      <w:r>
+        <w:rPr>
+          <w:rFonts w:ascii="Verdana" w:hAnsi="Verdana"/>
+          <w:sz w:val="26"/>
+          <w:szCs w:val="26"/>
+        </w:rPr>
+        <w:t>Efectivamente. Todo bien</w:t>
+      </w:r>
+    </w:p>
+    <w:p>
+      <w:pPr>
+        <w:rPr>
+          <w:rFonts w:ascii="Verdana" w:hAnsi="Verdana"/>
+          <w:sz w:val="26"/>
+          <w:szCs w:val="26"/>
+        </w:rPr>
+      </w:pPr>
+    </w:p>
+    <w:p>
+      <w:pPr>
+        <w:rPr>
+          <w:rFonts w:ascii="Verdana" w:hAnsi="Verdana"/>
+          <w:sz w:val="26"/>
+          <w:szCs w:val="26"/>
+        </w:rPr>
+      </w:pPr>
+    </w:p>
+    <w:p>
+      <w:pPr>
+        <w:rPr>
+          <w:rFonts w:ascii="Verdana" w:hAnsi="Verdana"/>
+          <w:sz w:val="26"/>
+          <w:szCs w:val="26"/>
+        </w:rPr>
+      </w:pPr>
+      <w:r>
+        <w:rPr>
+          <w:rFonts w:ascii="Verdana" w:hAnsi="Verdana"/>
+          <w:sz w:val="26"/>
+          <w:szCs w:val="26"/>
+        </w:rPr>
+        <w:t xml:space="preserve">Ahora, en la siguiente imagen se hace el </w:t>
+      </w:r>
+      <w:proofErr w:type="spellStart"/>
+      <w:r>
+        <w:rPr>
+          <w:rFonts w:ascii="Verdana" w:hAnsi="Verdana"/>
+          <w:sz w:val="26"/>
+          <w:szCs w:val="26"/>
+        </w:rPr>
+        <w:t>deployment</w:t>
+      </w:r>
+      <w:proofErr w:type="spellEnd"/>
+      <w:r>
+        <w:rPr>
+          <w:rFonts w:ascii="Verdana" w:hAnsi="Verdana"/>
+          <w:sz w:val="26"/>
+          <w:szCs w:val="26"/>
+        </w:rPr>
+        <w:t xml:space="preserve"> del </w:t>
+      </w:r>
+      <w:proofErr w:type="spellStart"/>
+      <w:r>
+        <w:rPr>
+          <w:rFonts w:ascii="Verdana" w:hAnsi="Verdana"/>
+          <w:sz w:val="26"/>
+          <w:szCs w:val="26"/>
+        </w:rPr>
+        <w:t>nginx</w:t>
+      </w:r>
+      <w:proofErr w:type="spellEnd"/>
+      <w:r>
+        <w:rPr>
+          <w:rFonts w:ascii="Verdana" w:hAnsi="Verdana"/>
+          <w:sz w:val="26"/>
+          <w:szCs w:val="26"/>
+        </w:rPr>
+        <w:t xml:space="preserve">. Primero, se crea el </w:t>
+      </w:r>
+      <w:proofErr w:type="spellStart"/>
+      <w:r>
+        <w:rPr>
+          <w:rFonts w:ascii="Verdana" w:hAnsi="Verdana"/>
+          <w:sz w:val="26"/>
+          <w:szCs w:val="26"/>
+        </w:rPr>
+        <w:t>namespace</w:t>
+      </w:r>
+      <w:proofErr w:type="spellEnd"/>
+      <w:r>
+        <w:rPr>
+          <w:rFonts w:ascii="Verdana" w:hAnsi="Verdana"/>
+          <w:sz w:val="26"/>
+          <w:szCs w:val="26"/>
+        </w:rPr>
+        <w:t xml:space="preserve"> y luego se hace el </w:t>
+      </w:r>
+      <w:proofErr w:type="spellStart"/>
+      <w:r>
+        <w:rPr>
+          <w:rFonts w:ascii="Verdana" w:hAnsi="Verdana"/>
+          <w:sz w:val="26"/>
+          <w:szCs w:val="26"/>
+        </w:rPr>
+        <w:t>apply</w:t>
+      </w:r>
+      <w:proofErr w:type="spellEnd"/>
+      <w:r>
+        <w:rPr>
+          <w:rFonts w:ascii="Verdana" w:hAnsi="Verdana"/>
+          <w:sz w:val="26"/>
+          <w:szCs w:val="26"/>
+        </w:rPr>
+        <w:t xml:space="preserve"> del archivo YAML que creamos en el paso anterior</w:t>
+      </w:r>
+    </w:p>
+    <w:p>
+      <w:pPr>
+        <w:rPr>
+          <w:rFonts w:ascii="Verdana" w:hAnsi="Verdana"/>
+          <w:sz w:val="26"/>
+          <w:szCs w:val="26"/>
+        </w:rPr>
+      </w:pPr>
+      <w:r>
+        <w:rPr>
+          <w:rFonts w:ascii="Verdana" w:hAnsi="Verdana"/>
+          <w:sz w:val="26"/>
+          <w:szCs w:val="26"/>
+        </w:rPr>
+        <w:lastRenderedPageBreak/>
+        <w:drawing>
+          <wp:inline distT="0" distB="0" distL="0" distR="0" wp14:anchorId="1055ED31" wp14:editId="10185F42">
+            <wp:extent cx="6858000" cy="2863850"/>
+            <wp:effectExtent l="0" t="0" r="0" b="0"/>
+            <wp:docPr id="252475584" name="Imagen 1"/>
+            <wp:cNvGraphicFramePr>
+              <a:graphicFrameLocks xmlns:a="http://schemas.openxmlformats.org/drawingml/2006/main" noChangeAspect="1"/>
+            </wp:cNvGraphicFramePr>
+            <a:graphic xmlns:a="http://schemas.openxmlformats.org/drawingml/2006/main">
+              <a:graphicData uri="http://schemas.openxmlformats.org/drawingml/2006/picture">
+                <pic:pic xmlns:pic="http://schemas.openxmlformats.org/drawingml/2006/picture">
+                  <pic:nvPicPr>
+                    <pic:cNvPr id="252475584" name=""/>
+                    <pic:cNvPicPr/>
+                  </pic:nvPicPr>
+                  <pic:blipFill>
+                    <a:blip r:embed="rId26"/>
+                    <a:stretch>
+                      <a:fillRect/>
+                    </a:stretch>
+                  </pic:blipFill>
+                  <pic:spPr>
+                    <a:xfrm>
+                      <a:off x="0" y="0"/>
+                      <a:ext cx="6858000" cy="2863850"/>
+                    </a:xfrm>
+                    <a:prstGeom prst="rect">
+                      <a:avLst/>
+                    </a:prstGeom>
+                  </pic:spPr>
+                </pic:pic>
+              </a:graphicData>
+            </a:graphic>
+          </wp:inline>
+        </w:drawing>
+      </w:r>
+    </w:p>
+    <w:p>
+      <w:pPr>
+        <w:rPr>
+          <w:rFonts w:ascii="Verdana" w:hAnsi="Verdana"/>
+          <w:sz w:val="26"/>
+          <w:szCs w:val="26"/>
+        </w:rPr>
+      </w:pPr>
+    </w:p>
+    <w:p>
+      <w:pPr>
+        <w:rPr>
+          <w:rFonts w:ascii="Verdana" w:hAnsi="Verdana"/>
+          <w:sz w:val="26"/>
+          <w:szCs w:val="26"/>
+        </w:rPr>
+      </w:pPr>
+      <w:r>
+        <w:rPr>
+          <w:rFonts w:ascii="Verdana" w:hAnsi="Verdana"/>
+          <w:sz w:val="26"/>
+          <w:szCs w:val="26"/>
+        </w:rPr>
+        <w:t xml:space="preserve">Ahora, en la siguiente imagen, se revisa que estén corriendo los </w:t>
+      </w:r>
+      <w:proofErr w:type="spellStart"/>
+      <w:r>
+        <w:rPr>
+          <w:rFonts w:ascii="Verdana" w:hAnsi="Verdana"/>
+          <w:sz w:val="26"/>
+          <w:szCs w:val="26"/>
+        </w:rPr>
+        <w:t>pods</w:t>
+      </w:r>
+      <w:proofErr w:type="spellEnd"/>
+      <w:r>
+        <w:rPr>
+          <w:rFonts w:ascii="Verdana" w:hAnsi="Verdana"/>
+          <w:sz w:val="26"/>
+          <w:szCs w:val="26"/>
+        </w:rPr>
+        <w:t xml:space="preserve"> necesarios para el </w:t>
+      </w:r>
+      <w:proofErr w:type="spellStart"/>
+      <w:r>
+        <w:rPr>
+          <w:rFonts w:ascii="Verdana" w:hAnsi="Verdana"/>
+          <w:sz w:val="26"/>
+          <w:szCs w:val="26"/>
+        </w:rPr>
+        <w:t>nginx-ingress</w:t>
+      </w:r>
+      <w:proofErr w:type="spellEnd"/>
+    </w:p>
+    <w:p>
+      <w:pPr>
+        <w:rPr>
+          <w:rFonts w:ascii="Verdana" w:hAnsi="Verdana"/>
+          <w:sz w:val="26"/>
+          <w:szCs w:val="26"/>
+        </w:rPr>
+      </w:pPr>
+    </w:p>
+    <w:p>
+      <w:pPr>
+        <w:rPr>
+          <w:rFonts w:ascii="Verdana" w:hAnsi="Verdana"/>
+          <w:sz w:val="26"/>
+          <w:szCs w:val="26"/>
+        </w:rPr>
+      </w:pPr>
+      <w:r>
+        <w:rPr>
+          <w:rFonts w:ascii="Verdana" w:hAnsi="Verdana"/>
+          <w:sz w:val="26"/>
+          <w:szCs w:val="26"/>
+        </w:rPr>
+        <w:drawing>
+          <wp:inline distT="0" distB="0" distL="0" distR="0" wp14:anchorId="1C863CC1" wp14:editId="64D576AD">
+            <wp:extent cx="5401429" cy="733527"/>
+            <wp:effectExtent l="0" t="0" r="8890" b="9525"/>
+            <wp:docPr id="1532911931" name="Imagen 1"/>
+            <wp:cNvGraphicFramePr>
+              <a:graphicFrameLocks xmlns:a="http://schemas.openxmlformats.org/drawingml/2006/main" noChangeAspect="1"/>
+            </wp:cNvGraphicFramePr>
+            <a:graphic xmlns:a="http://schemas.openxmlformats.org/drawingml/2006/main">
+              <a:graphicData uri="http://schemas.openxmlformats.org/drawingml/2006/picture">
+                <pic:pic xmlns:pic="http://schemas.openxmlformats.org/drawingml/2006/picture">
+                  <pic:nvPicPr>
+                    <pic:cNvPr id="1532911931" name=""/>
+                    <pic:cNvPicPr/>
+                  </pic:nvPicPr>
+                  <pic:blipFill>
+                    <a:blip r:embed="rId27"/>
+                    <a:stretch>
+                      <a:fillRect/>
+                    </a:stretch>
+                  </pic:blipFill>
+                  <pic:spPr>
+                    <a:xfrm>
+                      <a:off x="0" y="0"/>
+                      <a:ext cx="5401429" cy="733527"/>
+                    </a:xfrm>
+                    <a:prstGeom prst="rect">
+                      <a:avLst/>
+                    </a:prstGeom>
+                  </pic:spPr>
+                </pic:pic>
+              </a:graphicData>
+            </a:graphic>
+          </wp:inline>
+        </w:drawing>
+      </w:r>
+    </w:p>
+    <w:p>
+      <w:pPr>
+        <w:rPr>
+          <w:rFonts w:ascii="Verdana" w:hAnsi="Verdana"/>
+          <w:sz w:val="26"/>
+          <w:szCs w:val="26"/>
+        </w:rPr>
+      </w:pPr>
+    </w:p>
+    <w:p>
+      <w:pPr>
+        <w:rPr>
+          <w:rFonts w:ascii="Verdana" w:hAnsi="Verdana"/>
+          <w:sz w:val="26"/>
+          <w:szCs w:val="26"/>
+        </w:rPr>
+      </w:pPr>
+      <w:r>
+        <w:rPr>
+          <w:rFonts w:ascii="Verdana" w:hAnsi="Verdana"/>
+          <w:sz w:val="26"/>
+          <w:szCs w:val="26"/>
+        </w:rPr>
+        <w:t xml:space="preserve">Este </w:t>
+      </w:r>
+      <w:proofErr w:type="spellStart"/>
+      <w:r>
+        <w:rPr>
+          <w:rFonts w:ascii="Verdana" w:hAnsi="Verdana"/>
+          <w:sz w:val="26"/>
+          <w:szCs w:val="26"/>
+        </w:rPr>
+        <w:t>ingress</w:t>
+      </w:r>
+      <w:proofErr w:type="spellEnd"/>
+      <w:r>
+        <w:rPr>
+          <w:rFonts w:ascii="Verdana" w:hAnsi="Verdana"/>
+          <w:sz w:val="26"/>
+          <w:szCs w:val="26"/>
+        </w:rPr>
+        <w:t xml:space="preserve"> puede ser alcanzado y testeado si, primero, revisamos sus servicios</w:t>
+      </w:r>
+    </w:p>
+    <w:p>
+      <w:pPr>
+        <w:rPr>
+          <w:rFonts w:ascii="Verdana" w:hAnsi="Verdana"/>
+          <w:sz w:val="26"/>
+          <w:szCs w:val="26"/>
+        </w:rPr>
+      </w:pPr>
+    </w:p>
+    <w:p>
+      <w:pPr>
+        <w:rPr>
+          <w:rFonts w:ascii="Verdana" w:hAnsi="Verdana"/>
+          <w:sz w:val="26"/>
+          <w:szCs w:val="26"/>
+        </w:rPr>
+      </w:pPr>
+      <w:r>
+        <w:rPr>
+          <w:rFonts w:ascii="Verdana" w:hAnsi="Verdana"/>
+          <w:sz w:val="26"/>
+          <w:szCs w:val="26"/>
+        </w:rPr>
+        <w:drawing>
+          <wp:inline distT="0" distB="0" distL="0" distR="0" wp14:anchorId="14F57B4F" wp14:editId="4415183A">
+            <wp:extent cx="6858000" cy="506730"/>
+            <wp:effectExtent l="0" t="0" r="0" b="7620"/>
+            <wp:docPr id="943225596" name="Imagen 1"/>
+            <wp:cNvGraphicFramePr>
+              <a:graphicFrameLocks xmlns:a="http://schemas.openxmlformats.org/drawingml/2006/main" noChangeAspect="1"/>
+            </wp:cNvGraphicFramePr>
+            <a:graphic xmlns:a="http://schemas.openxmlformats.org/drawingml/2006/main">
+              <a:graphicData uri="http://schemas.openxmlformats.org/drawingml/2006/picture">
+                <pic:pic xmlns:pic="http://schemas.openxmlformats.org/drawingml/2006/picture">
+                  <pic:nvPicPr>
+                    <pic:cNvPr id="943225596" name=""/>
+                    <pic:cNvPicPr/>
+                  </pic:nvPicPr>
+                  <pic:blipFill>
+                    <a:blip r:embed="rId28"/>
+                    <a:stretch>
+                      <a:fillRect/>
+                    </a:stretch>
+                  </pic:blipFill>
+                  <pic:spPr>
+                    <a:xfrm>
+                      <a:off x="0" y="0"/>
+                      <a:ext cx="6858000" cy="506730"/>
+                    </a:xfrm>
+                    <a:prstGeom prst="rect">
+                      <a:avLst/>
+                    </a:prstGeom>
+                  </pic:spPr>
+                </pic:pic>
+              </a:graphicData>
+            </a:graphic>
+          </wp:inline>
+        </w:drawing>
+      </w:r>
+    </w:p>
+    <w:p>
+      <w:pPr>
+        <w:rPr>
+          <w:rFonts w:ascii="Verdana" w:hAnsi="Verdana"/>
+          <w:sz w:val="26"/>
+          <w:szCs w:val="26"/>
+        </w:rPr>
+      </w:pPr>
+    </w:p>
+    <w:p>
+      <w:pPr>
+        <w:rPr>
+          <w:rFonts w:ascii="Verdana" w:hAnsi="Verdana"/>
+          <w:sz w:val="26"/>
+          <w:szCs w:val="26"/>
+        </w:rPr>
+      </w:pPr>
+      <w:r>
+        <w:rPr>
+          <w:rFonts w:ascii="Verdana" w:hAnsi="Verdana"/>
+          <w:sz w:val="26"/>
+          <w:szCs w:val="26"/>
+        </w:rPr>
+        <w:t xml:space="preserve">Vemos que el servicio de tipo </w:t>
+      </w:r>
+      <w:proofErr w:type="spellStart"/>
+      <w:r>
+        <w:rPr>
+          <w:rFonts w:ascii="Verdana" w:hAnsi="Verdana"/>
+          <w:sz w:val="26"/>
+          <w:szCs w:val="26"/>
+        </w:rPr>
+        <w:t>clusterIp</w:t>
+      </w:r>
+      <w:proofErr w:type="spellEnd"/>
+      <w:r>
+        <w:rPr>
+          <w:rFonts w:ascii="Verdana" w:hAnsi="Verdana"/>
+          <w:sz w:val="26"/>
+          <w:szCs w:val="26"/>
+        </w:rPr>
+        <w:t xml:space="preserve"> tiene el puerto 443. Así que, para poder revisar si el </w:t>
+      </w:r>
+      <w:proofErr w:type="spellStart"/>
+      <w:r>
+        <w:rPr>
+          <w:rFonts w:ascii="Verdana" w:hAnsi="Verdana"/>
+          <w:sz w:val="26"/>
+          <w:szCs w:val="26"/>
+        </w:rPr>
+        <w:t>nginx</w:t>
+      </w:r>
+      <w:proofErr w:type="spellEnd"/>
+      <w:r>
+        <w:rPr>
+          <w:rFonts w:ascii="Verdana" w:hAnsi="Verdana"/>
+          <w:sz w:val="26"/>
+          <w:szCs w:val="26"/>
+        </w:rPr>
+        <w:t xml:space="preserve"> está funcionando, tenemos que ingresar al puerto 443. Pero… Como el </w:t>
+      </w:r>
+      <w:proofErr w:type="spellStart"/>
+      <w:r>
+        <w:rPr>
+          <w:rFonts w:ascii="Verdana" w:hAnsi="Verdana"/>
+          <w:sz w:val="26"/>
+          <w:szCs w:val="26"/>
+        </w:rPr>
+        <w:t>nginx-ingress</w:t>
+      </w:r>
+      <w:proofErr w:type="spellEnd"/>
+      <w:r>
+        <w:rPr>
+          <w:rFonts w:ascii="Verdana" w:hAnsi="Verdana"/>
+          <w:sz w:val="26"/>
+          <w:szCs w:val="26"/>
+        </w:rPr>
+        <w:t xml:space="preserve"> está dentro del contenedor alpine que creamos, primero, tenemos que hacer un forward desde el puerto 443 hacia el puerto 443. Esto se puede ver en la siguiente imagen</w:t>
+      </w:r>
+    </w:p>
+    <w:p>
+      <w:pPr>
+        <w:rPr>
+          <w:rFonts w:ascii="Verdana" w:hAnsi="Verdana"/>
+          <w:sz w:val="26"/>
+          <w:szCs w:val="26"/>
+        </w:rPr>
+      </w:pPr>
+      <w:r>
+        <w:rPr>
+          <w:rFonts w:ascii="Verdana" w:hAnsi="Verdana"/>
+          <w:sz w:val="26"/>
+          <w:szCs w:val="26"/>
+        </w:rPr>
+        <w:drawing>
+          <wp:inline distT="0" distB="0" distL="0" distR="0" wp14:anchorId="54B41A08" wp14:editId="5FBA287B">
+            <wp:extent cx="6858000" cy="260350"/>
+            <wp:effectExtent l="0" t="0" r="0" b="6350"/>
+            <wp:docPr id="2096562283" name="Imagen 1"/>
+            <wp:cNvGraphicFramePr>
+              <a:graphicFrameLocks xmlns:a="http://schemas.openxmlformats.org/drawingml/2006/main" noChangeAspect="1"/>
+            </wp:cNvGraphicFramePr>
+            <a:graphic xmlns:a="http://schemas.openxmlformats.org/drawingml/2006/main">
+              <a:graphicData uri="http://schemas.openxmlformats.org/drawingml/2006/picture">
+                <pic:pic xmlns:pic="http://schemas.openxmlformats.org/drawingml/2006/picture">
+                  <pic:nvPicPr>
+                    <pic:cNvPr id="2096562283" name=""/>
+                    <pic:cNvPicPr/>
+                  </pic:nvPicPr>
+                  <pic:blipFill>
+                    <a:blip r:embed="rId29"/>
+                    <a:stretch>
+                      <a:fillRect/>
+                    </a:stretch>
+                  </pic:blipFill>
+                  <pic:spPr>
+                    <a:xfrm>
+                      <a:off x="0" y="0"/>
+                      <a:ext cx="6858000" cy="260350"/>
+                    </a:xfrm>
+                    <a:prstGeom prst="rect">
+                      <a:avLst/>
+                    </a:prstGeom>
+                  </pic:spPr>
+                </pic:pic>
+              </a:graphicData>
+            </a:graphic>
+          </wp:inline>
+        </w:drawing>
+      </w:r>
+    </w:p>
+    <w:p>
+      <w:pPr>
+        <w:rPr>
+          <w:rFonts w:ascii="Verdana" w:hAnsi="Verdana"/>
+          <w:sz w:val="26"/>
+          <w:szCs w:val="26"/>
+        </w:rPr>
+      </w:pPr>
+    </w:p>
+    <w:p>
+      <w:pPr>
+        <w:rPr>
+          <w:rFonts w:ascii="Verdana" w:hAnsi="Verdana"/>
+          <w:sz w:val="26"/>
+          <w:szCs w:val="26"/>
+        </w:rPr>
+      </w:pPr>
+    </w:p>
+    <w:p>
+      <w:pPr>
+        <w:rPr>
+          <w:rFonts w:ascii="Verdana" w:hAnsi="Verdana"/>
+          <w:sz w:val="26"/>
+          <w:szCs w:val="26"/>
+        </w:rPr>
+      </w:pPr>
+    </w:p>
+    <w:p>
+      <w:pPr>
+        <w:rPr>
+          <w:rFonts w:ascii="Verdana" w:hAnsi="Verdana"/>
+          <w:sz w:val="26"/>
+          <w:szCs w:val="26"/>
+        </w:rPr>
+      </w:pPr>
+      <w:r>
+        <w:rPr>
+          <w:rFonts w:ascii="Verdana" w:hAnsi="Verdana"/>
+          <w:sz w:val="26"/>
+          <w:szCs w:val="26"/>
+        </w:rPr>
+        <w:t>Ahora, en la siguiente imagen, nos vamos al navegador y vemos el puerto 443</w:t>
+      </w:r>
+    </w:p>
+    <w:p>
+      <w:pPr>
+        <w:rPr>
+          <w:rFonts w:ascii="Verdana" w:hAnsi="Verdana"/>
+          <w:sz w:val="26"/>
+          <w:szCs w:val="26"/>
+        </w:rPr>
+      </w:pPr>
+      <w:r>
+        <w:rPr>
+          <w:rFonts w:ascii="Verdana" w:hAnsi="Verdana"/>
+          <w:sz w:val="26"/>
+          <w:szCs w:val="26"/>
+        </w:rPr>
+        <w:drawing>
+          <wp:inline distT="0" distB="0" distL="0" distR="0" wp14:anchorId="06EA9BA0" wp14:editId="7160EF7C">
+            <wp:extent cx="4829849" cy="1848108"/>
+            <wp:effectExtent l="0" t="0" r="8890" b="0"/>
+            <wp:docPr id="1567926515" name="Imagen 1"/>
+            <wp:cNvGraphicFramePr>
+              <a:graphicFrameLocks xmlns:a="http://schemas.openxmlformats.org/drawingml/2006/main" noChangeAspect="1"/>
+            </wp:cNvGraphicFramePr>
+            <a:graphic xmlns:a="http://schemas.openxmlformats.org/drawingml/2006/main">
+              <a:graphicData uri="http://schemas.openxmlformats.org/drawingml/2006/picture">
+                <pic:pic xmlns:pic="http://schemas.openxmlformats.org/drawingml/2006/picture">
+                  <pic:nvPicPr>
+                    <pic:cNvPr id="1567926515" name=""/>
+                    <pic:cNvPicPr/>
+                  </pic:nvPicPr>
+                  <pic:blipFill>
+                    <a:blip r:embed="rId30"/>
+                    <a:stretch>
+                      <a:fillRect/>
+                    </a:stretch>
+                  </pic:blipFill>
+                  <pic:spPr>
+                    <a:xfrm>
+                      <a:off x="0" y="0"/>
+                      <a:ext cx="4829849" cy="1848108"/>
+                    </a:xfrm>
+                    <a:prstGeom prst="rect">
+                      <a:avLst/>
+                    </a:prstGeom>
+                  </pic:spPr>
+                </pic:pic>
+              </a:graphicData>
+            </a:graphic>
+          </wp:inline>
+        </w:drawing>
+      </w:r>
+    </w:p>
+    <w:p>
+      <w:pPr>
+        <w:rPr>
+          <w:rFonts w:ascii="Verdana" w:hAnsi="Verdana"/>
+          <w:sz w:val="26"/>
+          <w:szCs w:val="26"/>
+        </w:rPr>
+      </w:pPr>
+    </w:p>
+    <w:p>
+      <w:pPr>
+        <w:rPr>
+          <w:rFonts w:ascii="Verdana" w:hAnsi="Verdana"/>
+          <w:sz w:val="26"/>
+          <w:szCs w:val="26"/>
+        </w:rPr>
+      </w:pPr>
+      <w:r>
+        <w:rPr>
+          <w:rFonts w:ascii="Verdana" w:hAnsi="Verdana"/>
+          <w:sz w:val="26"/>
+          <w:szCs w:val="26"/>
+        </w:rPr>
+        <w:t>Vemos que responde bien</w:t>
       </w:r>
     </w:p>
     <w:sectPr>

</xml_diff>

<commit_message>
update ingressDeployment.yaml and imagenes  y pasos paraingresdeployment.docx
</commit_message>
<xml_diff>
--- a/imagenes y pasos para instalar ingress.docx
+++ b/imagenes y pasos para instalar ingress.docx
@@ -5,7 +5,13 @@
     <w:sdt>
       <w:sdtPr>
         <w:rPr>
-          <w:lang w:val="es-MX"/>
+          <w:rFonts w:asciiTheme="minorHAnsi" w:eastAsiaTheme="minorHAnsi" w:hAnsiTheme="minorHAnsi" w:cstheme="minorBidi"/>
+          <w:color w:val="auto"/>
+          <w:kern w:val="2"/>
+          <w:sz w:val="22"/>
+          <w:szCs w:val="22"/>
+          <w:lang w:val="es-MX" w:eastAsia="en-US"/>
+          <w14:ligatures w14:val="standardContextual"/>
         </w:rPr>
         <w:id w:val="-538519866"/>
         <w:docPartObj>
@@ -15,15 +21,8 @@
       </w:sdtPr>
       <w:sdtEndPr>
         <w:rPr>
-          <w:rFonts w:asciiTheme="minorHAnsi" w:eastAsiaTheme="minorHAnsi" w:hAnsiTheme="minorHAnsi" w:cstheme="minorBidi"/>
           <w:b/>
           <w:bCs/>
-          <w:color w:val="auto"/>
-          <w:kern w:val="2"/>
-          <w:sz w:val="22"/>
-          <w:szCs w:val="22"/>
-          <w:lang w:eastAsia="en-US"/>
-          <w14:ligatures w14:val="standardContextual"/>
         </w:rPr>
       </w:sdtEndPr>
       <w:sdtContent>
@@ -212,42 +211,7 @@
                 <w:rStyle w:val="Hipervnculo"/>
                 <w:noProof/>
               </w:rPr>
-              <w:t xml:space="preserve">COMO HACER EL INGRESS-NGINX </w:t>
-            </w:r>
-            <w:r>
-              <w:rPr>
-                <w:rStyle w:val="Hipervnculo"/>
-                <w:noProof/>
-              </w:rPr>
-              <w:t>F</w:t>
-            </w:r>
-            <w:r>
-              <w:rPr>
-                <w:rStyle w:val="Hipervnculo"/>
-                <w:noProof/>
-              </w:rPr>
-              <w:t>U</w:t>
-            </w:r>
-            <w:r>
-              <w:rPr>
-                <w:rStyle w:val="Hipervnculo"/>
-                <w:noProof/>
-              </w:rPr>
-              <w:t xml:space="preserve">ERA </w:t>
-            </w:r>
-            <w:r>
-              <w:rPr>
-                <w:rStyle w:val="Hipervnculo"/>
-                <w:noProof/>
-              </w:rPr>
-              <w:t>D</w:t>
-            </w:r>
-            <w:r>
-              <w:rPr>
-                <w:rStyle w:val="Hipervnculo"/>
-                <w:noProof/>
-              </w:rPr>
-              <w:t>E UN POD</w:t>
+              <w:t>COMO HACER EL INGRESS-NGINX FUERA DE UN POD</w:t>
             </w:r>
             <w:r>
               <w:rPr>
@@ -456,27 +420,7 @@
           <w:szCs w:val="26"/>
           <w:lang w:val="es-MX"/>
         </w:rPr>
-        <w:t xml:space="preserve">Como se puede ver, el </w:t>
-      </w:r>
-      <w:proofErr w:type="spellStart"/>
-      <w:r>
-        <w:rPr>
-          <w:rFonts w:ascii="Verdana" w:hAnsi="Verdana"/>
-          <w:sz w:val="26"/>
-          <w:szCs w:val="26"/>
-          <w:lang w:val="es-MX"/>
-        </w:rPr>
-        <w:t>frontend</w:t>
-      </w:r>
-      <w:proofErr w:type="spellEnd"/>
-      <w:r>
-        <w:rPr>
-          <w:rFonts w:ascii="Verdana" w:hAnsi="Verdana"/>
-          <w:sz w:val="26"/>
-          <w:szCs w:val="26"/>
-          <w:lang w:val="es-MX"/>
-        </w:rPr>
-        <w:t xml:space="preserve"> funciona en el puerto 30102.</w:t>
+        <w:t>Como se puede ver, el frontend funciona en el puerto 30102.</w:t>
       </w:r>
     </w:p>
     <w:p>
@@ -514,127 +458,7 @@
           <w:szCs w:val="26"/>
           <w:lang w:val="es-MX"/>
         </w:rPr>
-        <w:t xml:space="preserve">revisa que se tenga un </w:t>
-      </w:r>
-      <w:proofErr w:type="spellStart"/>
-      <w:r>
-        <w:rPr>
-          <w:rFonts w:ascii="Verdana" w:hAnsi="Verdana"/>
-          <w:sz w:val="26"/>
-          <w:szCs w:val="26"/>
-          <w:lang w:val="es-MX"/>
-        </w:rPr>
-        <w:t>cluster</w:t>
-      </w:r>
-      <w:proofErr w:type="spellEnd"/>
-      <w:r>
-        <w:rPr>
-          <w:rFonts w:ascii="Verdana" w:hAnsi="Verdana"/>
-          <w:sz w:val="26"/>
-          <w:szCs w:val="26"/>
-          <w:lang w:val="es-MX"/>
-        </w:rPr>
-        <w:t xml:space="preserve"> activo corriendo. Para esto, se usa el comando “</w:t>
-      </w:r>
-      <w:proofErr w:type="spellStart"/>
-      <w:r>
-        <w:rPr>
-          <w:rFonts w:ascii="Verdana" w:hAnsi="Verdana"/>
-          <w:sz w:val="26"/>
-          <w:szCs w:val="26"/>
-          <w:lang w:val="es-MX"/>
-        </w:rPr>
-        <w:t>kubectl</w:t>
-      </w:r>
-      <w:proofErr w:type="spellEnd"/>
-      <w:r>
-        <w:rPr>
-          <w:rFonts w:ascii="Verdana" w:hAnsi="Verdana"/>
-          <w:sz w:val="26"/>
-          <w:szCs w:val="26"/>
-          <w:lang w:val="es-MX"/>
-        </w:rPr>
-        <w:t xml:space="preserve"> </w:t>
-      </w:r>
-      <w:proofErr w:type="spellStart"/>
-      <w:r>
-        <w:rPr>
-          <w:rFonts w:ascii="Verdana" w:hAnsi="Verdana"/>
-          <w:sz w:val="26"/>
-          <w:szCs w:val="26"/>
-          <w:lang w:val="es-MX"/>
-        </w:rPr>
-        <w:t>get</w:t>
-      </w:r>
-      <w:proofErr w:type="spellEnd"/>
-      <w:r>
-        <w:rPr>
-          <w:rFonts w:ascii="Verdana" w:hAnsi="Verdana"/>
-          <w:sz w:val="26"/>
-          <w:szCs w:val="26"/>
-          <w:lang w:val="es-MX"/>
-        </w:rPr>
-        <w:t xml:space="preserve"> </w:t>
-      </w:r>
-      <w:proofErr w:type="spellStart"/>
-      <w:r>
-        <w:rPr>
-          <w:rFonts w:ascii="Verdana" w:hAnsi="Verdana"/>
-          <w:sz w:val="26"/>
-          <w:szCs w:val="26"/>
-          <w:lang w:val="es-MX"/>
-        </w:rPr>
-        <w:t>nodes</w:t>
-      </w:r>
-      <w:proofErr w:type="spellEnd"/>
-      <w:r>
-        <w:rPr>
-          <w:rFonts w:ascii="Verdana" w:hAnsi="Verdana"/>
-          <w:sz w:val="26"/>
-          <w:szCs w:val="26"/>
-          <w:lang w:val="es-MX"/>
-        </w:rPr>
-        <w:t xml:space="preserve">” y vemos que está el </w:t>
-      </w:r>
-      <w:proofErr w:type="spellStart"/>
-      <w:r>
-        <w:rPr>
-          <w:rFonts w:ascii="Verdana" w:hAnsi="Verdana"/>
-          <w:sz w:val="26"/>
-          <w:szCs w:val="26"/>
-          <w:lang w:val="es-MX"/>
-        </w:rPr>
-        <w:t>cluster</w:t>
-      </w:r>
-      <w:proofErr w:type="spellEnd"/>
-      <w:r>
-        <w:rPr>
-          <w:rFonts w:ascii="Verdana" w:hAnsi="Verdana"/>
-          <w:sz w:val="26"/>
-          <w:szCs w:val="26"/>
-          <w:lang w:val="es-MX"/>
-        </w:rPr>
-        <w:t xml:space="preserve"> “</w:t>
-      </w:r>
-      <w:proofErr w:type="spellStart"/>
-      <w:r>
-        <w:rPr>
-          <w:rFonts w:ascii="Verdana" w:hAnsi="Verdana"/>
-          <w:sz w:val="26"/>
-          <w:szCs w:val="26"/>
-          <w:lang w:val="es-MX"/>
-        </w:rPr>
-        <w:t>docker</w:t>
-      </w:r>
-      <w:proofErr w:type="spellEnd"/>
-      <w:r>
-        <w:rPr>
-          <w:rFonts w:ascii="Verdana" w:hAnsi="Verdana"/>
-          <w:sz w:val="26"/>
-          <w:szCs w:val="26"/>
-          <w:lang w:val="es-MX"/>
-        </w:rPr>
-        <w:t>-desktop” corriendo bien</w:t>
+        <w:t>revisa que se tenga un cluster activo corriendo. Para esto, se usa el comando “kubectl get nodes” y vemos que está el cluster “docker-desktop” corriendo bien</w:t>
       </w:r>
     </w:p>
     <w:p>
@@ -772,136 +596,36 @@
           <w:szCs w:val="26"/>
           <w:lang w:val="es-MX"/>
         </w:rPr>
-        <w:t xml:space="preserve">Hay que recordar que es en este </w:t>
-      </w:r>
-      <w:proofErr w:type="spellStart"/>
-      <w:r>
-        <w:rPr>
-          <w:rFonts w:ascii="Verdana" w:hAnsi="Verdana"/>
-          <w:sz w:val="26"/>
-          <w:szCs w:val="26"/>
-          <w:lang w:val="es-MX"/>
-        </w:rPr>
-        <w:t>cluster</w:t>
-      </w:r>
-      <w:proofErr w:type="spellEnd"/>
-      <w:r>
-        <w:rPr>
-          <w:rFonts w:ascii="Verdana" w:hAnsi="Verdana"/>
-          <w:sz w:val="26"/>
-          <w:szCs w:val="26"/>
-          <w:lang w:val="es-MX"/>
-        </w:rPr>
-        <w:t xml:space="preserve"> dentro del cual corren todas los </w:t>
-      </w:r>
-      <w:proofErr w:type="spellStart"/>
-      <w:r>
-        <w:rPr>
-          <w:rFonts w:ascii="Verdana" w:hAnsi="Verdana"/>
-          <w:sz w:val="26"/>
-          <w:szCs w:val="26"/>
-          <w:lang w:val="es-MX"/>
-        </w:rPr>
-        <w:t>pods</w:t>
-      </w:r>
-      <w:proofErr w:type="spellEnd"/>
-      <w:r>
-        <w:rPr>
-          <w:rFonts w:ascii="Verdana" w:hAnsi="Verdana"/>
-          <w:sz w:val="26"/>
-          <w:szCs w:val="26"/>
-          <w:lang w:val="es-MX"/>
-        </w:rPr>
-        <w:t xml:space="preserve"> (contenedores) y servicios de la aplicación de </w:t>
-      </w:r>
-      <w:proofErr w:type="spellStart"/>
-      <w:r>
-        <w:rPr>
-          <w:rFonts w:ascii="Verdana" w:hAnsi="Verdana"/>
-          <w:sz w:val="26"/>
-          <w:szCs w:val="26"/>
-          <w:lang w:val="es-MX"/>
-        </w:rPr>
-        <w:t>bookstore-review</w:t>
-      </w:r>
-      <w:proofErr w:type="spellEnd"/>
-      <w:r>
-        <w:rPr>
-          <w:rFonts w:ascii="Verdana" w:hAnsi="Verdana"/>
-          <w:sz w:val="26"/>
-          <w:szCs w:val="26"/>
-          <w:lang w:val="es-MX"/>
-        </w:rPr>
-        <w:t>.</w:t>
-      </w:r>
-    </w:p>
-    <w:p>
-      <w:pPr>
-        <w:rPr>
-          <w:rFonts w:ascii="Verdana" w:hAnsi="Verdana"/>
-          <w:sz w:val="26"/>
-          <w:szCs w:val="26"/>
-          <w:lang w:val="es-MX"/>
-        </w:rPr>
-      </w:pPr>
-    </w:p>
-    <w:p>
-      <w:pPr>
-        <w:rPr>
-          <w:rFonts w:ascii="Verdana" w:hAnsi="Verdana"/>
-          <w:sz w:val="26"/>
-          <w:szCs w:val="26"/>
-          <w:lang w:val="es-MX"/>
-        </w:rPr>
-      </w:pPr>
-      <w:r>
-        <w:rPr>
-          <w:rFonts w:ascii="Verdana" w:hAnsi="Verdana"/>
-          <w:sz w:val="26"/>
-          <w:szCs w:val="26"/>
-          <w:lang w:val="es-MX"/>
-        </w:rPr>
-        <w:t xml:space="preserve">Luego se instalan 3 cosas: </w:t>
-      </w:r>
-      <w:proofErr w:type="spellStart"/>
-      <w:r>
-        <w:rPr>
-          <w:rFonts w:ascii="Verdana" w:hAnsi="Verdana"/>
-          <w:sz w:val="26"/>
-          <w:szCs w:val="26"/>
-          <w:lang w:val="es-MX"/>
-        </w:rPr>
-        <w:t>curl</w:t>
-      </w:r>
-      <w:proofErr w:type="spellEnd"/>
-      <w:r>
-        <w:rPr>
-          <w:rFonts w:ascii="Verdana" w:hAnsi="Verdana"/>
-          <w:sz w:val="26"/>
-          <w:szCs w:val="26"/>
-          <w:lang w:val="es-MX"/>
-        </w:rPr>
-        <w:t xml:space="preserve">, </w:t>
-      </w:r>
-      <w:proofErr w:type="spellStart"/>
-      <w:r>
-        <w:rPr>
-          <w:rFonts w:ascii="Verdana" w:hAnsi="Verdana"/>
-          <w:sz w:val="26"/>
-          <w:szCs w:val="26"/>
-          <w:lang w:val="es-MX"/>
-        </w:rPr>
-        <w:t>kubectl</w:t>
-      </w:r>
-      <w:proofErr w:type="spellEnd"/>
-      <w:r>
-        <w:rPr>
-          <w:rFonts w:ascii="Verdana" w:hAnsi="Verdana"/>
-          <w:sz w:val="26"/>
-          <w:szCs w:val="26"/>
-          <w:lang w:val="es-MX"/>
-        </w:rPr>
-        <w:t xml:space="preserve"> y Helm. </w:t>
+        <w:t>Hay que recordar que es en este cluster dentro del cual corren todas los pods (contenedores) y servicios de la aplicación de bookstore-review.</w:t>
+      </w:r>
+    </w:p>
+    <w:p>
+      <w:pPr>
+        <w:rPr>
+          <w:rFonts w:ascii="Verdana" w:hAnsi="Verdana"/>
+          <w:sz w:val="26"/>
+          <w:szCs w:val="26"/>
+          <w:lang w:val="es-MX"/>
+        </w:rPr>
+      </w:pPr>
+    </w:p>
+    <w:p>
+      <w:pPr>
+        <w:rPr>
+          <w:rFonts w:ascii="Verdana" w:hAnsi="Verdana"/>
+          <w:sz w:val="26"/>
+          <w:szCs w:val="26"/>
+          <w:lang w:val="es-MX"/>
+        </w:rPr>
+      </w:pPr>
+      <w:r>
+        <w:rPr>
+          <w:rFonts w:ascii="Verdana" w:hAnsi="Verdana"/>
+          <w:sz w:val="26"/>
+          <w:szCs w:val="26"/>
+          <w:lang w:val="es-MX"/>
+        </w:rPr>
+        <w:t xml:space="preserve">Luego se instalan 3 cosas: curl, kubectl y Helm. </w:t>
       </w:r>
     </w:p>
     <w:p>
@@ -1274,61 +998,22 @@
           <w:szCs w:val="26"/>
           <w:lang w:val="es-MX"/>
         </w:rPr>
-        <w:t xml:space="preserve">Ahora, a instalar </w:t>
-      </w:r>
-      <w:proofErr w:type="spellStart"/>
-      <w:r>
-        <w:rPr>
-          <w:rFonts w:ascii="Verdana" w:hAnsi="Verdana"/>
-          <w:sz w:val="26"/>
-          <w:szCs w:val="26"/>
-          <w:lang w:val="es-MX"/>
-        </w:rPr>
-        <w:t>curl</w:t>
-      </w:r>
-      <w:proofErr w:type="spellEnd"/>
-      <w:r>
-        <w:rPr>
-          <w:rFonts w:ascii="Verdana" w:hAnsi="Verdana"/>
-          <w:sz w:val="26"/>
-          <w:szCs w:val="26"/>
-          <w:lang w:val="es-MX"/>
-        </w:rPr>
-        <w:t xml:space="preserve">… </w:t>
-      </w:r>
-      <w:proofErr w:type="spellStart"/>
-      <w:r>
-        <w:rPr>
-          <w:rFonts w:ascii="Verdana" w:hAnsi="Verdana"/>
-          <w:sz w:val="26"/>
-          <w:szCs w:val="26"/>
-          <w:lang w:val="es-MX"/>
-        </w:rPr>
-        <w:t>Oops</w:t>
-      </w:r>
-      <w:proofErr w:type="spellEnd"/>
-      <w:r>
-        <w:rPr>
-          <w:rFonts w:ascii="Verdana" w:hAnsi="Verdana"/>
-          <w:sz w:val="26"/>
-          <w:szCs w:val="26"/>
-          <w:lang w:val="es-MX"/>
-        </w:rPr>
-        <w:t>… Se me olvidó que y a lo tengo en el PC (gracias papa Bill)</w:t>
-      </w:r>
-    </w:p>
-    <w:p>
-      <w:pPr>
-        <w:rPr>
-          <w:rFonts w:ascii="Verdana" w:hAnsi="Verdana"/>
-          <w:sz w:val="26"/>
-          <w:szCs w:val="26"/>
-          <w:lang w:val="es-MX"/>
-        </w:rPr>
-      </w:pPr>
-      <w:r>
-        <w:rPr>
-          <w:rFonts w:ascii="Verdana" w:hAnsi="Verdana"/>
+        <w:t>Ahora, a instalar curl… Oops… Se me olvidó que y a lo tengo en el PC (gracias papa Bill)</w:t>
+      </w:r>
+    </w:p>
+    <w:p>
+      <w:pPr>
+        <w:rPr>
+          <w:rFonts w:ascii="Verdana" w:hAnsi="Verdana"/>
+          <w:sz w:val="26"/>
+          <w:szCs w:val="26"/>
+          <w:lang w:val="es-MX"/>
+        </w:rPr>
+      </w:pPr>
+      <w:r>
+        <w:rPr>
+          <w:rFonts w:ascii="Verdana" w:hAnsi="Verdana"/>
+          <w:noProof/>
           <w:sz w:val="26"/>
           <w:szCs w:val="26"/>
           <w:lang w:val="es-MX"/>
@@ -1396,130 +1081,51 @@
           <w:szCs w:val="26"/>
           <w:lang w:val="es-MX"/>
         </w:rPr>
-        <w:t xml:space="preserve">En la imagen anterior reviso que funcione bien el </w:t>
-      </w:r>
-      <w:proofErr w:type="spellStart"/>
-      <w:r>
-        <w:rPr>
-          <w:rFonts w:ascii="Verdana" w:hAnsi="Verdana"/>
-          <w:sz w:val="26"/>
-          <w:szCs w:val="26"/>
-          <w:lang w:val="es-MX"/>
-        </w:rPr>
-        <w:t>curl</w:t>
-      </w:r>
-      <w:proofErr w:type="spellEnd"/>
-      <w:r>
-        <w:rPr>
-          <w:rFonts w:ascii="Verdana" w:hAnsi="Verdana"/>
-          <w:sz w:val="26"/>
-          <w:szCs w:val="26"/>
-          <w:lang w:val="es-MX"/>
-        </w:rPr>
-        <w:t xml:space="preserve"> y, efectivamente, </w:t>
-      </w:r>
-      <w:proofErr w:type="spellStart"/>
-      <w:r>
-        <w:rPr>
-          <w:rFonts w:ascii="Verdana" w:hAnsi="Verdana"/>
-          <w:sz w:val="26"/>
-          <w:szCs w:val="26"/>
-          <w:lang w:val="es-MX"/>
-        </w:rPr>
-        <w:t>ta</w:t>
-      </w:r>
-      <w:proofErr w:type="spellEnd"/>
-      <w:r>
-        <w:rPr>
-          <w:rFonts w:ascii="Verdana" w:hAnsi="Verdana"/>
-          <w:sz w:val="26"/>
-          <w:szCs w:val="26"/>
-          <w:lang w:val="es-MX"/>
-        </w:rPr>
-        <w:t xml:space="preserve"> bien</w:t>
-      </w:r>
-    </w:p>
-    <w:p>
-      <w:pPr>
-        <w:rPr>
-          <w:rFonts w:ascii="Verdana" w:hAnsi="Verdana"/>
-          <w:sz w:val="26"/>
-          <w:szCs w:val="26"/>
-          <w:lang w:val="es-MX"/>
-        </w:rPr>
-      </w:pPr>
-    </w:p>
-    <w:p>
-      <w:pPr>
-        <w:rPr>
-          <w:rFonts w:ascii="Verdana" w:hAnsi="Verdana"/>
-          <w:sz w:val="26"/>
-          <w:szCs w:val="26"/>
-          <w:lang w:val="es-MX"/>
-        </w:rPr>
-      </w:pPr>
-      <w:r>
-        <w:rPr>
-          <w:rFonts w:ascii="Verdana" w:hAnsi="Verdana"/>
-          <w:sz w:val="26"/>
-          <w:szCs w:val="26"/>
-          <w:lang w:val="es-MX"/>
-        </w:rPr>
-        <w:t xml:space="preserve">Y ahora reviso que funcione bien el </w:t>
-      </w:r>
-      <w:proofErr w:type="spellStart"/>
-      <w:r>
-        <w:rPr>
-          <w:rFonts w:ascii="Verdana" w:hAnsi="Verdana"/>
-          <w:sz w:val="26"/>
-          <w:szCs w:val="26"/>
-          <w:lang w:val="es-MX"/>
-        </w:rPr>
-        <w:t>kubectl</w:t>
-      </w:r>
-      <w:proofErr w:type="spellEnd"/>
-      <w:r>
-        <w:rPr>
-          <w:rFonts w:ascii="Verdana" w:hAnsi="Verdana"/>
-          <w:sz w:val="26"/>
-          <w:szCs w:val="26"/>
-          <w:lang w:val="es-MX"/>
-        </w:rPr>
-        <w:t xml:space="preserve"> (que también ya lo </w:t>
-      </w:r>
-      <w:proofErr w:type="spellStart"/>
-      <w:r>
-        <w:rPr>
-          <w:rFonts w:ascii="Verdana" w:hAnsi="Verdana"/>
-          <w:sz w:val="26"/>
-          <w:szCs w:val="26"/>
-          <w:lang w:val="es-MX"/>
-        </w:rPr>
-        <w:t>tenia</w:t>
-      </w:r>
-      <w:proofErr w:type="spellEnd"/>
-      <w:r>
-        <w:rPr>
-          <w:rFonts w:ascii="Verdana" w:hAnsi="Verdana"/>
-          <w:sz w:val="26"/>
-          <w:szCs w:val="26"/>
-          <w:lang w:val="es-MX"/>
-        </w:rPr>
-        <w:t xml:space="preserve"> instalado)</w:t>
-      </w:r>
-    </w:p>
-    <w:p>
-      <w:pPr>
-        <w:rPr>
-          <w:rFonts w:ascii="Verdana" w:hAnsi="Verdana"/>
-          <w:sz w:val="26"/>
-          <w:szCs w:val="26"/>
-          <w:lang w:val="es-MX"/>
-        </w:rPr>
-      </w:pPr>
-      <w:r>
-        <w:rPr>
-          <w:rFonts w:ascii="Verdana" w:hAnsi="Verdana"/>
+        <w:t>En la imagen anterior reviso que funcione bien el curl y, efectivamente, ta bien</w:t>
+      </w:r>
+    </w:p>
+    <w:p>
+      <w:pPr>
+        <w:rPr>
+          <w:rFonts w:ascii="Verdana" w:hAnsi="Verdana"/>
+          <w:sz w:val="26"/>
+          <w:szCs w:val="26"/>
+          <w:lang w:val="es-MX"/>
+        </w:rPr>
+      </w:pPr>
+    </w:p>
+    <w:p>
+      <w:pPr>
+        <w:rPr>
+          <w:rFonts w:ascii="Verdana" w:hAnsi="Verdana"/>
+          <w:sz w:val="26"/>
+          <w:szCs w:val="26"/>
+          <w:lang w:val="es-MX"/>
+        </w:rPr>
+      </w:pPr>
+      <w:r>
+        <w:rPr>
+          <w:rFonts w:ascii="Verdana" w:hAnsi="Verdana"/>
+          <w:sz w:val="26"/>
+          <w:szCs w:val="26"/>
+          <w:lang w:val="es-MX"/>
+        </w:rPr>
+        <w:t>Y ahora reviso que funcione bien el kubectl (que también ya lo tenia instalado)</w:t>
+      </w:r>
+    </w:p>
+    <w:p>
+      <w:pPr>
+        <w:rPr>
+          <w:rFonts w:ascii="Verdana" w:hAnsi="Verdana"/>
+          <w:sz w:val="26"/>
+          <w:szCs w:val="26"/>
+          <w:lang w:val="es-MX"/>
+        </w:rPr>
+      </w:pPr>
+      <w:r>
+        <w:rPr>
+          <w:rFonts w:ascii="Verdana" w:hAnsi="Verdana"/>
+          <w:noProof/>
           <w:sz w:val="26"/>
           <w:szCs w:val="26"/>
           <w:lang w:val="es-MX"/>
@@ -1624,25 +1230,7 @@
           <w:sz w:val="26"/>
           <w:szCs w:val="26"/>
         </w:rPr>
-        <w:t xml:space="preserve">Ahora, instalamos el </w:t>
-      </w:r>
-      <w:proofErr w:type="spellStart"/>
-      <w:r>
-        <w:rPr>
-          <w:rFonts w:ascii="Verdana" w:hAnsi="Verdana"/>
-          <w:sz w:val="26"/>
-          <w:szCs w:val="26"/>
-        </w:rPr>
-        <w:t>ingress-nginx</w:t>
-      </w:r>
-      <w:proofErr w:type="spellEnd"/>
-      <w:r>
-        <w:rPr>
-          <w:rFonts w:ascii="Verdana" w:hAnsi="Verdana"/>
-          <w:sz w:val="26"/>
-          <w:szCs w:val="26"/>
-        </w:rPr>
-        <w:t>. En mi caso, como uso Docker desktop</w:t>
+        <w:t>Ahora, instalamos el ingress-nginx. En mi caso, como uso Docker desktop</w:t>
       </w:r>
       <w:r>
         <w:rPr>
@@ -1674,92 +1262,21 @@
           <w:sz w:val="26"/>
           <w:szCs w:val="26"/>
         </w:rPr>
-        <w:t xml:space="preserve"> de </w:t>
-      </w:r>
-      <w:proofErr w:type="spellStart"/>
-      <w:r>
-        <w:rPr>
-          <w:rFonts w:ascii="Verdana" w:hAnsi="Verdana"/>
-          <w:sz w:val="26"/>
-          <w:szCs w:val="26"/>
-        </w:rPr>
-        <w:t>kubernetes</w:t>
-      </w:r>
-      <w:proofErr w:type="spellEnd"/>
-      <w:r>
-        <w:rPr>
-          <w:rFonts w:ascii="Verdana" w:hAnsi="Verdana"/>
-          <w:sz w:val="26"/>
-          <w:szCs w:val="26"/>
-        </w:rPr>
-        <w:t xml:space="preserve">. Por tanto, como necesito que el </w:t>
-      </w:r>
-      <w:proofErr w:type="spellStart"/>
-      <w:r>
-        <w:rPr>
-          <w:rFonts w:ascii="Verdana" w:hAnsi="Verdana"/>
-          <w:sz w:val="26"/>
-          <w:szCs w:val="26"/>
-        </w:rPr>
-        <w:t>nginx-ingress</w:t>
-      </w:r>
-      <w:proofErr w:type="spellEnd"/>
-      <w:r>
-        <w:rPr>
-          <w:rFonts w:ascii="Verdana" w:hAnsi="Verdana"/>
-          <w:sz w:val="26"/>
-          <w:szCs w:val="26"/>
-        </w:rPr>
-        <w:t xml:space="preserve"> sea compatible con mi versión de </w:t>
-      </w:r>
-      <w:proofErr w:type="spellStart"/>
-      <w:r>
-        <w:rPr>
-          <w:rFonts w:ascii="Verdana" w:hAnsi="Verdana"/>
-          <w:sz w:val="26"/>
-          <w:szCs w:val="26"/>
-        </w:rPr>
-        <w:t>kubernetes</w:t>
-      </w:r>
-      <w:proofErr w:type="spellEnd"/>
-      <w:r>
-        <w:rPr>
-          <w:rFonts w:ascii="Verdana" w:hAnsi="Verdana"/>
-          <w:sz w:val="26"/>
-          <w:szCs w:val="26"/>
-        </w:rPr>
-        <w:t xml:space="preserve">, voy a usar la versión 1.10.0 de </w:t>
-      </w:r>
-      <w:proofErr w:type="spellStart"/>
-      <w:r>
-        <w:rPr>
-          <w:rFonts w:ascii="Verdana" w:hAnsi="Verdana"/>
-          <w:sz w:val="26"/>
-          <w:szCs w:val="26"/>
-        </w:rPr>
-        <w:t>nginx-ingress</w:t>
-      </w:r>
-      <w:proofErr w:type="spellEnd"/>
-      <w:r>
-        <w:rPr>
-          <w:rFonts w:ascii="Verdana" w:hAnsi="Verdana"/>
-          <w:sz w:val="26"/>
-          <w:szCs w:val="26"/>
-        </w:rPr>
-        <w:t xml:space="preserve"> </w:t>
-      </w:r>
-    </w:p>
-    <w:p>
-      <w:pPr>
-        <w:rPr>
-          <w:rFonts w:ascii="Verdana" w:hAnsi="Verdana"/>
-          <w:sz w:val="26"/>
-          <w:szCs w:val="26"/>
-        </w:rPr>
-      </w:pPr>
-      <w:r>
-        <w:rPr>
-          <w:rFonts w:ascii="Verdana" w:hAnsi="Verdana"/>
+        <w:t xml:space="preserve"> de kubernetes. Por tanto, como necesito que el nginx-ingress sea compatible con mi versión de kubernetes, voy a usar la versión 1.10.0 de nginx-ingress </w:t>
+      </w:r>
+    </w:p>
+    <w:p>
+      <w:pPr>
+        <w:rPr>
+          <w:rFonts w:ascii="Verdana" w:hAnsi="Verdana"/>
+          <w:sz w:val="26"/>
+          <w:szCs w:val="26"/>
+        </w:rPr>
+      </w:pPr>
+      <w:r>
+        <w:rPr>
+          <w:rFonts w:ascii="Verdana" w:hAnsi="Verdana"/>
+          <w:noProof/>
           <w:sz w:val="26"/>
           <w:szCs w:val="26"/>
         </w:rPr>
@@ -1832,115 +1349,23 @@
           <w:sz w:val="26"/>
           <w:szCs w:val="26"/>
         </w:rPr>
-        <w:t xml:space="preserve">Entonces, corro el comando para añadir </w:t>
-      </w:r>
-      <w:proofErr w:type="spellStart"/>
-      <w:r>
-        <w:rPr>
-          <w:rFonts w:ascii="Verdana" w:hAnsi="Verdana"/>
-          <w:sz w:val="26"/>
-          <w:szCs w:val="26"/>
-        </w:rPr>
-        <w:t>ingress-nginx</w:t>
-      </w:r>
-      <w:proofErr w:type="spellEnd"/>
-      <w:r>
-        <w:rPr>
-          <w:rFonts w:ascii="Verdana" w:hAnsi="Verdana"/>
-          <w:sz w:val="26"/>
-          <w:szCs w:val="26"/>
-        </w:rPr>
-        <w:t xml:space="preserve"> a mis repositorios “</w:t>
-      </w:r>
-      <w:proofErr w:type="spellStart"/>
-      <w:r>
-        <w:rPr>
-          <w:rFonts w:ascii="Verdana" w:hAnsi="Verdana"/>
-          <w:sz w:val="26"/>
-          <w:szCs w:val="26"/>
-        </w:rPr>
-        <w:t>helm</w:t>
-      </w:r>
-      <w:proofErr w:type="spellEnd"/>
-      <w:r>
-        <w:rPr>
-          <w:rFonts w:ascii="Verdana" w:hAnsi="Verdana"/>
-          <w:sz w:val="26"/>
-          <w:szCs w:val="26"/>
-        </w:rPr>
-        <w:t xml:space="preserve"> </w:t>
-      </w:r>
-      <w:proofErr w:type="spellStart"/>
-      <w:r>
-        <w:rPr>
-          <w:rFonts w:ascii="Verdana" w:hAnsi="Verdana"/>
-          <w:sz w:val="26"/>
-          <w:szCs w:val="26"/>
-        </w:rPr>
-        <w:t>search</w:t>
-      </w:r>
-      <w:proofErr w:type="spellEnd"/>
-      <w:r>
-        <w:rPr>
-          <w:rFonts w:ascii="Verdana" w:hAnsi="Verdana"/>
-          <w:sz w:val="26"/>
-          <w:szCs w:val="26"/>
-        </w:rPr>
-        <w:t xml:space="preserve"> repo </w:t>
-      </w:r>
-      <w:proofErr w:type="spellStart"/>
-      <w:r>
-        <w:rPr>
-          <w:rFonts w:ascii="Verdana" w:hAnsi="Verdana"/>
-          <w:sz w:val="26"/>
-          <w:szCs w:val="26"/>
-        </w:rPr>
-        <w:t>ingress-nginx</w:t>
-      </w:r>
-      <w:proofErr w:type="spellEnd"/>
-      <w:r>
-        <w:rPr>
-          <w:rFonts w:ascii="Verdana" w:hAnsi="Verdana"/>
-          <w:sz w:val="26"/>
-          <w:szCs w:val="26"/>
-        </w:rPr>
-        <w:t xml:space="preserve"> --</w:t>
-      </w:r>
-      <w:proofErr w:type="spellStart"/>
-      <w:r>
-        <w:rPr>
-          <w:rFonts w:ascii="Verdana" w:hAnsi="Verdana"/>
-          <w:sz w:val="26"/>
-          <w:szCs w:val="26"/>
-        </w:rPr>
-        <w:t>versions</w:t>
-      </w:r>
-      <w:proofErr w:type="spellEnd"/>
-      <w:r>
-        <w:rPr>
-          <w:rFonts w:ascii="Verdana" w:hAnsi="Verdana"/>
-          <w:sz w:val="26"/>
-          <w:szCs w:val="26"/>
-        </w:rPr>
-        <w:t xml:space="preserve">” y, luego, busco la versión de </w:t>
-      </w:r>
-      <w:proofErr w:type="spellStart"/>
-      <w:r>
-        <w:rPr>
-          <w:rFonts w:ascii="Verdana" w:hAnsi="Verdana"/>
-          <w:sz w:val="26"/>
-          <w:szCs w:val="26"/>
-        </w:rPr>
-        <w:t>ingress-nginx</w:t>
-      </w:r>
-      <w:proofErr w:type="spellEnd"/>
-      <w:r>
-        <w:rPr>
-          <w:rFonts w:ascii="Verdana" w:hAnsi="Verdana"/>
-          <w:sz w:val="26"/>
-          <w:szCs w:val="26"/>
-        </w:rPr>
-        <w:t xml:space="preserve"> que necesito. Esto lo hago en la siguiente imagen </w:t>
+        <w:t>Entonces, corro el comando para añadir ingress-nginx a mis repositorios “</w:t>
+      </w:r>
+      <w:r>
+        <w:rPr>
+          <w:rFonts w:ascii="Verdana" w:hAnsi="Verdana"/>
+          <w:sz w:val="26"/>
+          <w:szCs w:val="26"/>
+        </w:rPr>
+        <w:t>helm search repo ingress-nginx --versions</w:t>
+      </w:r>
+      <w:r>
+        <w:rPr>
+          <w:rFonts w:ascii="Verdana" w:hAnsi="Verdana"/>
+          <w:sz w:val="26"/>
+          <w:szCs w:val="26"/>
+        </w:rPr>
+        <w:t xml:space="preserve">” y, luego, busco la versión de ingress-nginx que necesito. Esto lo hago en la siguiente imagen </w:t>
       </w:r>
     </w:p>
     <w:p>
@@ -2047,30 +1472,21 @@
           <w:sz w:val="26"/>
           <w:szCs w:val="26"/>
         </w:rPr>
-        <w:t xml:space="preserve">Ahora, creamos un contenedor de alpine, para instalar estas cosas dentro del contenedor de alpine y que, desde aquí, se hagan las cosas de </w:t>
-      </w:r>
-      <w:proofErr w:type="spellStart"/>
-      <w:r>
-        <w:rPr>
-          <w:rFonts w:ascii="Verdana" w:hAnsi="Verdana"/>
-          <w:sz w:val="26"/>
-          <w:szCs w:val="26"/>
-        </w:rPr>
-        <w:t>nginx</w:t>
-      </w:r>
-      <w:proofErr w:type="spellEnd"/>
-    </w:p>
-    <w:p>
-      <w:pPr>
-        <w:rPr>
-          <w:rFonts w:ascii="Verdana" w:hAnsi="Verdana"/>
-          <w:sz w:val="26"/>
-          <w:szCs w:val="26"/>
-        </w:rPr>
-      </w:pPr>
-      <w:r>
-        <w:rPr>
-          <w:rFonts w:ascii="Verdana" w:hAnsi="Verdana"/>
+        <w:t>Ahora, creamos un contenedor de alpine, para instalar estas cosas dentro del contenedor de alpine y que, desde aquí, se hagan las cosas de nginx</w:t>
+      </w:r>
+    </w:p>
+    <w:p>
+      <w:pPr>
+        <w:rPr>
+          <w:rFonts w:ascii="Verdana" w:hAnsi="Verdana"/>
+          <w:sz w:val="26"/>
+          <w:szCs w:val="26"/>
+        </w:rPr>
+      </w:pPr>
+      <w:r>
+        <w:rPr>
+          <w:rFonts w:ascii="Verdana" w:hAnsi="Verdana"/>
+          <w:noProof/>
           <w:sz w:val="26"/>
           <w:szCs w:val="26"/>
         </w:rPr>
@@ -2157,6 +1573,7 @@
       <w:r>
         <w:rPr>
           <w:rFonts w:ascii="Verdana" w:hAnsi="Verdana"/>
+          <w:noProof/>
           <w:sz w:val="26"/>
           <w:szCs w:val="26"/>
         </w:rPr>
@@ -2221,100 +1638,47 @@
           <w:szCs w:val="26"/>
         </w:rPr>
         <w:lastRenderedPageBreak/>
-        <w:t xml:space="preserve">En la anterior imagen instalamos el </w:t>
-      </w:r>
-      <w:proofErr w:type="spellStart"/>
-      <w:r>
-        <w:rPr>
-          <w:rFonts w:ascii="Verdana" w:hAnsi="Verdana"/>
-          <w:sz w:val="26"/>
-          <w:szCs w:val="26"/>
-        </w:rPr>
-        <w:t>curl</w:t>
-      </w:r>
-      <w:proofErr w:type="spellEnd"/>
-      <w:r>
-        <w:rPr>
-          <w:rFonts w:ascii="Verdana" w:hAnsi="Verdana"/>
-          <w:sz w:val="26"/>
-          <w:szCs w:val="26"/>
-        </w:rPr>
-        <w:t xml:space="preserve"> en el Alpine Linux</w:t>
-      </w:r>
-    </w:p>
-    <w:p>
-      <w:pPr>
-        <w:rPr>
-          <w:rFonts w:ascii="Verdana" w:hAnsi="Verdana"/>
-          <w:sz w:val="26"/>
-          <w:szCs w:val="26"/>
-        </w:rPr>
-      </w:pPr>
-    </w:p>
-    <w:p>
-      <w:pPr>
-        <w:rPr>
-          <w:rFonts w:ascii="Verdana" w:hAnsi="Verdana"/>
-          <w:sz w:val="26"/>
-          <w:szCs w:val="26"/>
-        </w:rPr>
-      </w:pPr>
-      <w:r>
-        <w:rPr>
-          <w:rFonts w:ascii="Verdana" w:hAnsi="Verdana"/>
-          <w:sz w:val="26"/>
-          <w:szCs w:val="26"/>
-        </w:rPr>
-        <w:t xml:space="preserve">Ahora, hacemos lo mismo con el </w:t>
-      </w:r>
-      <w:proofErr w:type="spellStart"/>
-      <w:r>
-        <w:rPr>
-          <w:rFonts w:ascii="Verdana" w:hAnsi="Verdana"/>
-          <w:sz w:val="26"/>
-          <w:szCs w:val="26"/>
-        </w:rPr>
-        <w:t>kubectl</w:t>
-      </w:r>
-      <w:proofErr w:type="spellEnd"/>
-      <w:r>
-        <w:rPr>
-          <w:rFonts w:ascii="Verdana" w:hAnsi="Verdana"/>
-          <w:sz w:val="26"/>
-          <w:szCs w:val="26"/>
-        </w:rPr>
-        <w:t xml:space="preserve">. En la siguiente imagen se muestra la descarga e instalación de </w:t>
-      </w:r>
-      <w:proofErr w:type="spellStart"/>
-      <w:r>
-        <w:rPr>
-          <w:rFonts w:ascii="Verdana" w:hAnsi="Verdana"/>
-          <w:sz w:val="26"/>
-          <w:szCs w:val="26"/>
-        </w:rPr>
-        <w:t>kubectl</w:t>
-      </w:r>
-      <w:proofErr w:type="spellEnd"/>
-      <w:r>
-        <w:rPr>
-          <w:rFonts w:ascii="Verdana" w:hAnsi="Verdana"/>
-          <w:sz w:val="26"/>
-          <w:szCs w:val="26"/>
-        </w:rPr>
-        <w:t xml:space="preserve"> dentro del alpine en el contenedor</w:t>
-      </w:r>
-    </w:p>
-    <w:p>
-      <w:pPr>
-        <w:rPr>
-          <w:rFonts w:ascii="Verdana" w:hAnsi="Verdana"/>
-          <w:sz w:val="26"/>
-          <w:szCs w:val="26"/>
-        </w:rPr>
-      </w:pPr>
-      <w:r>
-        <w:rPr>
-          <w:rFonts w:ascii="Verdana" w:hAnsi="Verdana"/>
+        <w:t>En la anterior imagen instalamos el curl en el Alpine Linux</w:t>
+      </w:r>
+    </w:p>
+    <w:p>
+      <w:pPr>
+        <w:rPr>
+          <w:rFonts w:ascii="Verdana" w:hAnsi="Verdana"/>
+          <w:sz w:val="26"/>
+          <w:szCs w:val="26"/>
+        </w:rPr>
+      </w:pPr>
+    </w:p>
+    <w:p>
+      <w:pPr>
+        <w:rPr>
+          <w:rFonts w:ascii="Verdana" w:hAnsi="Verdana"/>
+          <w:sz w:val="26"/>
+          <w:szCs w:val="26"/>
+        </w:rPr>
+      </w:pPr>
+      <w:r>
+        <w:rPr>
+          <w:rFonts w:ascii="Verdana" w:hAnsi="Verdana"/>
+          <w:sz w:val="26"/>
+          <w:szCs w:val="26"/>
+        </w:rPr>
+        <w:t>Ahora, hacemos lo mismo con el kubectl. En la siguiente imagen se muestra la descarga e instalación de kubectl dentro del alpine en el contenedor</w:t>
+      </w:r>
+    </w:p>
+    <w:p>
+      <w:pPr>
+        <w:rPr>
+          <w:rFonts w:ascii="Verdana" w:hAnsi="Verdana"/>
+          <w:sz w:val="26"/>
+          <w:szCs w:val="26"/>
+        </w:rPr>
+      </w:pPr>
+      <w:r>
+        <w:rPr>
+          <w:rFonts w:ascii="Verdana" w:hAnsi="Verdana"/>
+          <w:noProof/>
           <w:sz w:val="26"/>
           <w:szCs w:val="26"/>
         </w:rPr>
@@ -2392,6 +1756,7 @@
       <w:r>
         <w:rPr>
           <w:rFonts w:ascii="Verdana" w:hAnsi="Verdana"/>
+          <w:noProof/>
           <w:sz w:val="26"/>
           <w:szCs w:val="26"/>
         </w:rPr>
@@ -2469,6 +1834,7 @@
       <w:r>
         <w:rPr>
           <w:rFonts w:ascii="Verdana" w:hAnsi="Verdana"/>
+          <w:noProof/>
           <w:sz w:val="26"/>
           <w:szCs w:val="26"/>
         </w:rPr>
@@ -2558,38 +1924,21 @@
           <w:sz w:val="26"/>
           <w:szCs w:val="26"/>
         </w:rPr>
-        <w:t xml:space="preserve">Ahora, vemos la versión del </w:t>
-      </w:r>
-      <w:proofErr w:type="spellStart"/>
-      <w:r>
-        <w:rPr>
-          <w:rFonts w:ascii="Verdana" w:hAnsi="Verdana"/>
-          <w:sz w:val="26"/>
-          <w:szCs w:val="26"/>
-        </w:rPr>
-        <w:t>cluster</w:t>
-      </w:r>
-      <w:proofErr w:type="spellEnd"/>
-      <w:r>
-        <w:rPr>
-          <w:rFonts w:ascii="Verdana" w:hAnsi="Verdana"/>
-          <w:sz w:val="26"/>
-          <w:szCs w:val="26"/>
-        </w:rPr>
-        <w:t xml:space="preserve"> que hay dentro del Alpine</w:t>
-      </w:r>
-    </w:p>
-    <w:p>
-      <w:pPr>
-        <w:rPr>
-          <w:rFonts w:ascii="Verdana" w:hAnsi="Verdana"/>
-          <w:sz w:val="26"/>
-          <w:szCs w:val="26"/>
-        </w:rPr>
-      </w:pPr>
-      <w:r>
-        <w:rPr>
-          <w:rFonts w:ascii="Verdana" w:hAnsi="Verdana"/>
+        <w:t>Ahora, vemos la versión del cluster que hay dentro del Alpine</w:t>
+      </w:r>
+    </w:p>
+    <w:p>
+      <w:pPr>
+        <w:rPr>
+          <w:rFonts w:ascii="Verdana" w:hAnsi="Verdana"/>
+          <w:sz w:val="26"/>
+          <w:szCs w:val="26"/>
+        </w:rPr>
+      </w:pPr>
+      <w:r>
+        <w:rPr>
+          <w:rFonts w:ascii="Verdana" w:hAnsi="Verdana"/>
+          <w:noProof/>
           <w:sz w:val="26"/>
           <w:szCs w:val="26"/>
         </w:rPr>
@@ -2654,25 +2003,7 @@
           <w:szCs w:val="26"/>
         </w:rPr>
         <w:lastRenderedPageBreak/>
-        <w:t xml:space="preserve">Es 1.29.2, por lo tanto, instalamos el </w:t>
-      </w:r>
-      <w:proofErr w:type="spellStart"/>
-      <w:r>
-        <w:rPr>
-          <w:rFonts w:ascii="Verdana" w:hAnsi="Verdana"/>
-          <w:sz w:val="26"/>
-          <w:szCs w:val="26"/>
-        </w:rPr>
-        <w:t>ingress</w:t>
-      </w:r>
-      <w:proofErr w:type="spellEnd"/>
-      <w:r>
-        <w:rPr>
-          <w:rFonts w:ascii="Verdana" w:hAnsi="Verdana"/>
-          <w:sz w:val="26"/>
-          <w:szCs w:val="26"/>
-        </w:rPr>
-        <w:t xml:space="preserve"> v1.10.0 que soporta versiones de k8s 1.26, 1.27, 1.28 y 1.29.</w:t>
+        <w:t>Es 1.29.2, por lo tanto, instalamos el ingress v1.10.0 que soporta versiones de k8s 1.26, 1.27, 1.28 y 1.29.</w:t>
       </w:r>
     </w:p>
     <w:p>
@@ -2712,6 +2043,7 @@
       <w:r>
         <w:rPr>
           <w:rFonts w:ascii="Verdana" w:hAnsi="Verdana"/>
+          <w:noProof/>
           <w:sz w:val="26"/>
           <w:szCs w:val="26"/>
         </w:rPr>
@@ -2775,25 +2107,7 @@
           <w:sz w:val="26"/>
           <w:szCs w:val="26"/>
         </w:rPr>
-        <w:t xml:space="preserve">Eso es para poder descargar la versión correcta de </w:t>
-      </w:r>
-      <w:proofErr w:type="spellStart"/>
-      <w:r>
-        <w:rPr>
-          <w:rFonts w:ascii="Verdana" w:hAnsi="Verdana"/>
-          <w:sz w:val="26"/>
-          <w:szCs w:val="26"/>
-        </w:rPr>
-        <w:t>nginx-ingress</w:t>
-      </w:r>
-      <w:proofErr w:type="spellEnd"/>
-      <w:r>
-        <w:rPr>
-          <w:rFonts w:ascii="Verdana" w:hAnsi="Verdana"/>
-          <w:sz w:val="26"/>
-          <w:szCs w:val="26"/>
-        </w:rPr>
-        <w:t>.</w:t>
+        <w:t>Eso es para poder descargar la versión correcta de nginx-ingress.</w:t>
       </w:r>
     </w:p>
     <w:p>
@@ -2833,6 +2147,7 @@
       <w:r>
         <w:rPr>
           <w:rFonts w:ascii="Verdana" w:hAnsi="Verdana"/>
+          <w:noProof/>
           <w:sz w:val="26"/>
           <w:szCs w:val="26"/>
         </w:rPr>
@@ -2896,36 +2211,21 @@
           <w:sz w:val="26"/>
           <w:szCs w:val="26"/>
         </w:rPr>
-        <w:t>Ahora, e</w:t>
-      </w:r>
-      <w:r>
-        <w:rPr>
-          <w:rFonts w:ascii="Verdana" w:hAnsi="Verdana"/>
-          <w:sz w:val="26"/>
-          <w:szCs w:val="26"/>
-        </w:rPr>
-        <w:t>n la siguiente imagen</w:t>
-      </w:r>
-      <w:r>
-        <w:rPr>
-          <w:rFonts w:ascii="Verdana" w:hAnsi="Verdana"/>
-          <w:sz w:val="26"/>
-          <w:szCs w:val="26"/>
-        </w:rPr>
-        <w:t xml:space="preserve">, nos vamos a Docker para revisar si efectivamente se creó ese directorio. </w:t>
-      </w:r>
-    </w:p>
-    <w:p>
-      <w:pPr>
-        <w:rPr>
-          <w:rFonts w:ascii="Verdana" w:hAnsi="Verdana"/>
-          <w:sz w:val="26"/>
-          <w:szCs w:val="26"/>
-        </w:rPr>
-      </w:pPr>
-      <w:r>
-        <w:rPr>
-          <w:rFonts w:ascii="Verdana" w:hAnsi="Verdana"/>
+        <w:t xml:space="preserve">Ahora, en la siguiente imagen, nos vamos a Docker para revisar si efectivamente se creó ese directorio. </w:t>
+      </w:r>
+    </w:p>
+    <w:p>
+      <w:pPr>
+        <w:rPr>
+          <w:rFonts w:ascii="Verdana" w:hAnsi="Verdana"/>
+          <w:sz w:val="26"/>
+          <w:szCs w:val="26"/>
+        </w:rPr>
+      </w:pPr>
+      <w:r>
+        <w:rPr>
+          <w:rFonts w:ascii="Verdana" w:hAnsi="Verdana"/>
+          <w:noProof/>
           <w:sz w:val="26"/>
           <w:szCs w:val="26"/>
         </w:rPr>
@@ -2975,34 +2275,14 @@
           <w:szCs w:val="26"/>
         </w:rPr>
       </w:pPr>
-      <w:proofErr w:type="spellStart"/>
-      <w:r>
-        <w:rPr>
-          <w:rFonts w:ascii="Verdana" w:hAnsi="Verdana"/>
-          <w:sz w:val="26"/>
-          <w:szCs w:val="26"/>
-        </w:rPr>
-        <w:t>Yep</w:t>
-      </w:r>
-      <w:proofErr w:type="spellEnd"/>
-      <w:r>
-        <w:rPr>
-          <w:rFonts w:ascii="Verdana" w:hAnsi="Verdana"/>
-          <w:sz w:val="26"/>
-          <w:szCs w:val="26"/>
-        </w:rPr>
-        <w:t xml:space="preserve">… ahí está el directorio </w:t>
-      </w:r>
-      <w:proofErr w:type="spellStart"/>
-      <w:r>
-        <w:rPr>
-          <w:rFonts w:ascii="Verdana" w:hAnsi="Verdana"/>
-          <w:sz w:val="26"/>
-          <w:szCs w:val="26"/>
-        </w:rPr>
-        <w:t>manifest</w:t>
-      </w:r>
-      <w:proofErr w:type="spellEnd"/>
+      <w:r>
+        <w:rPr>
+          <w:rFonts w:ascii="Verdana" w:hAnsi="Verdana"/>
+          <w:sz w:val="26"/>
+          <w:szCs w:val="26"/>
+        </w:rPr>
+        <w:t>Yep… ahí está el directorio manifest</w:t>
+      </w:r>
       <w:r>
         <w:rPr>
           <w:rFonts w:ascii="Verdana" w:hAnsi="Verdana"/>
@@ -3035,164 +2315,21 @@
           <w:sz w:val="26"/>
           <w:szCs w:val="26"/>
         </w:rPr>
-        <w:t xml:space="preserve">Ahora, dentro de ese directorio vamos a crear un archivo YAML para el manejo de versiones del </w:t>
-      </w:r>
-      <w:proofErr w:type="spellStart"/>
-      <w:r>
-        <w:rPr>
-          <w:rFonts w:ascii="Verdana" w:hAnsi="Verdana"/>
-          <w:sz w:val="26"/>
-          <w:szCs w:val="26"/>
-        </w:rPr>
-        <w:t>nginx-ingress</w:t>
-      </w:r>
-      <w:proofErr w:type="spellEnd"/>
-      <w:r>
-        <w:rPr>
-          <w:rFonts w:ascii="Verdana" w:hAnsi="Verdana"/>
-          <w:sz w:val="26"/>
-          <w:szCs w:val="26"/>
-        </w:rPr>
-        <w:t xml:space="preserve">. Para ello, usamos un </w:t>
-      </w:r>
-      <w:proofErr w:type="spellStart"/>
-      <w:r>
-        <w:rPr>
-          <w:rFonts w:ascii="Verdana" w:hAnsi="Verdana"/>
-          <w:sz w:val="26"/>
-          <w:szCs w:val="26"/>
-        </w:rPr>
-        <w:t>template</w:t>
-      </w:r>
-      <w:proofErr w:type="spellEnd"/>
-      <w:r>
-        <w:rPr>
-          <w:rFonts w:ascii="Verdana" w:hAnsi="Verdana"/>
-          <w:sz w:val="26"/>
-          <w:szCs w:val="26"/>
-        </w:rPr>
-        <w:t xml:space="preserve"> que va a llevar por </w:t>
-      </w:r>
-      <w:proofErr w:type="spellStart"/>
-      <w:r>
-        <w:rPr>
-          <w:rFonts w:ascii="Verdana" w:hAnsi="Verdana"/>
-          <w:sz w:val="26"/>
-          <w:szCs w:val="26"/>
-        </w:rPr>
-        <w:t>dento</w:t>
-      </w:r>
-      <w:proofErr w:type="spellEnd"/>
-      <w:r>
-        <w:rPr>
-          <w:rFonts w:ascii="Verdana" w:hAnsi="Verdana"/>
-          <w:sz w:val="26"/>
-          <w:szCs w:val="26"/>
-        </w:rPr>
-        <w:t xml:space="preserve"> el repositorio de donde se descarga el </w:t>
-      </w:r>
-      <w:proofErr w:type="spellStart"/>
-      <w:r>
-        <w:rPr>
-          <w:rFonts w:ascii="Verdana" w:hAnsi="Verdana"/>
-          <w:sz w:val="26"/>
-          <w:szCs w:val="26"/>
-        </w:rPr>
-        <w:t>nginx-ingress</w:t>
-      </w:r>
-      <w:proofErr w:type="spellEnd"/>
-      <w:r>
-        <w:rPr>
-          <w:rFonts w:ascii="Verdana" w:hAnsi="Verdana"/>
-          <w:sz w:val="26"/>
-          <w:szCs w:val="26"/>
-        </w:rPr>
-        <w:t xml:space="preserve">, la versión del chart que, para este caso, es la versión 4.10.0 del chart y, finalmente, el </w:t>
-      </w:r>
-      <w:proofErr w:type="spellStart"/>
-      <w:r>
-        <w:rPr>
-          <w:rFonts w:ascii="Verdana" w:hAnsi="Verdana"/>
-          <w:sz w:val="26"/>
-          <w:szCs w:val="26"/>
-        </w:rPr>
-        <w:t>namespace</w:t>
-      </w:r>
-      <w:proofErr w:type="spellEnd"/>
-      <w:r>
-        <w:rPr>
-          <w:rFonts w:ascii="Verdana" w:hAnsi="Verdana"/>
-          <w:sz w:val="26"/>
-          <w:szCs w:val="26"/>
-        </w:rPr>
-        <w:t xml:space="preserve"> en el que actuará este </w:t>
-      </w:r>
-      <w:proofErr w:type="spellStart"/>
-      <w:r>
-        <w:rPr>
-          <w:rFonts w:ascii="Verdana" w:hAnsi="Verdana"/>
-          <w:sz w:val="26"/>
-          <w:szCs w:val="26"/>
-        </w:rPr>
-        <w:t>nginx</w:t>
-      </w:r>
-      <w:proofErr w:type="spellEnd"/>
-      <w:r>
-        <w:rPr>
-          <w:rFonts w:ascii="Verdana" w:hAnsi="Verdana"/>
-          <w:sz w:val="26"/>
-          <w:szCs w:val="26"/>
-        </w:rPr>
-        <w:t xml:space="preserve"> </w:t>
-      </w:r>
-      <w:proofErr w:type="spellStart"/>
-      <w:r>
-        <w:rPr>
-          <w:rFonts w:ascii="Verdana" w:hAnsi="Verdana"/>
-          <w:sz w:val="26"/>
-          <w:szCs w:val="26"/>
-        </w:rPr>
-        <w:t>ingress</w:t>
-      </w:r>
-      <w:proofErr w:type="spellEnd"/>
-      <w:r>
-        <w:rPr>
-          <w:rFonts w:ascii="Verdana" w:hAnsi="Verdana"/>
-          <w:sz w:val="26"/>
-          <w:szCs w:val="26"/>
-        </w:rPr>
-        <w:t xml:space="preserve">. Finalmente, el ultimo comando es para hacer una salida a un archivo de nombre nginx-ingress.1.10.0.yaml. Esto es así porque </w:t>
-      </w:r>
-      <w:proofErr w:type="spellStart"/>
-      <w:r>
-        <w:rPr>
-          <w:rFonts w:ascii="Verdana" w:hAnsi="Verdana"/>
-          <w:sz w:val="26"/>
-          <w:szCs w:val="26"/>
-        </w:rPr>
-        <w:t>app_version</w:t>
-      </w:r>
-      <w:proofErr w:type="spellEnd"/>
-      <w:r>
-        <w:rPr>
-          <w:rFonts w:ascii="Verdana" w:hAnsi="Verdana"/>
-          <w:sz w:val="26"/>
-          <w:szCs w:val="26"/>
-        </w:rPr>
-        <w:t xml:space="preserve"> fue una variable de entorno que declaramos hace unas 3 imágenes atrás</w:t>
-      </w:r>
-    </w:p>
-    <w:p>
-      <w:pPr>
-        <w:rPr>
-          <w:rFonts w:ascii="Verdana" w:hAnsi="Verdana"/>
-          <w:sz w:val="26"/>
-          <w:szCs w:val="26"/>
-        </w:rPr>
-      </w:pPr>
-      <w:r>
-        <w:rPr>
-          <w:rFonts w:ascii="Verdana" w:hAnsi="Verdana"/>
+        <w:t>Ahora, dentro de ese directorio vamos a crear un archivo YAML para el manejo de versiones del nginx-ingress. Para ello, usamos un template que va a llevar por dento el repositorio de donde se descarga el nginx-ingress, la versión del chart que, para este caso, es la versión 4.10.0 del chart y, finalmente, el namespace en el que actuará este nginx ingress. Finalmente, el ultimo comando es para hacer una salida a un archivo de nombre nginx-ingress.1.10.0.yaml. Esto es así porque app_version fue una variable de entorno que declaramos hace unas 3 imágenes atrás</w:t>
+      </w:r>
+    </w:p>
+    <w:p>
+      <w:pPr>
+        <w:rPr>
+          <w:rFonts w:ascii="Verdana" w:hAnsi="Verdana"/>
+          <w:sz w:val="26"/>
+          <w:szCs w:val="26"/>
+        </w:rPr>
+      </w:pPr>
+      <w:r>
+        <w:rPr>
+          <w:rFonts w:ascii="Verdana" w:hAnsi="Verdana"/>
+          <w:noProof/>
           <w:sz w:val="26"/>
           <w:szCs w:val="26"/>
         </w:rPr>
@@ -3291,6 +2428,7 @@
       <w:r>
         <w:rPr>
           <w:rFonts w:ascii="Verdana" w:hAnsi="Verdana"/>
+          <w:noProof/>
           <w:sz w:val="26"/>
           <w:szCs w:val="26"/>
         </w:rPr>
@@ -3389,92 +2527,21 @@
           <w:sz w:val="26"/>
           <w:szCs w:val="26"/>
         </w:rPr>
-        <w:t xml:space="preserve">Ahora, en la siguiente imagen se hace el </w:t>
-      </w:r>
-      <w:proofErr w:type="spellStart"/>
-      <w:r>
-        <w:rPr>
-          <w:rFonts w:ascii="Verdana" w:hAnsi="Verdana"/>
-          <w:sz w:val="26"/>
-          <w:szCs w:val="26"/>
-        </w:rPr>
-        <w:t>deployment</w:t>
-      </w:r>
-      <w:proofErr w:type="spellEnd"/>
-      <w:r>
-        <w:rPr>
-          <w:rFonts w:ascii="Verdana" w:hAnsi="Verdana"/>
-          <w:sz w:val="26"/>
-          <w:szCs w:val="26"/>
-        </w:rPr>
-        <w:t xml:space="preserve"> del </w:t>
-      </w:r>
-      <w:proofErr w:type="spellStart"/>
-      <w:r>
-        <w:rPr>
-          <w:rFonts w:ascii="Verdana" w:hAnsi="Verdana"/>
-          <w:sz w:val="26"/>
-          <w:szCs w:val="26"/>
-        </w:rPr>
-        <w:t>nginx</w:t>
-      </w:r>
-      <w:proofErr w:type="spellEnd"/>
-      <w:r>
-        <w:rPr>
-          <w:rFonts w:ascii="Verdana" w:hAnsi="Verdana"/>
-          <w:sz w:val="26"/>
-          <w:szCs w:val="26"/>
-        </w:rPr>
-        <w:t xml:space="preserve">. Primero, se crea el </w:t>
-      </w:r>
-      <w:proofErr w:type="spellStart"/>
-      <w:r>
-        <w:rPr>
-          <w:rFonts w:ascii="Verdana" w:hAnsi="Verdana"/>
-          <w:sz w:val="26"/>
-          <w:szCs w:val="26"/>
-        </w:rPr>
-        <w:t>namespace</w:t>
-      </w:r>
-      <w:proofErr w:type="spellEnd"/>
-      <w:r>
-        <w:rPr>
-          <w:rFonts w:ascii="Verdana" w:hAnsi="Verdana"/>
-          <w:sz w:val="26"/>
-          <w:szCs w:val="26"/>
-        </w:rPr>
-        <w:t xml:space="preserve"> y luego se hace el </w:t>
-      </w:r>
-      <w:proofErr w:type="spellStart"/>
-      <w:r>
-        <w:rPr>
-          <w:rFonts w:ascii="Verdana" w:hAnsi="Verdana"/>
-          <w:sz w:val="26"/>
-          <w:szCs w:val="26"/>
-        </w:rPr>
-        <w:t>apply</w:t>
-      </w:r>
-      <w:proofErr w:type="spellEnd"/>
-      <w:r>
-        <w:rPr>
-          <w:rFonts w:ascii="Verdana" w:hAnsi="Verdana"/>
-          <w:sz w:val="26"/>
-          <w:szCs w:val="26"/>
-        </w:rPr>
-        <w:t xml:space="preserve"> del archivo YAML que creamos en el paso anterior</w:t>
-      </w:r>
-    </w:p>
-    <w:p>
-      <w:pPr>
-        <w:rPr>
-          <w:rFonts w:ascii="Verdana" w:hAnsi="Verdana"/>
-          <w:sz w:val="26"/>
-          <w:szCs w:val="26"/>
-        </w:rPr>
-      </w:pPr>
-      <w:r>
-        <w:rPr>
-          <w:rFonts w:ascii="Verdana" w:hAnsi="Verdana"/>
+        <w:t>Ahora, en la siguiente imagen se hace el deployment del nginx. Primero, se crea el namespace y luego se hace el apply del archivo YAML que creamos en el paso anterior</w:t>
+      </w:r>
+    </w:p>
+    <w:p>
+      <w:pPr>
+        <w:rPr>
+          <w:rFonts w:ascii="Verdana" w:hAnsi="Verdana"/>
+          <w:sz w:val="26"/>
+          <w:szCs w:val="26"/>
+        </w:rPr>
+      </w:pPr>
+      <w:r>
+        <w:rPr>
+          <w:rFonts w:ascii="Verdana" w:hAnsi="Verdana"/>
+          <w:noProof/>
           <w:sz w:val="26"/>
           <w:szCs w:val="26"/>
         </w:rPr>
@@ -3539,57 +2606,30 @@
           <w:szCs w:val="26"/>
         </w:rPr>
         <w:lastRenderedPageBreak/>
-        <w:t xml:space="preserve">Ahora, en la siguiente imagen, se revisa que estén corriendo los </w:t>
-      </w:r>
-      <w:proofErr w:type="spellStart"/>
-      <w:r>
-        <w:rPr>
-          <w:rFonts w:ascii="Verdana" w:hAnsi="Verdana"/>
-          <w:sz w:val="26"/>
-          <w:szCs w:val="26"/>
-        </w:rPr>
-        <w:t>pods</w:t>
-      </w:r>
-      <w:proofErr w:type="spellEnd"/>
-      <w:r>
-        <w:rPr>
-          <w:rFonts w:ascii="Verdana" w:hAnsi="Verdana"/>
-          <w:sz w:val="26"/>
-          <w:szCs w:val="26"/>
-        </w:rPr>
-        <w:t xml:space="preserve"> necesarios para el </w:t>
-      </w:r>
-      <w:proofErr w:type="spellStart"/>
-      <w:r>
-        <w:rPr>
-          <w:rFonts w:ascii="Verdana" w:hAnsi="Verdana"/>
-          <w:sz w:val="26"/>
-          <w:szCs w:val="26"/>
-        </w:rPr>
-        <w:t>nginx-ingress</w:t>
-      </w:r>
-      <w:proofErr w:type="spellEnd"/>
-    </w:p>
-    <w:p>
-      <w:pPr>
-        <w:rPr>
-          <w:rFonts w:ascii="Verdana" w:hAnsi="Verdana"/>
-          <w:sz w:val="26"/>
-          <w:szCs w:val="26"/>
-        </w:rPr>
-      </w:pPr>
-    </w:p>
-    <w:p>
-      <w:pPr>
-        <w:rPr>
-          <w:rFonts w:ascii="Verdana" w:hAnsi="Verdana"/>
-          <w:sz w:val="26"/>
-          <w:szCs w:val="26"/>
-        </w:rPr>
-      </w:pPr>
-      <w:r>
-        <w:rPr>
-          <w:rFonts w:ascii="Verdana" w:hAnsi="Verdana"/>
+        <w:t>Ahora, en la siguiente imagen, se revisa que estén corriendo los pods necesarios para el nginx-ingress</w:t>
+      </w:r>
+    </w:p>
+    <w:p>
+      <w:pPr>
+        <w:rPr>
+          <w:rFonts w:ascii="Verdana" w:hAnsi="Verdana"/>
+          <w:sz w:val="26"/>
+          <w:szCs w:val="26"/>
+        </w:rPr>
+      </w:pPr>
+    </w:p>
+    <w:p>
+      <w:pPr>
+        <w:rPr>
+          <w:rFonts w:ascii="Verdana" w:hAnsi="Verdana"/>
+          <w:sz w:val="26"/>
+          <w:szCs w:val="26"/>
+        </w:rPr>
+      </w:pPr>
+      <w:r>
+        <w:rPr>
+          <w:rFonts w:ascii="Verdana" w:hAnsi="Verdana"/>
+          <w:noProof/>
           <w:sz w:val="26"/>
           <w:szCs w:val="26"/>
         </w:rPr>
@@ -3653,47 +2693,30 @@
           <w:sz w:val="26"/>
           <w:szCs w:val="26"/>
         </w:rPr>
-        <w:t xml:space="preserve">Este </w:t>
-      </w:r>
-      <w:proofErr w:type="spellStart"/>
-      <w:r>
-        <w:rPr>
-          <w:rFonts w:ascii="Verdana" w:hAnsi="Verdana"/>
-          <w:sz w:val="26"/>
-          <w:szCs w:val="26"/>
-        </w:rPr>
-        <w:t>ingress</w:t>
-      </w:r>
-      <w:proofErr w:type="spellEnd"/>
-      <w:r>
-        <w:rPr>
-          <w:rFonts w:ascii="Verdana" w:hAnsi="Verdana"/>
-          <w:sz w:val="26"/>
-          <w:szCs w:val="26"/>
-        </w:rPr>
-        <w:t xml:space="preserve"> puede ser alcanzado y testeado si, primero, revisamos sus servicios</w:t>
-      </w:r>
-    </w:p>
-    <w:p>
-      <w:pPr>
-        <w:rPr>
-          <w:rFonts w:ascii="Verdana" w:hAnsi="Verdana"/>
-          <w:sz w:val="26"/>
-          <w:szCs w:val="26"/>
-        </w:rPr>
-      </w:pPr>
-    </w:p>
-    <w:p>
-      <w:pPr>
-        <w:rPr>
-          <w:rFonts w:ascii="Verdana" w:hAnsi="Verdana"/>
-          <w:sz w:val="26"/>
-          <w:szCs w:val="26"/>
-        </w:rPr>
-      </w:pPr>
-      <w:r>
-        <w:rPr>
-          <w:rFonts w:ascii="Verdana" w:hAnsi="Verdana"/>
+        <w:t>Este ingress puede ser alcanzado y testeado si, primero, revisamos sus servicios</w:t>
+      </w:r>
+    </w:p>
+    <w:p>
+      <w:pPr>
+        <w:rPr>
+          <w:rFonts w:ascii="Verdana" w:hAnsi="Verdana"/>
+          <w:sz w:val="26"/>
+          <w:szCs w:val="26"/>
+        </w:rPr>
+      </w:pPr>
+    </w:p>
+    <w:p>
+      <w:pPr>
+        <w:rPr>
+          <w:rFonts w:ascii="Verdana" w:hAnsi="Verdana"/>
+          <w:sz w:val="26"/>
+          <w:szCs w:val="26"/>
+        </w:rPr>
+      </w:pPr>
+      <w:r>
+        <w:rPr>
+          <w:rFonts w:ascii="Verdana" w:hAnsi="Verdana"/>
+          <w:noProof/>
           <w:sz w:val="26"/>
           <w:szCs w:val="26"/>
         </w:rPr>
@@ -3757,74 +2780,21 @@
           <w:sz w:val="26"/>
           <w:szCs w:val="26"/>
         </w:rPr>
-        <w:t xml:space="preserve">Vemos que el servicio de tipo </w:t>
-      </w:r>
-      <w:proofErr w:type="spellStart"/>
-      <w:r>
-        <w:rPr>
-          <w:rFonts w:ascii="Verdana" w:hAnsi="Verdana"/>
-          <w:sz w:val="26"/>
-          <w:szCs w:val="26"/>
-        </w:rPr>
-        <w:t>clusterIp</w:t>
-      </w:r>
-      <w:proofErr w:type="spellEnd"/>
-      <w:r>
-        <w:rPr>
-          <w:rFonts w:ascii="Verdana" w:hAnsi="Verdana"/>
-          <w:sz w:val="26"/>
-          <w:szCs w:val="26"/>
-        </w:rPr>
-        <w:t xml:space="preserve"> tiene el puerto 443. Así que, para poder revisar si el </w:t>
-      </w:r>
-      <w:proofErr w:type="spellStart"/>
-      <w:r>
-        <w:rPr>
-          <w:rFonts w:ascii="Verdana" w:hAnsi="Verdana"/>
-          <w:sz w:val="26"/>
-          <w:szCs w:val="26"/>
-        </w:rPr>
-        <w:t>nginx</w:t>
-      </w:r>
-      <w:proofErr w:type="spellEnd"/>
-      <w:r>
-        <w:rPr>
-          <w:rFonts w:ascii="Verdana" w:hAnsi="Verdana"/>
-          <w:sz w:val="26"/>
-          <w:szCs w:val="26"/>
-        </w:rPr>
-        <w:t xml:space="preserve"> está funcionando, tenemos que ingresar al puerto 443. Pero… Como el </w:t>
-      </w:r>
-      <w:proofErr w:type="spellStart"/>
-      <w:r>
-        <w:rPr>
-          <w:rFonts w:ascii="Verdana" w:hAnsi="Verdana"/>
-          <w:sz w:val="26"/>
-          <w:szCs w:val="26"/>
-        </w:rPr>
-        <w:t>nginx-ingress</w:t>
-      </w:r>
-      <w:proofErr w:type="spellEnd"/>
-      <w:r>
-        <w:rPr>
-          <w:rFonts w:ascii="Verdana" w:hAnsi="Verdana"/>
-          <w:sz w:val="26"/>
-          <w:szCs w:val="26"/>
-        </w:rPr>
-        <w:t xml:space="preserve"> está dentro del contenedor alpine que creamos, primero, tenemos que hacer un forward desde el puerto 443 hacia el puerto 443. Esto se puede ver en la siguiente imagen</w:t>
-      </w:r>
-    </w:p>
-    <w:p>
-      <w:pPr>
-        <w:rPr>
-          <w:rFonts w:ascii="Verdana" w:hAnsi="Verdana"/>
-          <w:sz w:val="26"/>
-          <w:szCs w:val="26"/>
-        </w:rPr>
-      </w:pPr>
-      <w:r>
-        <w:rPr>
-          <w:rFonts w:ascii="Verdana" w:hAnsi="Verdana"/>
+        <w:t>Vemos que el servicio de tipo clusterIp tiene el puerto 443. Así que, para poder revisar si el nginx está funcionando, tenemos que ingresar al puerto 443. Pero… Como el nginx-ingress está dentro del contenedor alpine que creamos, primero, tenemos que hacer un forward desde el puerto 443 hacia el puerto 443. Esto se puede ver en la siguiente imagen</w:t>
+      </w:r>
+    </w:p>
+    <w:p>
+      <w:pPr>
+        <w:rPr>
+          <w:rFonts w:ascii="Verdana" w:hAnsi="Verdana"/>
+          <w:sz w:val="26"/>
+          <w:szCs w:val="26"/>
+        </w:rPr>
+      </w:pPr>
+      <w:r>
+        <w:rPr>
+          <w:rFonts w:ascii="Verdana" w:hAnsi="Verdana"/>
+          <w:noProof/>
           <w:sz w:val="26"/>
           <w:szCs w:val="26"/>
         </w:rPr>
@@ -3920,6 +2890,7 @@
       <w:r>
         <w:rPr>
           <w:rFonts w:ascii="Verdana" w:hAnsi="Verdana"/>
+          <w:noProof/>
           <w:sz w:val="26"/>
           <w:szCs w:val="26"/>
         </w:rPr>
@@ -4031,56 +3002,21 @@
           <w:sz w:val="26"/>
           <w:szCs w:val="26"/>
         </w:rPr>
-        <w:t xml:space="preserve">iguiendo con el tutorial. Lo que hacemos ahora es crear, a través de consola, una archivo YAML que permita hacer un control de versiones si, alguna vez, se llega a hacer un </w:t>
-      </w:r>
-      <w:proofErr w:type="spellStart"/>
-      <w:r>
-        <w:rPr>
-          <w:rFonts w:ascii="Verdana" w:hAnsi="Verdana"/>
-          <w:sz w:val="26"/>
-          <w:szCs w:val="26"/>
-        </w:rPr>
-        <w:t>reversionamiento</w:t>
-      </w:r>
-      <w:proofErr w:type="spellEnd"/>
-      <w:r>
-        <w:rPr>
-          <w:rFonts w:ascii="Verdana" w:hAnsi="Verdana"/>
-          <w:sz w:val="26"/>
-          <w:szCs w:val="26"/>
-        </w:rPr>
-        <w:t xml:space="preserve"> del </w:t>
-      </w:r>
-      <w:proofErr w:type="spellStart"/>
-      <w:r>
-        <w:rPr>
-          <w:rFonts w:ascii="Verdana" w:hAnsi="Verdana"/>
-          <w:sz w:val="26"/>
-          <w:szCs w:val="26"/>
-        </w:rPr>
-        <w:t>ingress-nginx</w:t>
-      </w:r>
-      <w:proofErr w:type="spellEnd"/>
-      <w:r>
-        <w:rPr>
-          <w:rFonts w:ascii="Verdana" w:hAnsi="Verdana"/>
-          <w:sz w:val="26"/>
-          <w:szCs w:val="26"/>
-        </w:rPr>
-        <w:t>.</w:t>
-      </w:r>
-    </w:p>
-    <w:p>
-      <w:pPr>
-        <w:rPr>
-          <w:rFonts w:ascii="Verdana" w:hAnsi="Verdana"/>
-          <w:sz w:val="26"/>
-          <w:szCs w:val="26"/>
-        </w:rPr>
-      </w:pPr>
-      <w:r>
-        <w:rPr>
-          <w:rFonts w:ascii="Verdana" w:hAnsi="Verdana"/>
+        <w:t>iguiendo con el tutorial. Lo que hacemos ahora es crear, a través de consola, una archivo YAML que permita hacer un control de versiones si, alguna vez, se llega a hacer un reversionamiento del ingress-nginx.</w:t>
+      </w:r>
+    </w:p>
+    <w:p>
+      <w:pPr>
+        <w:rPr>
+          <w:rFonts w:ascii="Verdana" w:hAnsi="Verdana"/>
+          <w:sz w:val="26"/>
+          <w:szCs w:val="26"/>
+        </w:rPr>
+      </w:pPr>
+      <w:r>
+        <w:rPr>
+          <w:rFonts w:ascii="Verdana" w:hAnsi="Verdana"/>
+          <w:noProof/>
           <w:sz w:val="26"/>
           <w:szCs w:val="26"/>
         </w:rPr>
@@ -4135,301 +3071,7 @@
           <w:sz w:val="26"/>
           <w:szCs w:val="26"/>
         </w:rPr>
-        <w:t xml:space="preserve">En este comando se ven 3 cosas: Primero, el Helm </w:t>
-      </w:r>
-      <w:proofErr w:type="spellStart"/>
-      <w:r>
-        <w:rPr>
-          <w:rFonts w:ascii="Verdana" w:hAnsi="Verdana"/>
-          <w:sz w:val="26"/>
-          <w:szCs w:val="26"/>
-        </w:rPr>
-        <w:t>template</w:t>
-      </w:r>
-      <w:proofErr w:type="spellEnd"/>
-      <w:r>
-        <w:rPr>
-          <w:rFonts w:ascii="Verdana" w:hAnsi="Verdana"/>
-          <w:sz w:val="26"/>
-          <w:szCs w:val="26"/>
-        </w:rPr>
-        <w:t xml:space="preserve"> que es la orden que crea el archivo </w:t>
-      </w:r>
-      <w:proofErr w:type="spellStart"/>
-      <w:r>
-        <w:rPr>
-          <w:rFonts w:ascii="Verdana" w:hAnsi="Verdana"/>
-          <w:sz w:val="26"/>
-          <w:szCs w:val="26"/>
-        </w:rPr>
-        <w:t>yaml</w:t>
-      </w:r>
-      <w:proofErr w:type="spellEnd"/>
-      <w:r>
-        <w:rPr>
-          <w:rFonts w:ascii="Verdana" w:hAnsi="Verdana"/>
-          <w:sz w:val="26"/>
-          <w:szCs w:val="26"/>
-        </w:rPr>
-        <w:t xml:space="preserve">; la </w:t>
-      </w:r>
-      <w:proofErr w:type="spellStart"/>
-      <w:r>
-        <w:rPr>
-          <w:rFonts w:ascii="Verdana" w:hAnsi="Verdana"/>
-          <w:sz w:val="26"/>
-          <w:szCs w:val="26"/>
-        </w:rPr>
-        <w:t>flag</w:t>
-      </w:r>
-      <w:proofErr w:type="spellEnd"/>
-      <w:r>
-        <w:rPr>
-          <w:rFonts w:ascii="Verdana" w:hAnsi="Verdana"/>
-          <w:sz w:val="26"/>
-          <w:szCs w:val="26"/>
-        </w:rPr>
-        <w:t xml:space="preserve"> “</w:t>
-      </w:r>
-      <w:r>
-        <w:rPr>
-          <w:rFonts w:ascii="Verdana" w:hAnsi="Verdana"/>
-          <w:sz w:val="26"/>
-          <w:szCs w:val="26"/>
-        </w:rPr>
-        <w:t xml:space="preserve">-- </w:t>
-      </w:r>
-      <w:r>
-        <w:rPr>
-          <w:rFonts w:ascii="Verdana" w:hAnsi="Verdana"/>
-          <w:sz w:val="26"/>
-          <w:szCs w:val="26"/>
-        </w:rPr>
-        <w:t xml:space="preserve">repo” que indica de que repositorio se saca el </w:t>
-      </w:r>
-      <w:proofErr w:type="spellStart"/>
-      <w:r>
-        <w:rPr>
-          <w:rFonts w:ascii="Verdana" w:hAnsi="Verdana"/>
-          <w:sz w:val="26"/>
-          <w:szCs w:val="26"/>
-        </w:rPr>
-        <w:t>ingress-nginx</w:t>
-      </w:r>
-      <w:proofErr w:type="spellEnd"/>
-      <w:r>
-        <w:rPr>
-          <w:rFonts w:ascii="Verdana" w:hAnsi="Verdana"/>
-          <w:sz w:val="26"/>
-          <w:szCs w:val="26"/>
-        </w:rPr>
-        <w:t xml:space="preserve">; la </w:t>
-      </w:r>
-      <w:proofErr w:type="spellStart"/>
-      <w:r>
-        <w:rPr>
-          <w:rFonts w:ascii="Verdana" w:hAnsi="Verdana"/>
-          <w:sz w:val="26"/>
-          <w:szCs w:val="26"/>
-        </w:rPr>
-        <w:t>flag</w:t>
-      </w:r>
-      <w:proofErr w:type="spellEnd"/>
-      <w:r>
-        <w:rPr>
-          <w:rFonts w:ascii="Verdana" w:hAnsi="Verdana"/>
-          <w:sz w:val="26"/>
-          <w:szCs w:val="26"/>
-        </w:rPr>
-        <w:t xml:space="preserve"> “</w:t>
-      </w:r>
-      <w:r>
-        <w:rPr>
-          <w:rFonts w:ascii="Verdana" w:hAnsi="Verdana"/>
-          <w:sz w:val="26"/>
-          <w:szCs w:val="26"/>
-        </w:rPr>
-        <w:t xml:space="preserve">-- </w:t>
-      </w:r>
-      <w:proofErr w:type="spellStart"/>
-      <w:r>
-        <w:rPr>
-          <w:rFonts w:ascii="Verdana" w:hAnsi="Verdana"/>
-          <w:sz w:val="26"/>
-          <w:szCs w:val="26"/>
-        </w:rPr>
-        <w:t>version</w:t>
-      </w:r>
-      <w:proofErr w:type="spellEnd"/>
-      <w:r>
-        <w:rPr>
-          <w:rFonts w:ascii="Verdana" w:hAnsi="Verdana"/>
-          <w:sz w:val="26"/>
-          <w:szCs w:val="26"/>
-        </w:rPr>
-        <w:t xml:space="preserve">” que es la versión que se está usando actualmente en el </w:t>
-      </w:r>
-      <w:proofErr w:type="spellStart"/>
-      <w:r>
-        <w:rPr>
-          <w:rFonts w:ascii="Verdana" w:hAnsi="Verdana"/>
-          <w:sz w:val="26"/>
-          <w:szCs w:val="26"/>
-        </w:rPr>
-        <w:t>ingress-nginx</w:t>
-      </w:r>
-      <w:proofErr w:type="spellEnd"/>
-      <w:r>
-        <w:rPr>
-          <w:rFonts w:ascii="Verdana" w:hAnsi="Verdana"/>
-          <w:sz w:val="26"/>
-          <w:szCs w:val="26"/>
-        </w:rPr>
-        <w:t xml:space="preserve">; la </w:t>
-      </w:r>
-      <w:proofErr w:type="spellStart"/>
-      <w:r>
-        <w:rPr>
-          <w:rFonts w:ascii="Verdana" w:hAnsi="Verdana"/>
-          <w:sz w:val="26"/>
-          <w:szCs w:val="26"/>
-        </w:rPr>
-        <w:t>flag</w:t>
-      </w:r>
-      <w:proofErr w:type="spellEnd"/>
-      <w:r>
-        <w:rPr>
-          <w:rFonts w:ascii="Verdana" w:hAnsi="Verdana"/>
-          <w:sz w:val="26"/>
-          <w:szCs w:val="26"/>
-        </w:rPr>
-        <w:t xml:space="preserve"> “-- </w:t>
-      </w:r>
-      <w:proofErr w:type="spellStart"/>
-      <w:r>
-        <w:rPr>
-          <w:rFonts w:ascii="Verdana" w:hAnsi="Verdana"/>
-          <w:sz w:val="26"/>
-          <w:szCs w:val="26"/>
-        </w:rPr>
-        <w:t>namespace</w:t>
-      </w:r>
-      <w:proofErr w:type="spellEnd"/>
-      <w:r>
-        <w:rPr>
-          <w:rFonts w:ascii="Verdana" w:hAnsi="Verdana"/>
-          <w:sz w:val="26"/>
-          <w:szCs w:val="26"/>
-        </w:rPr>
-        <w:t xml:space="preserve">” que indica el </w:t>
-      </w:r>
-      <w:proofErr w:type="spellStart"/>
-      <w:r>
-        <w:rPr>
-          <w:rFonts w:ascii="Verdana" w:hAnsi="Verdana"/>
-          <w:sz w:val="26"/>
-          <w:szCs w:val="26"/>
-        </w:rPr>
-        <w:t>namespace</w:t>
-      </w:r>
-      <w:proofErr w:type="spellEnd"/>
-      <w:r>
-        <w:rPr>
-          <w:rFonts w:ascii="Verdana" w:hAnsi="Verdana"/>
-          <w:sz w:val="26"/>
-          <w:szCs w:val="26"/>
-        </w:rPr>
-        <w:t xml:space="preserve"> donde trabajará el </w:t>
-      </w:r>
-      <w:proofErr w:type="spellStart"/>
-      <w:r>
-        <w:rPr>
-          <w:rFonts w:ascii="Verdana" w:hAnsi="Verdana"/>
-          <w:sz w:val="26"/>
-          <w:szCs w:val="26"/>
-        </w:rPr>
-        <w:t>ingress-nginx</w:t>
-      </w:r>
-      <w:proofErr w:type="spellEnd"/>
-      <w:r>
-        <w:rPr>
-          <w:rFonts w:ascii="Verdana" w:hAnsi="Verdana"/>
-          <w:sz w:val="26"/>
-          <w:szCs w:val="26"/>
-        </w:rPr>
-        <w:t xml:space="preserve"> y, finalmente, la orden “&gt; “</w:t>
-      </w:r>
-      <w:proofErr w:type="spellStart"/>
-      <w:r>
-        <w:rPr>
-          <w:rFonts w:ascii="Verdana" w:hAnsi="Verdana"/>
-          <w:sz w:val="26"/>
-          <w:szCs w:val="26"/>
-        </w:rPr>
-        <w:t>path</w:t>
-      </w:r>
-      <w:proofErr w:type="spellEnd"/>
-      <w:r>
-        <w:rPr>
-          <w:rFonts w:ascii="Verdana" w:hAnsi="Verdana"/>
-          <w:sz w:val="26"/>
-          <w:szCs w:val="26"/>
-        </w:rPr>
-        <w:t>/</w:t>
-      </w:r>
-      <w:proofErr w:type="spellStart"/>
-      <w:r>
-        <w:rPr>
-          <w:rFonts w:ascii="Verdana" w:hAnsi="Verdana"/>
-          <w:sz w:val="26"/>
-          <w:szCs w:val="26"/>
-        </w:rPr>
-        <w:t>to</w:t>
-      </w:r>
-      <w:proofErr w:type="spellEnd"/>
-      <w:r>
-        <w:rPr>
-          <w:rFonts w:ascii="Verdana" w:hAnsi="Verdana"/>
-          <w:sz w:val="26"/>
-          <w:szCs w:val="26"/>
-        </w:rPr>
-        <w:t>/</w:t>
-      </w:r>
-      <w:proofErr w:type="spellStart"/>
-      <w:r>
-        <w:rPr>
-          <w:rFonts w:ascii="Verdana" w:hAnsi="Verdana"/>
-          <w:sz w:val="26"/>
-          <w:szCs w:val="26"/>
-        </w:rPr>
-        <w:t>directory</w:t>
-      </w:r>
-      <w:proofErr w:type="spellEnd"/>
-      <w:r>
-        <w:rPr>
-          <w:rFonts w:ascii="Verdana" w:hAnsi="Verdana"/>
-          <w:sz w:val="26"/>
-          <w:szCs w:val="26"/>
-        </w:rPr>
-        <w:t xml:space="preserve">””. Esta última orden lo que dice es que haga una salida en forma de archivo </w:t>
-      </w:r>
-      <w:proofErr w:type="spellStart"/>
-      <w:r>
-        <w:rPr>
-          <w:rFonts w:ascii="Verdana" w:hAnsi="Verdana"/>
-          <w:sz w:val="26"/>
-          <w:szCs w:val="26"/>
-        </w:rPr>
-        <w:t>yaml</w:t>
-      </w:r>
-      <w:proofErr w:type="spellEnd"/>
-      <w:r>
-        <w:rPr>
-          <w:rFonts w:ascii="Verdana" w:hAnsi="Verdana"/>
-          <w:sz w:val="26"/>
-          <w:szCs w:val="26"/>
-        </w:rPr>
-        <w:t xml:space="preserve"> al directorio </w:t>
+        <w:t xml:space="preserve">En este comando se ven 3 cosas: Primero, el Helm template que es la orden que crea el archivo yaml; la flag “-- repo” que indica de que repositorio se saca el ingress-nginx; la flag “-- version” que es la versión que se está usando actualmente en el ingress-nginx; la flag “-- namespace” que indica el namespace donde trabajará el ingress-nginx y, finalmente, la orden “&gt; “path/to/directory””. Esta última orden lo que dice es que haga una salida en forma de archivo yaml al directorio </w:t>
       </w:r>
       <w:r>
         <w:rPr>
@@ -4492,6 +3134,7 @@
       <w:r>
         <w:rPr>
           <w:rFonts w:ascii="Verdana" w:hAnsi="Verdana"/>
+          <w:noProof/>
           <w:sz w:val="26"/>
           <w:szCs w:val="26"/>
         </w:rPr>
@@ -4580,48 +3223,21 @@
           <w:sz w:val="26"/>
           <w:szCs w:val="26"/>
         </w:rPr>
-        <w:t xml:space="preserve">Ahora, en la siguiente imagen, creamos el </w:t>
-      </w:r>
-      <w:proofErr w:type="spellStart"/>
-      <w:r>
-        <w:rPr>
-          <w:rFonts w:ascii="Verdana" w:hAnsi="Verdana"/>
-          <w:sz w:val="26"/>
-          <w:szCs w:val="26"/>
-        </w:rPr>
-        <w:t>namespace</w:t>
-      </w:r>
-      <w:proofErr w:type="spellEnd"/>
-      <w:r>
-        <w:rPr>
-          <w:rFonts w:ascii="Verdana" w:hAnsi="Verdana"/>
-          <w:sz w:val="26"/>
-          <w:szCs w:val="26"/>
-        </w:rPr>
-        <w:t xml:space="preserve"> donde va a correr el </w:t>
-      </w:r>
-      <w:proofErr w:type="spellStart"/>
-      <w:r>
-        <w:rPr>
-          <w:rFonts w:ascii="Verdana" w:hAnsi="Verdana"/>
-          <w:sz w:val="26"/>
-          <w:szCs w:val="26"/>
-        </w:rPr>
-        <w:t>ingress-nginx</w:t>
-      </w:r>
-      <w:proofErr w:type="spellEnd"/>
-    </w:p>
-    <w:p>
-      <w:pPr>
-        <w:rPr>
-          <w:rFonts w:ascii="Verdana" w:hAnsi="Verdana"/>
-          <w:sz w:val="26"/>
-          <w:szCs w:val="26"/>
-        </w:rPr>
-      </w:pPr>
-      <w:r>
-        <w:rPr>
-          <w:rFonts w:ascii="Verdana" w:hAnsi="Verdana"/>
+        <w:t>Ahora, en la siguiente imagen, creamos el namespace donde va a correr el ingress-nginx</w:t>
+      </w:r>
+    </w:p>
+    <w:p>
+      <w:pPr>
+        <w:rPr>
+          <w:rFonts w:ascii="Verdana" w:hAnsi="Verdana"/>
+          <w:sz w:val="26"/>
+          <w:szCs w:val="26"/>
+        </w:rPr>
+      </w:pPr>
+      <w:r>
+        <w:rPr>
+          <w:rFonts w:ascii="Verdana" w:hAnsi="Verdana"/>
+          <w:noProof/>
           <w:sz w:val="26"/>
           <w:szCs w:val="26"/>
         </w:rPr>
@@ -4712,83 +3328,30 @@
           <w:sz w:val="26"/>
           <w:szCs w:val="26"/>
         </w:rPr>
-        <w:t xml:space="preserve">Ahora, lo que haremos será hacer el despliegue del </w:t>
-      </w:r>
-      <w:proofErr w:type="spellStart"/>
-      <w:r>
-        <w:rPr>
-          <w:rFonts w:ascii="Verdana" w:hAnsi="Verdana"/>
-          <w:sz w:val="26"/>
-          <w:szCs w:val="26"/>
-        </w:rPr>
-        <w:t>ingress-nginx</w:t>
-      </w:r>
-      <w:proofErr w:type="spellEnd"/>
-      <w:r>
-        <w:rPr>
-          <w:rFonts w:ascii="Verdana" w:hAnsi="Verdana"/>
-          <w:sz w:val="26"/>
-          <w:szCs w:val="26"/>
-        </w:rPr>
-        <w:t xml:space="preserve">. Para esto, simplemente hacemos </w:t>
-      </w:r>
-      <w:proofErr w:type="spellStart"/>
-      <w:r>
-        <w:rPr>
-          <w:rFonts w:ascii="Verdana" w:hAnsi="Verdana"/>
-          <w:sz w:val="26"/>
-          <w:szCs w:val="26"/>
-        </w:rPr>
-        <w:t>apply</w:t>
-      </w:r>
-      <w:proofErr w:type="spellEnd"/>
-      <w:r>
-        <w:rPr>
-          <w:rFonts w:ascii="Verdana" w:hAnsi="Verdana"/>
-          <w:sz w:val="26"/>
-          <w:szCs w:val="26"/>
-        </w:rPr>
-        <w:t xml:space="preserve"> al archivo </w:t>
-      </w:r>
-      <w:proofErr w:type="spellStart"/>
-      <w:r>
-        <w:rPr>
-          <w:rFonts w:ascii="Verdana" w:hAnsi="Verdana"/>
-          <w:sz w:val="26"/>
-          <w:szCs w:val="26"/>
-        </w:rPr>
-        <w:t>yaml</w:t>
-      </w:r>
-      <w:proofErr w:type="spellEnd"/>
-      <w:r>
-        <w:rPr>
-          <w:rFonts w:ascii="Verdana" w:hAnsi="Verdana"/>
-          <w:sz w:val="26"/>
-          <w:szCs w:val="26"/>
-        </w:rPr>
-        <w:t xml:space="preserve"> que acabamos de crear</w:t>
-      </w:r>
-    </w:p>
-    <w:p>
-      <w:pPr>
-        <w:rPr>
-          <w:rFonts w:ascii="Verdana" w:hAnsi="Verdana"/>
-          <w:sz w:val="26"/>
-          <w:szCs w:val="26"/>
-        </w:rPr>
-      </w:pPr>
-    </w:p>
-    <w:p>
-      <w:pPr>
-        <w:rPr>
-          <w:rFonts w:ascii="Verdana" w:hAnsi="Verdana"/>
-          <w:sz w:val="26"/>
-          <w:szCs w:val="26"/>
-        </w:rPr>
-      </w:pPr>
-      <w:r>
-        <w:rPr>
-          <w:rFonts w:ascii="Verdana" w:hAnsi="Verdana"/>
+        <w:t>Ahora, lo que haremos será hacer el despliegue del ingress-nginx. Para esto, simplemente hacemos apply al archivo yaml que acabamos de crear</w:t>
+      </w:r>
+    </w:p>
+    <w:p>
+      <w:pPr>
+        <w:rPr>
+          <w:rFonts w:ascii="Verdana" w:hAnsi="Verdana"/>
+          <w:sz w:val="26"/>
+          <w:szCs w:val="26"/>
+        </w:rPr>
+      </w:pPr>
+    </w:p>
+    <w:p>
+      <w:pPr>
+        <w:rPr>
+          <w:rFonts w:ascii="Verdana" w:hAnsi="Verdana"/>
+          <w:sz w:val="26"/>
+          <w:szCs w:val="26"/>
+        </w:rPr>
+      </w:pPr>
+      <w:r>
+        <w:rPr>
+          <w:rFonts w:ascii="Verdana" w:hAnsi="Verdana"/>
+          <w:noProof/>
           <w:sz w:val="26"/>
           <w:szCs w:val="26"/>
         </w:rPr>
@@ -4852,84 +3415,21 @@
           <w:sz w:val="26"/>
           <w:szCs w:val="26"/>
         </w:rPr>
-        <w:t xml:space="preserve">Y revisamos que, en este </w:t>
-      </w:r>
-      <w:proofErr w:type="spellStart"/>
-      <w:r>
-        <w:rPr>
-          <w:rFonts w:ascii="Verdana" w:hAnsi="Verdana"/>
-          <w:sz w:val="26"/>
-          <w:szCs w:val="26"/>
-        </w:rPr>
-        <w:t>namespace</w:t>
-      </w:r>
-      <w:proofErr w:type="spellEnd"/>
-      <w:r>
-        <w:rPr>
-          <w:rFonts w:ascii="Verdana" w:hAnsi="Verdana"/>
-          <w:sz w:val="26"/>
-          <w:szCs w:val="26"/>
-        </w:rPr>
-        <w:t xml:space="preserve"> (</w:t>
-      </w:r>
-      <w:proofErr w:type="spellStart"/>
-      <w:r>
-        <w:rPr>
-          <w:rFonts w:ascii="Verdana" w:hAnsi="Verdana"/>
-          <w:sz w:val="26"/>
-          <w:szCs w:val="26"/>
-        </w:rPr>
-        <w:t>ingress-nginx</w:t>
-      </w:r>
-      <w:proofErr w:type="spellEnd"/>
-      <w:r>
-        <w:rPr>
-          <w:rFonts w:ascii="Verdana" w:hAnsi="Verdana"/>
-          <w:sz w:val="26"/>
-          <w:szCs w:val="26"/>
-        </w:rPr>
-        <w:t xml:space="preserve">), se hayan creado correctamente los </w:t>
-      </w:r>
-      <w:proofErr w:type="spellStart"/>
-      <w:r>
-        <w:rPr>
-          <w:rFonts w:ascii="Verdana" w:hAnsi="Verdana"/>
-          <w:sz w:val="26"/>
-          <w:szCs w:val="26"/>
-        </w:rPr>
-        <w:t>pods</w:t>
-      </w:r>
-      <w:proofErr w:type="spellEnd"/>
-      <w:r>
-        <w:rPr>
-          <w:rFonts w:ascii="Verdana" w:hAnsi="Verdana"/>
-          <w:sz w:val="26"/>
-          <w:szCs w:val="26"/>
-        </w:rPr>
-        <w:t xml:space="preserve"> que serán usados para el </w:t>
-      </w:r>
-      <w:proofErr w:type="spellStart"/>
-      <w:r>
-        <w:rPr>
-          <w:rFonts w:ascii="Verdana" w:hAnsi="Verdana"/>
-          <w:sz w:val="26"/>
-          <w:szCs w:val="26"/>
-        </w:rPr>
-        <w:t>ingress-nginx</w:t>
-      </w:r>
-      <w:proofErr w:type="spellEnd"/>
-    </w:p>
-    <w:p>
-      <w:pPr>
-        <w:rPr>
-          <w:rFonts w:ascii="Verdana" w:hAnsi="Verdana"/>
-          <w:sz w:val="26"/>
-          <w:szCs w:val="26"/>
-        </w:rPr>
-      </w:pPr>
-      <w:r>
-        <w:rPr>
-          <w:rFonts w:ascii="Verdana" w:hAnsi="Verdana"/>
+        <w:t>Y revisamos que, en este namespace (ingress-nginx), se hayan creado correctamente los pods que serán usados para el ingress-nginx</w:t>
+      </w:r>
+    </w:p>
+    <w:p>
+      <w:pPr>
+        <w:rPr>
+          <w:rFonts w:ascii="Verdana" w:hAnsi="Verdana"/>
+          <w:sz w:val="26"/>
+          <w:szCs w:val="26"/>
+        </w:rPr>
+      </w:pPr>
+      <w:r>
+        <w:rPr>
+          <w:rFonts w:ascii="Verdana" w:hAnsi="Verdana"/>
+          <w:noProof/>
           <w:sz w:val="26"/>
           <w:szCs w:val="26"/>
         </w:rPr>
@@ -5007,6 +3507,7 @@
       <w:r>
         <w:rPr>
           <w:rFonts w:ascii="Verdana" w:hAnsi="Verdana"/>
+          <w:noProof/>
           <w:sz w:val="26"/>
           <w:szCs w:val="26"/>
         </w:rPr>
@@ -5070,43 +3571,7 @@
           <w:sz w:val="26"/>
           <w:szCs w:val="26"/>
         </w:rPr>
-        <w:t xml:space="preserve">Finalmente, revisamos que el servicio esté activo y todo bien y vemos que, efectivamente, ahí está corriendo el </w:t>
-      </w:r>
-      <w:proofErr w:type="spellStart"/>
-      <w:r>
-        <w:rPr>
-          <w:rFonts w:ascii="Verdana" w:hAnsi="Verdana"/>
-          <w:sz w:val="26"/>
-          <w:szCs w:val="26"/>
-        </w:rPr>
-        <w:t>nginx</w:t>
-      </w:r>
-      <w:proofErr w:type="spellEnd"/>
-      <w:r>
-        <w:rPr>
-          <w:rFonts w:ascii="Verdana" w:hAnsi="Verdana"/>
-          <w:sz w:val="26"/>
-          <w:szCs w:val="26"/>
-        </w:rPr>
-        <w:t xml:space="preserve"> desde el PC natural, sin necesidad de correr dentro de un </w:t>
-      </w:r>
-      <w:proofErr w:type="spellStart"/>
-      <w:r>
-        <w:rPr>
-          <w:rFonts w:ascii="Verdana" w:hAnsi="Verdana"/>
-          <w:sz w:val="26"/>
-          <w:szCs w:val="26"/>
-        </w:rPr>
-        <w:t>pod</w:t>
-      </w:r>
-      <w:proofErr w:type="spellEnd"/>
-      <w:r>
-        <w:rPr>
-          <w:rFonts w:ascii="Verdana" w:hAnsi="Verdana"/>
-          <w:sz w:val="26"/>
-          <w:szCs w:val="26"/>
-        </w:rPr>
-        <w:t xml:space="preserve"> de Alpine</w:t>
+        <w:t>Finalmente, revisamos que el servicio esté activo y todo bien y vemos que, efectivamente, ahí está corriendo el nginx desde el PC natural, sin necesidad de correr dentro de un pod de Alpine</w:t>
       </w:r>
       <w:r>
         <w:rPr>
@@ -5149,74 +3614,21 @@
           <w:sz w:val="26"/>
           <w:szCs w:val="26"/>
         </w:rPr>
-        <w:t xml:space="preserve">Ahora, en la siguiente ruta creamos un nuevo archivo YAML que corresponde al </w:t>
-      </w:r>
-      <w:proofErr w:type="spellStart"/>
-      <w:r>
-        <w:rPr>
-          <w:rFonts w:ascii="Verdana" w:hAnsi="Verdana"/>
-          <w:sz w:val="26"/>
-          <w:szCs w:val="26"/>
-        </w:rPr>
-        <w:t>deployment</w:t>
-      </w:r>
-      <w:proofErr w:type="spellEnd"/>
-      <w:r>
-        <w:rPr>
-          <w:rFonts w:ascii="Verdana" w:hAnsi="Verdana"/>
-          <w:sz w:val="26"/>
-          <w:szCs w:val="26"/>
-        </w:rPr>
-        <w:t xml:space="preserve"> del </w:t>
-      </w:r>
-      <w:proofErr w:type="spellStart"/>
-      <w:r>
-        <w:rPr>
-          <w:rFonts w:ascii="Verdana" w:hAnsi="Verdana"/>
-          <w:sz w:val="26"/>
-          <w:szCs w:val="26"/>
-        </w:rPr>
-        <w:t>ingress</w:t>
-      </w:r>
-      <w:proofErr w:type="spellEnd"/>
-      <w:r>
-        <w:rPr>
-          <w:rFonts w:ascii="Verdana" w:hAnsi="Verdana"/>
-          <w:sz w:val="26"/>
-          <w:szCs w:val="26"/>
-        </w:rPr>
-        <w:t xml:space="preserve"> con rutas basadas en “</w:t>
-      </w:r>
-      <w:proofErr w:type="spellStart"/>
-      <w:r>
-        <w:rPr>
-          <w:rFonts w:ascii="Verdana" w:hAnsi="Verdana"/>
-          <w:sz w:val="26"/>
-          <w:szCs w:val="26"/>
-        </w:rPr>
-        <w:t>path</w:t>
-      </w:r>
-      <w:proofErr w:type="spellEnd"/>
-      <w:r>
-        <w:rPr>
-          <w:rFonts w:ascii="Verdana" w:hAnsi="Verdana"/>
-          <w:sz w:val="26"/>
-          <w:szCs w:val="26"/>
-        </w:rPr>
-        <w:t>”</w:t>
-      </w:r>
-    </w:p>
-    <w:p>
-      <w:pPr>
-        <w:rPr>
-          <w:rFonts w:ascii="Verdana" w:hAnsi="Verdana"/>
-          <w:sz w:val="26"/>
-          <w:szCs w:val="26"/>
-        </w:rPr>
-      </w:pPr>
-      <w:r>
-        <w:rPr>
-          <w:rFonts w:ascii="Verdana" w:hAnsi="Verdana"/>
+        <w:t>Ahora, en la siguiente ruta creamos un nuevo archivo YAML que corresponde al deployment del ingress con rutas basadas en “path”</w:t>
+      </w:r>
+    </w:p>
+    <w:p>
+      <w:pPr>
+        <w:rPr>
+          <w:rFonts w:ascii="Verdana" w:hAnsi="Verdana"/>
+          <w:sz w:val="26"/>
+          <w:szCs w:val="26"/>
+        </w:rPr>
+      </w:pPr>
+      <w:r>
+        <w:rPr>
+          <w:rFonts w:ascii="Verdana" w:hAnsi="Verdana"/>
+          <w:noProof/>
           <w:sz w:val="26"/>
           <w:szCs w:val="26"/>
         </w:rPr>
@@ -5261,37 +3673,8 @@
       <w:pPr>
         <w:rPr>
           <w:rFonts w:ascii="Verdana" w:hAnsi="Verdana"/>
-          <w:sz w:val="26"/>
-          <w:szCs w:val="26"/>
-        </w:rPr>
-      </w:pPr>
-      <w:r>
-        <w:rPr>
-          <w:rFonts w:ascii="Verdana" w:hAnsi="Verdana"/>
-          <w:sz w:val="26"/>
-          <w:szCs w:val="26"/>
-        </w:rPr>
-        <w:t xml:space="preserve">Dentro de ese YAML se encuentra el siguiente </w:t>
-      </w:r>
-      <w:proofErr w:type="spellStart"/>
-      <w:r>
-        <w:rPr>
-          <w:rFonts w:ascii="Verdana" w:hAnsi="Verdana"/>
-          <w:sz w:val="26"/>
-          <w:szCs w:val="26"/>
-        </w:rPr>
-        <w:t>códigosdfasdf</w:t>
-      </w:r>
-      <w:proofErr w:type="spellEnd"/>
-    </w:p>
-    <w:p>
-      <w:pPr>
-        <w:contextualSpacing/>
-        <w:rPr>
-          <w:rFonts w:ascii="Verdana" w:hAnsi="Verdana"/>
-          <w:i/>
-          <w:iCs/>
-          <w:lang w:val="en-US"/>
+          <w:i/>
+          <w:iCs/>
         </w:rPr>
         <w:sectPr>
           <w:pgSz w:w="12240" w:h="15840"/>
@@ -5300,6 +3683,22 @@
           <w:docGrid w:linePitch="360"/>
         </w:sectPr>
       </w:pPr>
+      <w:r>
+        <w:rPr>
+          <w:rFonts w:ascii="Verdana" w:hAnsi="Verdana"/>
+          <w:sz w:val="26"/>
+          <w:szCs w:val="26"/>
+        </w:rPr>
+        <w:t>Dentro de ese YAML se encuentra el siguiente código</w:t>
+      </w:r>
+      <w:r>
+        <w:rPr>
+          <w:rFonts w:ascii="Verdana" w:hAnsi="Verdana"/>
+          <w:sz w:val="26"/>
+          <w:szCs w:val="26"/>
+        </w:rPr>
+        <w:t>:</w:t>
+      </w:r>
     </w:p>
     <w:p>
       <w:pPr>
@@ -5311,25 +3710,14 @@
           <w:lang w:val="en-US"/>
         </w:rPr>
       </w:pPr>
-      <w:proofErr w:type="spellStart"/>
-      <w:r>
-        <w:rPr>
-          <w:rFonts w:ascii="Verdana" w:hAnsi="Verdana"/>
-          <w:i/>
-          <w:iCs/>
-          <w:lang w:val="en-US"/>
-        </w:rPr>
-        <w:t>apiVersion</w:t>
-      </w:r>
-      <w:proofErr w:type="spellEnd"/>
-      <w:r>
-        <w:rPr>
-          <w:rFonts w:ascii="Verdana" w:hAnsi="Verdana"/>
-          <w:i/>
-          <w:iCs/>
-          <w:lang w:val="en-US"/>
-        </w:rPr>
-        <w:t>: networking.k8s.io/v1</w:t>
+      <w:r>
+        <w:rPr>
+          <w:rFonts w:ascii="Verdana" w:hAnsi="Verdana"/>
+          <w:i/>
+          <w:iCs/>
+          <w:lang w:val="en-US"/>
+        </w:rPr>
+        <w:t>apiVersion: networking.k8s.io/v1</w:t>
       </w:r>
     </w:p>
     <w:p>
@@ -5389,27 +3777,7 @@
           <w:iCs/>
           <w:lang w:val="en-US"/>
         </w:rPr>
-        <w:t xml:space="preserve">  name: </w:t>
-      </w:r>
-      <w:proofErr w:type="spellStart"/>
-      <w:r>
-        <w:rPr>
-          <w:rFonts w:ascii="Verdana" w:hAnsi="Verdana"/>
-          <w:i/>
-          <w:iCs/>
-          <w:lang w:val="en-US"/>
-        </w:rPr>
-        <w:t>servicio</w:t>
-      </w:r>
-      <w:proofErr w:type="spellEnd"/>
-      <w:r>
-        <w:rPr>
-          <w:rFonts w:ascii="Verdana" w:hAnsi="Verdana"/>
-          <w:i/>
-          <w:iCs/>
-          <w:lang w:val="en-US"/>
-        </w:rPr>
-        <w:t>-ingress-catalog</w:t>
+        <w:t xml:space="preserve">  name: servicio-ingress-catalog</w:t>
       </w:r>
     </w:p>
     <w:p>
@@ -5429,7 +3797,7 @@
           <w:iCs/>
           <w:lang w:val="en-US"/>
         </w:rPr>
-        <w:t xml:space="preserve">  annotations:</w:t>
+        <w:t>spec:</w:t>
       </w:r>
     </w:p>
     <w:p>
@@ -5449,7 +3817,7 @@
           <w:iCs/>
           <w:lang w:val="en-US"/>
         </w:rPr>
-        <w:t xml:space="preserve">    nginx.ingress.kubernetes.io/rewrite-target: /</w:t>
+        <w:t xml:space="preserve">  ingressClassName: nginx</w:t>
       </w:r>
     </w:p>
     <w:p>
@@ -5469,6 +3837,348 @@
           <w:iCs/>
           <w:lang w:val="en-US"/>
         </w:rPr>
+        <w:t xml:space="preserve">  rules:</w:t>
+      </w:r>
+    </w:p>
+    <w:p>
+      <w:pPr>
+        <w:contextualSpacing/>
+        <w:rPr>
+          <w:rFonts w:ascii="Verdana" w:hAnsi="Verdana"/>
+          <w:i/>
+          <w:iCs/>
+          <w:lang w:val="en-US"/>
+        </w:rPr>
+      </w:pPr>
+      <w:r>
+        <w:rPr>
+          <w:rFonts w:ascii="Verdana" w:hAnsi="Verdana"/>
+          <w:i/>
+          <w:iCs/>
+          <w:lang w:val="en-US"/>
+        </w:rPr>
+        <w:t xml:space="preserve">  - host: chaphe-bookstore.catalog.com</w:t>
+      </w:r>
+    </w:p>
+    <w:p>
+      <w:pPr>
+        <w:contextualSpacing/>
+        <w:rPr>
+          <w:rFonts w:ascii="Verdana" w:hAnsi="Verdana"/>
+          <w:i/>
+          <w:iCs/>
+          <w:lang w:val="en-US"/>
+        </w:rPr>
+      </w:pPr>
+      <w:r>
+        <w:rPr>
+          <w:rFonts w:ascii="Verdana" w:hAnsi="Verdana"/>
+          <w:i/>
+          <w:iCs/>
+          <w:lang w:val="en-US"/>
+        </w:rPr>
+        <w:t xml:space="preserve">    http:</w:t>
+      </w:r>
+    </w:p>
+    <w:p>
+      <w:pPr>
+        <w:contextualSpacing/>
+        <w:rPr>
+          <w:rFonts w:ascii="Verdana" w:hAnsi="Verdana"/>
+          <w:i/>
+          <w:iCs/>
+          <w:lang w:val="en-US"/>
+        </w:rPr>
+      </w:pPr>
+      <w:r>
+        <w:rPr>
+          <w:rFonts w:ascii="Verdana" w:hAnsi="Verdana"/>
+          <w:i/>
+          <w:iCs/>
+          <w:lang w:val="en-US"/>
+        </w:rPr>
+        <w:t xml:space="preserve">      paths:</w:t>
+      </w:r>
+    </w:p>
+    <w:p>
+      <w:pPr>
+        <w:contextualSpacing/>
+        <w:rPr>
+          <w:rFonts w:ascii="Verdana" w:hAnsi="Verdana"/>
+          <w:i/>
+          <w:iCs/>
+          <w:lang w:val="en-US"/>
+        </w:rPr>
+      </w:pPr>
+      <w:r>
+        <w:rPr>
+          <w:rFonts w:ascii="Verdana" w:hAnsi="Verdana"/>
+          <w:i/>
+          <w:iCs/>
+          <w:lang w:val="en-US"/>
+        </w:rPr>
+        <w:t xml:space="preserve">      - path: /</w:t>
+      </w:r>
+    </w:p>
+    <w:p>
+      <w:pPr>
+        <w:contextualSpacing/>
+        <w:rPr>
+          <w:rFonts w:ascii="Verdana" w:hAnsi="Verdana"/>
+          <w:i/>
+          <w:iCs/>
+          <w:lang w:val="en-US"/>
+        </w:rPr>
+      </w:pPr>
+      <w:r>
+        <w:rPr>
+          <w:rFonts w:ascii="Verdana" w:hAnsi="Verdana"/>
+          <w:i/>
+          <w:iCs/>
+          <w:lang w:val="en-US"/>
+        </w:rPr>
+        <w:t xml:space="preserve">        pathType: Prefix</w:t>
+      </w:r>
+    </w:p>
+    <w:p>
+      <w:pPr>
+        <w:contextualSpacing/>
+        <w:rPr>
+          <w:rFonts w:ascii="Verdana" w:hAnsi="Verdana"/>
+          <w:i/>
+          <w:iCs/>
+          <w:lang w:val="en-US"/>
+        </w:rPr>
+      </w:pPr>
+      <w:r>
+        <w:rPr>
+          <w:rFonts w:ascii="Verdana" w:hAnsi="Verdana"/>
+          <w:i/>
+          <w:iCs/>
+          <w:lang w:val="en-US"/>
+        </w:rPr>
+        <w:t xml:space="preserve">        backend:</w:t>
+      </w:r>
+    </w:p>
+    <w:p>
+      <w:pPr>
+        <w:contextualSpacing/>
+        <w:rPr>
+          <w:rFonts w:ascii="Verdana" w:hAnsi="Verdana"/>
+          <w:i/>
+          <w:iCs/>
+          <w:lang w:val="en-US"/>
+        </w:rPr>
+      </w:pPr>
+      <w:r>
+        <w:rPr>
+          <w:rFonts w:ascii="Verdana" w:hAnsi="Verdana"/>
+          <w:i/>
+          <w:iCs/>
+          <w:lang w:val="en-US"/>
+        </w:rPr>
+        <w:t xml:space="preserve">          service:</w:t>
+      </w:r>
+    </w:p>
+    <w:p>
+      <w:pPr>
+        <w:contextualSpacing/>
+        <w:rPr>
+          <w:rFonts w:ascii="Verdana" w:hAnsi="Verdana"/>
+          <w:i/>
+          <w:iCs/>
+          <w:lang w:val="en-US"/>
+        </w:rPr>
+      </w:pPr>
+      <w:r>
+        <w:rPr>
+          <w:rFonts w:ascii="Verdana" w:hAnsi="Verdana"/>
+          <w:i/>
+          <w:iCs/>
+          <w:lang w:val="en-US"/>
+        </w:rPr>
+        <w:t xml:space="preserve">            name: frontend-catalog-service</w:t>
+      </w:r>
+    </w:p>
+    <w:p>
+      <w:pPr>
+        <w:contextualSpacing/>
+        <w:rPr>
+          <w:rFonts w:ascii="Verdana" w:hAnsi="Verdana"/>
+          <w:i/>
+          <w:iCs/>
+          <w:lang w:val="en-US"/>
+        </w:rPr>
+      </w:pPr>
+      <w:r>
+        <w:rPr>
+          <w:rFonts w:ascii="Verdana" w:hAnsi="Verdana"/>
+          <w:i/>
+          <w:iCs/>
+          <w:lang w:val="en-US"/>
+        </w:rPr>
+        <w:t xml:space="preserve">            port:</w:t>
+      </w:r>
+    </w:p>
+    <w:p>
+      <w:pPr>
+        <w:contextualSpacing/>
+        <w:rPr>
+          <w:rFonts w:ascii="Verdana" w:hAnsi="Verdana"/>
+          <w:i/>
+          <w:iCs/>
+          <w:lang w:val="en-US"/>
+        </w:rPr>
+      </w:pPr>
+      <w:r>
+        <w:rPr>
+          <w:rFonts w:ascii="Verdana" w:hAnsi="Verdana"/>
+          <w:i/>
+          <w:iCs/>
+          <w:lang w:val="en-US"/>
+        </w:rPr>
+        <w:t xml:space="preserve">              number: 80</w:t>
+      </w:r>
+    </w:p>
+    <w:p>
+      <w:pPr>
+        <w:contextualSpacing/>
+        <w:rPr>
+          <w:rFonts w:ascii="Verdana" w:hAnsi="Verdana"/>
+          <w:i/>
+          <w:iCs/>
+          <w:lang w:val="en-US"/>
+        </w:rPr>
+      </w:pPr>
+    </w:p>
+    <w:p>
+      <w:pPr>
+        <w:contextualSpacing/>
+        <w:rPr>
+          <w:rFonts w:ascii="Verdana" w:hAnsi="Verdana"/>
+          <w:i/>
+          <w:iCs/>
+          <w:lang w:val="en-US"/>
+        </w:rPr>
+      </w:pPr>
+      <w:r>
+        <w:rPr>
+          <w:rFonts w:ascii="Verdana" w:hAnsi="Verdana"/>
+          <w:i/>
+          <w:iCs/>
+          <w:lang w:val="en-US"/>
+        </w:rPr>
+        <w:t>---</w:t>
+      </w:r>
+    </w:p>
+    <w:p>
+      <w:pPr>
+        <w:contextualSpacing/>
+        <w:rPr>
+          <w:rFonts w:ascii="Verdana" w:hAnsi="Verdana"/>
+          <w:i/>
+          <w:iCs/>
+          <w:lang w:val="en-US"/>
+        </w:rPr>
+      </w:pPr>
+    </w:p>
+    <w:p>
+      <w:pPr>
+        <w:contextualSpacing/>
+        <w:rPr>
+          <w:rFonts w:ascii="Verdana" w:hAnsi="Verdana"/>
+          <w:i/>
+          <w:iCs/>
+          <w:lang w:val="en-US"/>
+        </w:rPr>
+      </w:pPr>
+      <w:r>
+        <w:rPr>
+          <w:rFonts w:ascii="Verdana" w:hAnsi="Verdana"/>
+          <w:i/>
+          <w:iCs/>
+          <w:lang w:val="en-US"/>
+        </w:rPr>
+        <w:t>apiVersion: networking.k8s.io/v1</w:t>
+      </w:r>
+    </w:p>
+    <w:p>
+      <w:pPr>
+        <w:contextualSpacing/>
+        <w:rPr>
+          <w:rFonts w:ascii="Verdana" w:hAnsi="Verdana"/>
+          <w:i/>
+          <w:iCs/>
+          <w:lang w:val="en-US"/>
+        </w:rPr>
+      </w:pPr>
+      <w:r>
+        <w:rPr>
+          <w:rFonts w:ascii="Verdana" w:hAnsi="Verdana"/>
+          <w:i/>
+          <w:iCs/>
+          <w:lang w:val="en-US"/>
+        </w:rPr>
+        <w:t>kind: Ingress</w:t>
+      </w:r>
+    </w:p>
+    <w:p>
+      <w:pPr>
+        <w:contextualSpacing/>
+        <w:rPr>
+          <w:rFonts w:ascii="Verdana" w:hAnsi="Verdana"/>
+          <w:i/>
+          <w:iCs/>
+          <w:lang w:val="en-US"/>
+        </w:rPr>
+      </w:pPr>
+      <w:r>
+        <w:rPr>
+          <w:rFonts w:ascii="Verdana" w:hAnsi="Verdana"/>
+          <w:i/>
+          <w:iCs/>
+          <w:lang w:val="en-US"/>
+        </w:rPr>
+        <w:t>metadata:</w:t>
+      </w:r>
+    </w:p>
+    <w:p>
+      <w:pPr>
+        <w:contextualSpacing/>
+        <w:rPr>
+          <w:rFonts w:ascii="Verdana" w:hAnsi="Verdana"/>
+          <w:i/>
+          <w:iCs/>
+          <w:lang w:val="en-US"/>
+        </w:rPr>
+      </w:pPr>
+      <w:r>
+        <w:rPr>
+          <w:rFonts w:ascii="Verdana" w:hAnsi="Verdana"/>
+          <w:i/>
+          <w:iCs/>
+          <w:lang w:val="en-US"/>
+        </w:rPr>
+        <w:t xml:space="preserve">  name: servicio-ingress-reviews</w:t>
+      </w:r>
+    </w:p>
+    <w:p>
+      <w:pPr>
+        <w:contextualSpacing/>
+        <w:rPr>
+          <w:rFonts w:ascii="Verdana" w:hAnsi="Verdana"/>
+          <w:i/>
+          <w:iCs/>
+          <w:lang w:val="en-US"/>
+        </w:rPr>
+      </w:pPr>
+      <w:r>
+        <w:rPr>
+          <w:rFonts w:ascii="Verdana" w:hAnsi="Verdana"/>
+          <w:i/>
+          <w:iCs/>
+          <w:lang w:val="en-US"/>
+        </w:rPr>
         <w:t>spec:</w:t>
       </w:r>
     </w:p>
@@ -5489,27 +4199,7 @@
           <w:iCs/>
           <w:lang w:val="en-US"/>
         </w:rPr>
-        <w:t xml:space="preserve">  </w:t>
-      </w:r>
-      <w:proofErr w:type="spellStart"/>
-      <w:r>
-        <w:rPr>
-          <w:rFonts w:ascii="Verdana" w:hAnsi="Verdana"/>
-          <w:i/>
-          <w:iCs/>
-          <w:lang w:val="en-US"/>
-        </w:rPr>
-        <w:t>ingressClassName</w:t>
-      </w:r>
-      <w:proofErr w:type="spellEnd"/>
-      <w:r>
-        <w:rPr>
-          <w:rFonts w:ascii="Verdana" w:hAnsi="Verdana"/>
-          <w:i/>
-          <w:iCs/>
-          <w:lang w:val="en-US"/>
-        </w:rPr>
-        <w:t>: nginx</w:t>
+        <w:t xml:space="preserve">  ingressClassName: nginx</w:t>
       </w:r>
     </w:p>
     <w:p>
@@ -5549,7 +4239,7 @@
           <w:iCs/>
           <w:lang w:val="en-US"/>
         </w:rPr>
-        <w:t xml:space="preserve">  - host: publico.chaphe-bookstore.com</w:t>
+        <w:t xml:space="preserve">  - host: chaphe-bookstore.reviews.com</w:t>
       </w:r>
     </w:p>
     <w:p>
@@ -5609,7 +4299,7 @@
           <w:iCs/>
           <w:lang w:val="en-US"/>
         </w:rPr>
-        <w:t xml:space="preserve">      - path: /catalog</w:t>
+        <w:t xml:space="preserve">      - path: /</w:t>
       </w:r>
     </w:p>
     <w:p>
@@ -5629,27 +4319,7 @@
           <w:iCs/>
           <w:lang w:val="en-US"/>
         </w:rPr>
-        <w:t xml:space="preserve">        </w:t>
-      </w:r>
-      <w:proofErr w:type="spellStart"/>
-      <w:r>
-        <w:rPr>
-          <w:rFonts w:ascii="Verdana" w:hAnsi="Verdana"/>
-          <w:i/>
-          <w:iCs/>
-          <w:lang w:val="en-US"/>
-        </w:rPr>
-        <w:t>pathType</w:t>
-      </w:r>
-      <w:proofErr w:type="spellEnd"/>
-      <w:r>
-        <w:rPr>
-          <w:rFonts w:ascii="Verdana" w:hAnsi="Verdana"/>
-          <w:i/>
-          <w:iCs/>
-          <w:lang w:val="en-US"/>
-        </w:rPr>
-        <w:t>: Prefix</w:t>
+        <w:t xml:space="preserve">        pathType: Prefix</w:t>
       </w:r>
     </w:p>
     <w:p>
@@ -5709,7 +4379,7 @@
           <w:iCs/>
           <w:lang w:val="en-US"/>
         </w:rPr>
-        <w:t xml:space="preserve">            name: frontend-catalog-service</w:t>
+        <w:t xml:space="preserve">            name: frontend-reviews-service</w:t>
       </w:r>
     </w:p>
     <w:p>
@@ -5749,16 +4419,7 @@
           <w:iCs/>
           <w:lang w:val="en-US"/>
         </w:rPr>
-        <w:t xml:space="preserve">              number: </w:t>
-      </w:r>
-      <w:r>
-        <w:rPr>
-          <w:rFonts w:ascii="Verdana" w:hAnsi="Verdana"/>
-          <w:i/>
-          <w:iCs/>
-          <w:lang w:val="en-US"/>
-        </w:rPr>
-        <w:t>80</w:t>
+        <w:t xml:space="preserve">              number: 80</w:t>
       </w:r>
     </w:p>
     <w:p>
@@ -5813,25 +4474,14 @@
           <w:lang w:val="en-US"/>
         </w:rPr>
       </w:pPr>
-      <w:proofErr w:type="spellStart"/>
-      <w:r>
-        <w:rPr>
-          <w:rFonts w:ascii="Verdana" w:hAnsi="Verdana"/>
-          <w:i/>
-          <w:iCs/>
-          <w:lang w:val="en-US"/>
-        </w:rPr>
-        <w:t>apiVersion</w:t>
-      </w:r>
-      <w:proofErr w:type="spellEnd"/>
-      <w:r>
-        <w:rPr>
-          <w:rFonts w:ascii="Verdana" w:hAnsi="Verdana"/>
-          <w:i/>
-          <w:iCs/>
-          <w:lang w:val="en-US"/>
-        </w:rPr>
-        <w:t>: networking.k8s.io/v1</w:t>
+      <w:r>
+        <w:rPr>
+          <w:rFonts w:ascii="Verdana" w:hAnsi="Verdana"/>
+          <w:i/>
+          <w:iCs/>
+          <w:lang w:val="en-US"/>
+        </w:rPr>
+        <w:t>apiVersion: networking.k8s.io/v1</w:t>
       </w:r>
     </w:p>
     <w:p>
@@ -5891,27 +4541,7 @@
           <w:iCs/>
           <w:lang w:val="en-US"/>
         </w:rPr>
-        <w:t xml:space="preserve">  name: </w:t>
-      </w:r>
-      <w:proofErr w:type="spellStart"/>
-      <w:r>
-        <w:rPr>
-          <w:rFonts w:ascii="Verdana" w:hAnsi="Verdana"/>
-          <w:i/>
-          <w:iCs/>
-          <w:lang w:val="en-US"/>
-        </w:rPr>
-        <w:t>servicio</w:t>
-      </w:r>
-      <w:proofErr w:type="spellEnd"/>
-      <w:r>
-        <w:rPr>
-          <w:rFonts w:ascii="Verdana" w:hAnsi="Verdana"/>
-          <w:i/>
-          <w:iCs/>
-          <w:lang w:val="en-US"/>
-        </w:rPr>
-        <w:t>-ingress-reviews</w:t>
+        <w:t xml:space="preserve">  name: servicio-ingress-store</w:t>
       </w:r>
     </w:p>
     <w:p>
@@ -5931,7 +4561,7 @@
           <w:iCs/>
           <w:lang w:val="en-US"/>
         </w:rPr>
-        <w:t xml:space="preserve">  annotations:</w:t>
+        <w:t>spec:</w:t>
       </w:r>
     </w:p>
     <w:p>
@@ -5951,7 +4581,7 @@
           <w:iCs/>
           <w:lang w:val="en-US"/>
         </w:rPr>
-        <w:t xml:space="preserve">    nginx.ingress.kubernetes.io/rewrite-target: /</w:t>
+        <w:t xml:space="preserve">  ingressClassName: nginx</w:t>
       </w:r>
     </w:p>
     <w:p>
@@ -5971,7 +4601,7 @@
           <w:iCs/>
           <w:lang w:val="en-US"/>
         </w:rPr>
-        <w:t>spec:</w:t>
+        <w:t xml:space="preserve">  rules:</w:t>
       </w:r>
     </w:p>
     <w:p>
@@ -5991,27 +4621,7 @@
           <w:iCs/>
           <w:lang w:val="en-US"/>
         </w:rPr>
-        <w:t xml:space="preserve">  </w:t>
-      </w:r>
-      <w:proofErr w:type="spellStart"/>
-      <w:r>
-        <w:rPr>
-          <w:rFonts w:ascii="Verdana" w:hAnsi="Verdana"/>
-          <w:i/>
-          <w:iCs/>
-          <w:lang w:val="en-US"/>
-        </w:rPr>
-        <w:t>ingressClassName</w:t>
-      </w:r>
-      <w:proofErr w:type="spellEnd"/>
-      <w:r>
-        <w:rPr>
-          <w:rFonts w:ascii="Verdana" w:hAnsi="Verdana"/>
-          <w:i/>
-          <w:iCs/>
-          <w:lang w:val="en-US"/>
-        </w:rPr>
-        <w:t>: nginx</w:t>
+        <w:t xml:space="preserve">  - host: chaphe-bookstore.store.com</w:t>
       </w:r>
     </w:p>
     <w:p>
@@ -6031,7 +4641,7 @@
           <w:iCs/>
           <w:lang w:val="en-US"/>
         </w:rPr>
-        <w:t xml:space="preserve">  rules:</w:t>
+        <w:t xml:space="preserve">    http:</w:t>
       </w:r>
     </w:p>
     <w:p>
@@ -6051,7 +4661,7 @@
           <w:iCs/>
           <w:lang w:val="en-US"/>
         </w:rPr>
-        <w:t xml:space="preserve">  - host: publico.chaphe-bookstore.com</w:t>
+        <w:t xml:space="preserve">      paths:</w:t>
       </w:r>
     </w:p>
     <w:p>
@@ -6071,7 +4681,7 @@
           <w:iCs/>
           <w:lang w:val="en-US"/>
         </w:rPr>
-        <w:t xml:space="preserve">    http:</w:t>
+        <w:t xml:space="preserve">      - path: /</w:t>
       </w:r>
     </w:p>
     <w:p>
@@ -6091,7 +4701,7 @@
           <w:iCs/>
           <w:lang w:val="en-US"/>
         </w:rPr>
-        <w:t xml:space="preserve">      paths:</w:t>
+        <w:t xml:space="preserve">        pathType: Prefix</w:t>
       </w:r>
     </w:p>
     <w:p>
@@ -6111,7 +4721,7 @@
           <w:iCs/>
           <w:lang w:val="en-US"/>
         </w:rPr>
-        <w:t xml:space="preserve">      - path: /reviews</w:t>
+        <w:t xml:space="preserve">        backend:</w:t>
       </w:r>
     </w:p>
     <w:p>
@@ -6131,27 +4741,7 @@
           <w:iCs/>
           <w:lang w:val="en-US"/>
         </w:rPr>
-        <w:t xml:space="preserve">        </w:t>
-      </w:r>
-      <w:proofErr w:type="spellStart"/>
-      <w:r>
-        <w:rPr>
-          <w:rFonts w:ascii="Verdana" w:hAnsi="Verdana"/>
-          <w:i/>
-          <w:iCs/>
-          <w:lang w:val="en-US"/>
-        </w:rPr>
-        <w:t>pathType</w:t>
-      </w:r>
-      <w:proofErr w:type="spellEnd"/>
-      <w:r>
-        <w:rPr>
-          <w:rFonts w:ascii="Verdana" w:hAnsi="Verdana"/>
-          <w:i/>
-          <w:iCs/>
-          <w:lang w:val="en-US"/>
-        </w:rPr>
-        <w:t>: Prefix</w:t>
+        <w:t xml:space="preserve">          service:</w:t>
       </w:r>
     </w:p>
     <w:p>
@@ -6171,7 +4761,7 @@
           <w:iCs/>
           <w:lang w:val="en-US"/>
         </w:rPr>
-        <w:t xml:space="preserve">        backend:</w:t>
+        <w:t xml:space="preserve">            name: frontend-store-service</w:t>
       </w:r>
     </w:p>
     <w:p>
@@ -6191,614 +4781,12 @@
           <w:iCs/>
           <w:lang w:val="en-US"/>
         </w:rPr>
-        <w:t xml:space="preserve">          service:</w:t>
+        <w:t xml:space="preserve">            port:</w:t>
       </w:r>
     </w:p>
     <w:p>
       <w:pPr>
         <w:contextualSpacing/>
-        <w:rPr>
-          <w:rFonts w:ascii="Verdana" w:hAnsi="Verdana"/>
-          <w:i/>
-          <w:iCs/>
-          <w:lang w:val="en-US"/>
-        </w:rPr>
-      </w:pPr>
-      <w:r>
-        <w:rPr>
-          <w:rFonts w:ascii="Verdana" w:hAnsi="Verdana"/>
-          <w:i/>
-          <w:iCs/>
-          <w:lang w:val="en-US"/>
-        </w:rPr>
-        <w:t xml:space="preserve">            name: frontend-reviews-service</w:t>
-      </w:r>
-    </w:p>
-    <w:p>
-      <w:pPr>
-        <w:contextualSpacing/>
-        <w:rPr>
-          <w:rFonts w:ascii="Verdana" w:hAnsi="Verdana"/>
-          <w:i/>
-          <w:iCs/>
-          <w:lang w:val="en-US"/>
-        </w:rPr>
-      </w:pPr>
-      <w:r>
-        <w:rPr>
-          <w:rFonts w:ascii="Verdana" w:hAnsi="Verdana"/>
-          <w:i/>
-          <w:iCs/>
-          <w:lang w:val="en-US"/>
-        </w:rPr>
-        <w:t xml:space="preserve">            port:</w:t>
-      </w:r>
-    </w:p>
-    <w:p>
-      <w:pPr>
-        <w:contextualSpacing/>
-        <w:rPr>
-          <w:rFonts w:ascii="Verdana" w:hAnsi="Verdana"/>
-          <w:i/>
-          <w:iCs/>
-          <w:lang w:val="en-US"/>
-        </w:rPr>
-      </w:pPr>
-      <w:r>
-        <w:rPr>
-          <w:rFonts w:ascii="Verdana" w:hAnsi="Verdana"/>
-          <w:i/>
-          <w:iCs/>
-          <w:lang w:val="en-US"/>
-        </w:rPr>
-        <w:t xml:space="preserve">              number: </w:t>
-      </w:r>
-      <w:r>
-        <w:rPr>
-          <w:rFonts w:ascii="Verdana" w:hAnsi="Verdana"/>
-          <w:i/>
-          <w:iCs/>
-          <w:lang w:val="en-US"/>
-        </w:rPr>
-        <w:t>80</w:t>
-      </w:r>
-    </w:p>
-    <w:p>
-      <w:pPr>
-        <w:contextualSpacing/>
-        <w:rPr>
-          <w:rFonts w:ascii="Verdana" w:hAnsi="Verdana"/>
-          <w:i/>
-          <w:iCs/>
-          <w:lang w:val="en-US"/>
-        </w:rPr>
-      </w:pPr>
-    </w:p>
-    <w:p>
-      <w:pPr>
-        <w:contextualSpacing/>
-        <w:rPr>
-          <w:rFonts w:ascii="Verdana" w:hAnsi="Verdana"/>
-          <w:i/>
-          <w:iCs/>
-          <w:lang w:val="en-US"/>
-        </w:rPr>
-      </w:pPr>
-      <w:r>
-        <w:rPr>
-          <w:rFonts w:ascii="Verdana" w:hAnsi="Verdana"/>
-          <w:i/>
-          <w:iCs/>
-          <w:lang w:val="en-US"/>
-        </w:rPr>
-        <w:t>---</w:t>
-      </w:r>
-    </w:p>
-    <w:p>
-      <w:pPr>
-        <w:contextualSpacing/>
-        <w:rPr>
-          <w:rFonts w:ascii="Verdana" w:hAnsi="Verdana"/>
-          <w:i/>
-          <w:iCs/>
-          <w:lang w:val="en-US"/>
-        </w:rPr>
-      </w:pPr>
-    </w:p>
-    <w:p>
-      <w:pPr>
-        <w:contextualSpacing/>
-        <w:rPr>
-          <w:rFonts w:ascii="Verdana" w:hAnsi="Verdana"/>
-          <w:i/>
-          <w:iCs/>
-          <w:lang w:val="en-US"/>
-        </w:rPr>
-      </w:pPr>
-      <w:proofErr w:type="spellStart"/>
-      <w:r>
-        <w:rPr>
-          <w:rFonts w:ascii="Verdana" w:hAnsi="Verdana"/>
-          <w:i/>
-          <w:iCs/>
-          <w:lang w:val="en-US"/>
-        </w:rPr>
-        <w:t>apiVersion</w:t>
-      </w:r>
-      <w:proofErr w:type="spellEnd"/>
-      <w:r>
-        <w:rPr>
-          <w:rFonts w:ascii="Verdana" w:hAnsi="Verdana"/>
-          <w:i/>
-          <w:iCs/>
-          <w:lang w:val="en-US"/>
-        </w:rPr>
-        <w:t>: networking.k8s.io/v1</w:t>
-      </w:r>
-    </w:p>
-    <w:p>
-      <w:pPr>
-        <w:contextualSpacing/>
-        <w:rPr>
-          <w:rFonts w:ascii="Verdana" w:hAnsi="Verdana"/>
-          <w:i/>
-          <w:iCs/>
-          <w:lang w:val="en-US"/>
-        </w:rPr>
-      </w:pPr>
-      <w:r>
-        <w:rPr>
-          <w:rFonts w:ascii="Verdana" w:hAnsi="Verdana"/>
-          <w:i/>
-          <w:iCs/>
-          <w:lang w:val="en-US"/>
-        </w:rPr>
-        <w:t>kind: Ingress</w:t>
-      </w:r>
-    </w:p>
-    <w:p>
-      <w:pPr>
-        <w:contextualSpacing/>
-        <w:rPr>
-          <w:rFonts w:ascii="Verdana" w:hAnsi="Verdana"/>
-          <w:i/>
-          <w:iCs/>
-          <w:lang w:val="en-US"/>
-        </w:rPr>
-      </w:pPr>
-      <w:r>
-        <w:rPr>
-          <w:rFonts w:ascii="Verdana" w:hAnsi="Verdana"/>
-          <w:i/>
-          <w:iCs/>
-          <w:lang w:val="en-US"/>
-        </w:rPr>
-        <w:t>metadata:</w:t>
-      </w:r>
-    </w:p>
-    <w:p>
-      <w:pPr>
-        <w:contextualSpacing/>
-        <w:rPr>
-          <w:rFonts w:ascii="Verdana" w:hAnsi="Verdana"/>
-          <w:i/>
-          <w:iCs/>
-          <w:lang w:val="en-US"/>
-        </w:rPr>
-      </w:pPr>
-      <w:r>
-        <w:rPr>
-          <w:rFonts w:ascii="Verdana" w:hAnsi="Verdana"/>
-          <w:i/>
-          <w:iCs/>
-          <w:lang w:val="en-US"/>
-        </w:rPr>
-        <w:t xml:space="preserve">  name: </w:t>
-      </w:r>
-      <w:proofErr w:type="spellStart"/>
-      <w:r>
-        <w:rPr>
-          <w:rFonts w:ascii="Verdana" w:hAnsi="Verdana"/>
-          <w:i/>
-          <w:iCs/>
-          <w:lang w:val="en-US"/>
-        </w:rPr>
-        <w:t>servicio</w:t>
-      </w:r>
-      <w:proofErr w:type="spellEnd"/>
-      <w:r>
-        <w:rPr>
-          <w:rFonts w:ascii="Verdana" w:hAnsi="Verdana"/>
-          <w:i/>
-          <w:iCs/>
-          <w:lang w:val="en-US"/>
-        </w:rPr>
-        <w:t>-ingress-store</w:t>
-      </w:r>
-    </w:p>
-    <w:p>
-      <w:pPr>
-        <w:contextualSpacing/>
-        <w:rPr>
-          <w:rFonts w:ascii="Verdana" w:hAnsi="Verdana"/>
-          <w:i/>
-          <w:iCs/>
-          <w:lang w:val="en-US"/>
-        </w:rPr>
-      </w:pPr>
-      <w:r>
-        <w:rPr>
-          <w:rFonts w:ascii="Verdana" w:hAnsi="Verdana"/>
-          <w:i/>
-          <w:iCs/>
-          <w:lang w:val="en-US"/>
-        </w:rPr>
-        <w:t xml:space="preserve">  annotations:</w:t>
-      </w:r>
-    </w:p>
-    <w:p>
-      <w:pPr>
-        <w:contextualSpacing/>
-        <w:rPr>
-          <w:rFonts w:ascii="Verdana" w:hAnsi="Verdana"/>
-          <w:i/>
-          <w:iCs/>
-          <w:lang w:val="en-US"/>
-        </w:rPr>
-      </w:pPr>
-      <w:r>
-        <w:rPr>
-          <w:rFonts w:ascii="Verdana" w:hAnsi="Verdana"/>
-          <w:i/>
-          <w:iCs/>
-          <w:lang w:val="en-US"/>
-        </w:rPr>
-        <w:t xml:space="preserve">    nginx.ingress.kubernetes.io/rewrite-target: /</w:t>
-      </w:r>
-    </w:p>
-    <w:p>
-      <w:pPr>
-        <w:contextualSpacing/>
-        <w:rPr>
-          <w:rFonts w:ascii="Verdana" w:hAnsi="Verdana"/>
-          <w:i/>
-          <w:iCs/>
-          <w:lang w:val="en-US"/>
-        </w:rPr>
-      </w:pPr>
-      <w:r>
-        <w:rPr>
-          <w:rFonts w:ascii="Verdana" w:hAnsi="Verdana"/>
-          <w:i/>
-          <w:iCs/>
-          <w:lang w:val="en-US"/>
-        </w:rPr>
-        <w:t>spec:</w:t>
-      </w:r>
-    </w:p>
-    <w:p>
-      <w:pPr>
-        <w:contextualSpacing/>
-        <w:rPr>
-          <w:rFonts w:ascii="Verdana" w:hAnsi="Verdana"/>
-          <w:i/>
-          <w:iCs/>
-          <w:lang w:val="en-US"/>
-        </w:rPr>
-      </w:pPr>
-      <w:r>
-        <w:rPr>
-          <w:rFonts w:ascii="Verdana" w:hAnsi="Verdana"/>
-          <w:i/>
-          <w:iCs/>
-          <w:lang w:val="en-US"/>
-        </w:rPr>
-        <w:t xml:space="preserve">  </w:t>
-      </w:r>
-      <w:proofErr w:type="spellStart"/>
-      <w:r>
-        <w:rPr>
-          <w:rFonts w:ascii="Verdana" w:hAnsi="Verdana"/>
-          <w:i/>
-          <w:iCs/>
-          <w:lang w:val="en-US"/>
-        </w:rPr>
-        <w:t>ingressClassName</w:t>
-      </w:r>
-      <w:proofErr w:type="spellEnd"/>
-      <w:r>
-        <w:rPr>
-          <w:rFonts w:ascii="Verdana" w:hAnsi="Verdana"/>
-          <w:i/>
-          <w:iCs/>
-          <w:lang w:val="en-US"/>
-        </w:rPr>
-        <w:t>: nginx</w:t>
-      </w:r>
-    </w:p>
-    <w:p>
-      <w:pPr>
-        <w:contextualSpacing/>
-        <w:rPr>
-          <w:rFonts w:ascii="Verdana" w:hAnsi="Verdana"/>
-          <w:i/>
-          <w:iCs/>
-          <w:lang w:val="en-US"/>
-        </w:rPr>
-      </w:pPr>
-      <w:r>
-        <w:rPr>
-          <w:rFonts w:ascii="Verdana" w:hAnsi="Verdana"/>
-          <w:i/>
-          <w:iCs/>
-          <w:lang w:val="en-US"/>
-        </w:rPr>
-        <w:t xml:space="preserve">  rules:</w:t>
-      </w:r>
-    </w:p>
-    <w:p>
-      <w:pPr>
-        <w:contextualSpacing/>
-        <w:rPr>
-          <w:rFonts w:ascii="Verdana" w:hAnsi="Verdana"/>
-          <w:i/>
-          <w:iCs/>
-          <w:lang w:val="en-US"/>
-        </w:rPr>
-      </w:pPr>
-      <w:r>
-        <w:rPr>
-          <w:rFonts w:ascii="Verdana" w:hAnsi="Verdana"/>
-          <w:i/>
-          <w:iCs/>
-          <w:lang w:val="en-US"/>
-        </w:rPr>
-        <w:t xml:space="preserve">  - host: publico.chaphe-bookstore.com</w:t>
-      </w:r>
-    </w:p>
-    <w:p>
-      <w:pPr>
-        <w:contextualSpacing/>
-        <w:rPr>
-          <w:rFonts w:ascii="Verdana" w:hAnsi="Verdana"/>
-          <w:i/>
-          <w:iCs/>
-          <w:lang w:val="en-US"/>
-        </w:rPr>
-      </w:pPr>
-      <w:r>
-        <w:rPr>
-          <w:rFonts w:ascii="Verdana" w:hAnsi="Verdana"/>
-          <w:i/>
-          <w:iCs/>
-          <w:lang w:val="en-US"/>
-        </w:rPr>
-        <w:t xml:space="preserve">    http:</w:t>
-      </w:r>
-    </w:p>
-    <w:p>
-      <w:pPr>
-        <w:contextualSpacing/>
-        <w:rPr>
-          <w:rFonts w:ascii="Verdana" w:hAnsi="Verdana"/>
-          <w:i/>
-          <w:iCs/>
-          <w:lang w:val="en-US"/>
-        </w:rPr>
-      </w:pPr>
-      <w:r>
-        <w:rPr>
-          <w:rFonts w:ascii="Verdana" w:hAnsi="Verdana"/>
-          <w:i/>
-          <w:iCs/>
-          <w:lang w:val="en-US"/>
-        </w:rPr>
-        <w:t xml:space="preserve">      paths:</w:t>
-      </w:r>
-    </w:p>
-    <w:p>
-      <w:pPr>
-        <w:contextualSpacing/>
-        <w:rPr>
-          <w:rFonts w:ascii="Verdana" w:hAnsi="Verdana"/>
-          <w:i/>
-          <w:iCs/>
-          <w:lang w:val="en-US"/>
-        </w:rPr>
-      </w:pPr>
-      <w:r>
-        <w:rPr>
-          <w:rFonts w:ascii="Verdana" w:hAnsi="Verdana"/>
-          <w:i/>
-          <w:iCs/>
-          <w:lang w:val="en-US"/>
-        </w:rPr>
-        <w:t xml:space="preserve">      - path: /store</w:t>
-      </w:r>
-    </w:p>
-    <w:p>
-      <w:pPr>
-        <w:contextualSpacing/>
-        <w:rPr>
-          <w:rFonts w:ascii="Verdana" w:hAnsi="Verdana"/>
-          <w:i/>
-          <w:iCs/>
-          <w:lang w:val="en-US"/>
-        </w:rPr>
-      </w:pPr>
-      <w:r>
-        <w:rPr>
-          <w:rFonts w:ascii="Verdana" w:hAnsi="Verdana"/>
-          <w:i/>
-          <w:iCs/>
-          <w:lang w:val="en-US"/>
-        </w:rPr>
-        <w:t xml:space="preserve">        </w:t>
-      </w:r>
-      <w:proofErr w:type="spellStart"/>
-      <w:r>
-        <w:rPr>
-          <w:rFonts w:ascii="Verdana" w:hAnsi="Verdana"/>
-          <w:i/>
-          <w:iCs/>
-          <w:lang w:val="en-US"/>
-        </w:rPr>
-        <w:t>pathType</w:t>
-      </w:r>
-      <w:proofErr w:type="spellEnd"/>
-      <w:r>
-        <w:rPr>
-          <w:rFonts w:ascii="Verdana" w:hAnsi="Verdana"/>
-          <w:i/>
-          <w:iCs/>
-          <w:lang w:val="en-US"/>
-        </w:rPr>
-        <w:t>: Prefix</w:t>
-      </w:r>
-    </w:p>
-    <w:p>
-      <w:pPr>
-        <w:contextualSpacing/>
-        <w:rPr>
-          <w:rFonts w:ascii="Verdana" w:hAnsi="Verdana"/>
-          <w:i/>
-          <w:iCs/>
-          <w:lang w:val="en-US"/>
-        </w:rPr>
-      </w:pPr>
-      <w:r>
-        <w:rPr>
-          <w:rFonts w:ascii="Verdana" w:hAnsi="Verdana"/>
-          <w:i/>
-          <w:iCs/>
-          <w:lang w:val="en-US"/>
-        </w:rPr>
-        <w:t xml:space="preserve">        backend:</w:t>
-      </w:r>
-    </w:p>
-    <w:p>
-      <w:pPr>
-        <w:contextualSpacing/>
-        <w:rPr>
-          <w:rFonts w:ascii="Verdana" w:hAnsi="Verdana"/>
-          <w:i/>
-          <w:iCs/>
-          <w:lang w:val="en-US"/>
-        </w:rPr>
-      </w:pPr>
-      <w:r>
-        <w:rPr>
-          <w:rFonts w:ascii="Verdana" w:hAnsi="Verdana"/>
-          <w:i/>
-          <w:iCs/>
-          <w:lang w:val="en-US"/>
-        </w:rPr>
-        <w:t xml:space="preserve">          service:</w:t>
-      </w:r>
-    </w:p>
-    <w:p>
-      <w:pPr>
-        <w:contextualSpacing/>
-        <w:rPr>
-          <w:rFonts w:ascii="Verdana" w:hAnsi="Verdana"/>
-          <w:i/>
-          <w:iCs/>
-          <w:lang w:val="en-US"/>
-        </w:rPr>
-      </w:pPr>
-      <w:r>
-        <w:rPr>
-          <w:rFonts w:ascii="Verdana" w:hAnsi="Verdana"/>
-          <w:i/>
-          <w:iCs/>
-          <w:lang w:val="en-US"/>
-        </w:rPr>
-        <w:t xml:space="preserve">            name: frontend-store-service</w:t>
-      </w:r>
-    </w:p>
-    <w:p>
-      <w:pPr>
-        <w:contextualSpacing/>
-        <w:rPr>
-          <w:rFonts w:ascii="Verdana" w:hAnsi="Verdana"/>
-          <w:i/>
-          <w:iCs/>
-        </w:rPr>
-      </w:pPr>
-      <w:r>
-        <w:rPr>
-          <w:rFonts w:ascii="Verdana" w:hAnsi="Verdana"/>
-          <w:i/>
-          <w:iCs/>
-          <w:lang w:val="en-US"/>
-        </w:rPr>
-        <w:t xml:space="preserve">            </w:t>
-      </w:r>
-      <w:proofErr w:type="spellStart"/>
-      <w:r>
-        <w:rPr>
-          <w:rFonts w:ascii="Verdana" w:hAnsi="Verdana"/>
-          <w:i/>
-          <w:iCs/>
-        </w:rPr>
-        <w:t>port</w:t>
-      </w:r>
-      <w:proofErr w:type="spellEnd"/>
-      <w:r>
-        <w:rPr>
-          <w:rFonts w:ascii="Verdana" w:hAnsi="Verdana"/>
-          <w:i/>
-          <w:iCs/>
-        </w:rPr>
-        <w:t>:</w:t>
-      </w:r>
-    </w:p>
-    <w:p>
-      <w:pPr>
-        <w:contextualSpacing/>
-        <w:rPr>
-          <w:rFonts w:ascii="Verdana" w:hAnsi="Verdana"/>
-          <w:i/>
-          <w:iCs/>
-        </w:rPr>
-      </w:pPr>
-      <w:r>
-        <w:rPr>
-          <w:rFonts w:ascii="Verdana" w:hAnsi="Verdana"/>
-          <w:i/>
-          <w:iCs/>
-        </w:rPr>
-        <w:t xml:space="preserve">              </w:t>
-      </w:r>
-      <w:proofErr w:type="spellStart"/>
-      <w:r>
-        <w:rPr>
-          <w:rFonts w:ascii="Verdana" w:hAnsi="Verdana"/>
-          <w:i/>
-          <w:iCs/>
-        </w:rPr>
-        <w:t>number</w:t>
-      </w:r>
-      <w:proofErr w:type="spellEnd"/>
-      <w:r>
-        <w:rPr>
-          <w:rFonts w:ascii="Verdana" w:hAnsi="Verdana"/>
-          <w:i/>
-          <w:iCs/>
-        </w:rPr>
-        <w:t xml:space="preserve">: </w:t>
-      </w:r>
-      <w:r>
-        <w:rPr>
-          <w:rFonts w:ascii="Verdana" w:hAnsi="Verdana"/>
-          <w:i/>
-          <w:iCs/>
-        </w:rPr>
-        <w:t>80</w:t>
-      </w:r>
-    </w:p>
-    <w:p>
-      <w:pPr>
         <w:rPr>
           <w:rFonts w:ascii="Verdana" w:hAnsi="Verdana"/>
           <w:sz w:val="26"/>
@@ -6812,15 +4800,41 @@
           <w:docGrid w:linePitch="360"/>
         </w:sectPr>
       </w:pPr>
-    </w:p>
-    <w:p>
-      <w:pPr>
-        <w:rPr>
-          <w:rFonts w:ascii="Verdana" w:hAnsi="Verdana"/>
-          <w:sz w:val="26"/>
-          <w:szCs w:val="26"/>
-        </w:rPr>
-      </w:pPr>
+      <w:r>
+        <w:rPr>
+          <w:rFonts w:ascii="Verdana" w:hAnsi="Verdana"/>
+          <w:i/>
+          <w:iCs/>
+          <w:lang w:val="en-US"/>
+        </w:rPr>
+        <w:t xml:space="preserve">              number: 80</w:t>
+      </w:r>
+    </w:p>
+    <w:p>
+      <w:pPr>
+        <w:rPr>
+          <w:rFonts w:ascii="Verdana" w:hAnsi="Verdana"/>
+          <w:sz w:val="26"/>
+          <w:szCs w:val="26"/>
+        </w:rPr>
+      </w:pPr>
+    </w:p>
+    <w:p>
+      <w:pPr>
+        <w:rPr>
+          <w:rFonts w:ascii="Verdana" w:hAnsi="Verdana"/>
+          <w:sz w:val="26"/>
+          <w:szCs w:val="26"/>
+        </w:rPr>
+      </w:pPr>
+      <w:r>
+        <w:rPr>
+          <w:rFonts w:ascii="Verdana" w:hAnsi="Verdana"/>
+          <w:sz w:val="26"/>
+          <w:szCs w:val="26"/>
+        </w:rPr>
+        <w:t>Luego, añadimos la dirección DNS al archivo “hosts” de la ruta “Windows/System32/drivers/etc” para que se reconozca el Domain Name al escribirlo en el navegador</w:t>
+      </w:r>
     </w:p>
     <w:p>
       <w:pPr>
@@ -6837,82 +4851,11 @@
           <w:szCs w:val="26"/>
         </w:rPr>
         <w:lastRenderedPageBreak/>
-        <w:t>Luego, añadimos la dirección DNS al archivo “hosts” de la ruta “Windows/System32/drivers/</w:t>
-      </w:r>
-      <w:proofErr w:type="spellStart"/>
-      <w:r>
-        <w:rPr>
-          <w:rFonts w:ascii="Verdana" w:hAnsi="Verdana"/>
-          <w:sz w:val="26"/>
-          <w:szCs w:val="26"/>
-        </w:rPr>
-        <w:t>etc</w:t>
-      </w:r>
-      <w:proofErr w:type="spellEnd"/>
-      <w:r>
-        <w:rPr>
-          <w:rFonts w:ascii="Verdana" w:hAnsi="Verdana"/>
-          <w:sz w:val="26"/>
-          <w:szCs w:val="26"/>
-        </w:rPr>
-        <w:t xml:space="preserve">” para que se reconozca el </w:t>
-      </w:r>
-      <w:proofErr w:type="spellStart"/>
-      <w:r>
-        <w:rPr>
-          <w:rFonts w:ascii="Verdana" w:hAnsi="Verdana"/>
-          <w:sz w:val="26"/>
-          <w:szCs w:val="26"/>
-        </w:rPr>
-        <w:t>Domain</w:t>
-      </w:r>
-      <w:proofErr w:type="spellEnd"/>
-      <w:r>
-        <w:rPr>
-          <w:rFonts w:ascii="Verdana" w:hAnsi="Verdana"/>
-          <w:sz w:val="26"/>
-          <w:szCs w:val="26"/>
-        </w:rPr>
-        <w:t xml:space="preserve"> </w:t>
-      </w:r>
-      <w:proofErr w:type="spellStart"/>
-      <w:r>
-        <w:rPr>
-          <w:rFonts w:ascii="Verdana" w:hAnsi="Verdana"/>
-          <w:sz w:val="26"/>
-          <w:szCs w:val="26"/>
-        </w:rPr>
-        <w:t>Name</w:t>
-      </w:r>
-      <w:proofErr w:type="spellEnd"/>
-      <w:r>
-        <w:rPr>
-          <w:rFonts w:ascii="Verdana" w:hAnsi="Verdana"/>
-          <w:sz w:val="26"/>
-          <w:szCs w:val="26"/>
-        </w:rPr>
-        <w:t xml:space="preserve"> al escribirlo en el navegador</w:t>
-      </w:r>
-    </w:p>
-    <w:p>
-      <w:pPr>
-        <w:rPr>
-          <w:rFonts w:ascii="Verdana" w:hAnsi="Verdana"/>
-          <w:sz w:val="26"/>
-          <w:szCs w:val="26"/>
-        </w:rPr>
-      </w:pPr>
-      <w:r>
-        <w:rPr>
-          <w:rFonts w:ascii="Verdana" w:hAnsi="Verdana"/>
-          <w:sz w:val="26"/>
-          <w:szCs w:val="26"/>
-        </w:rPr>
         <w:drawing>
-          <wp:inline distT="0" distB="0" distL="0" distR="0" wp14:anchorId="59993DFA" wp14:editId="66EB869F">
-            <wp:extent cx="5458587" cy="3543795"/>
-            <wp:effectExtent l="0" t="0" r="8890" b="0"/>
-            <wp:docPr id="1843053846" name="Imagen 1"/>
+          <wp:inline distT="0" distB="0" distL="0" distR="0" wp14:anchorId="4E6C3F4B" wp14:editId="34952E6B">
+            <wp:extent cx="6858000" cy="4150360"/>
+            <wp:effectExtent l="0" t="0" r="0" b="2540"/>
+            <wp:docPr id="1223440283" name="Imagen 1"/>
             <wp:cNvGraphicFramePr>
               <a:graphicFrameLocks xmlns:a="http://schemas.openxmlformats.org/drawingml/2006/main" noChangeAspect="1"/>
             </wp:cNvGraphicFramePr>
@@ -6920,7 +4863,7 @@
               <a:graphicData uri="http://schemas.openxmlformats.org/drawingml/2006/picture">
                 <pic:pic xmlns:pic="http://schemas.openxmlformats.org/drawingml/2006/picture">
                   <pic:nvPicPr>
-                    <pic:cNvPr id="1843053846" name=""/>
+                    <pic:cNvPr id="1223440283" name=""/>
                     <pic:cNvPicPr/>
                   </pic:nvPicPr>
                   <pic:blipFill>
@@ -6932,7 +4875,7 @@
                   <pic:spPr>
                     <a:xfrm>
                       <a:off x="0" y="0"/>
-                      <a:ext cx="5458587" cy="3543795"/>
+                      <a:ext cx="6858000" cy="4150360"/>
                     </a:xfrm>
                     <a:prstGeom prst="rect">
                       <a:avLst/>
@@ -6985,51 +4928,84 @@
           <w:sz w:val="26"/>
           <w:szCs w:val="26"/>
         </w:rPr>
-        <w:t xml:space="preserve">AHORA ME FALTA METERLE EL DEFAULT BACKEND A LOS SERVICIOS DE INGRESS Y, SI ESO NO FUNCIONA, CAMBIAR EL NAMESPACE, PERO, EL PRIMER ERROR ES </w:t>
-      </w:r>
-    </w:p>
-    <w:p>
-      <w:pPr>
-        <w:rPr>
-          <w:rFonts w:ascii="Verdana" w:hAnsi="Verdana"/>
-          <w:sz w:val="26"/>
-          <w:szCs w:val="26"/>
-        </w:rPr>
-      </w:pPr>
-    </w:p>
-    <w:p>
-      <w:pPr>
-        <w:rPr>
-          <w:rFonts w:ascii="Verdana" w:hAnsi="Verdana"/>
-          <w:sz w:val="26"/>
-          <w:szCs w:val="26"/>
-        </w:rPr>
-      </w:pPr>
-      <w:r>
-        <w:rPr>
-          <w:rFonts w:ascii="Verdana" w:hAnsi="Verdana"/>
-          <w:sz w:val="26"/>
-          <w:szCs w:val="26"/>
-        </w:rPr>
-        <w:t xml:space="preserve">Y, tras hacer el </w:t>
-      </w:r>
-      <w:proofErr w:type="spellStart"/>
-      <w:r>
-        <w:rPr>
-          <w:rFonts w:ascii="Verdana" w:hAnsi="Verdana"/>
-          <w:sz w:val="26"/>
-          <w:szCs w:val="26"/>
-        </w:rPr>
-        <w:t>deployment</w:t>
-      </w:r>
-      <w:proofErr w:type="spellEnd"/>
-      <w:r>
-        <w:rPr>
-          <w:rFonts w:ascii="Verdana" w:hAnsi="Verdana"/>
-          <w:sz w:val="26"/>
-          <w:szCs w:val="26"/>
-        </w:rPr>
-        <w:t>, este es el comportamiento</w:t>
+        <w:t>Y, tras hacer el deployment, este es el comportamiento</w:t>
+      </w:r>
+    </w:p>
+    <w:p>
+      <w:pPr>
+        <w:rPr>
+          <w:rFonts w:ascii="Verdana" w:hAnsi="Verdana"/>
+          <w:sz w:val="26"/>
+          <w:szCs w:val="26"/>
+        </w:rPr>
+      </w:pPr>
+      <w:r>
+        <w:rPr>
+          <w:rFonts w:ascii="Verdana" w:hAnsi="Verdana"/>
+          <w:sz w:val="26"/>
+          <w:szCs w:val="26"/>
+        </w:rPr>
+        <w:drawing>
+          <wp:inline distT="0" distB="0" distL="0" distR="0" wp14:anchorId="0E753599" wp14:editId="0CAFE202">
+            <wp:extent cx="6858000" cy="2904490"/>
+            <wp:effectExtent l="0" t="0" r="0" b="0"/>
+            <wp:docPr id="1831426777" name="Imagen 1"/>
+            <wp:cNvGraphicFramePr>
+              <a:graphicFrameLocks xmlns:a="http://schemas.openxmlformats.org/drawingml/2006/main" noChangeAspect="1"/>
+            </wp:cNvGraphicFramePr>
+            <a:graphic xmlns:a="http://schemas.openxmlformats.org/drawingml/2006/main">
+              <a:graphicData uri="http://schemas.openxmlformats.org/drawingml/2006/picture">
+                <pic:pic xmlns:pic="http://schemas.openxmlformats.org/drawingml/2006/picture">
+                  <pic:nvPicPr>
+                    <pic:cNvPr id="1831426777" name=""/>
+                    <pic:cNvPicPr/>
+                  </pic:nvPicPr>
+                  <pic:blipFill>
+                    <a:blip r:embed="rId40"/>
+                    <a:stretch>
+                      <a:fillRect/>
+                    </a:stretch>
+                  </pic:blipFill>
+                  <pic:spPr>
+                    <a:xfrm>
+                      <a:off x="0" y="0"/>
+                      <a:ext cx="6858000" cy="2904490"/>
+                    </a:xfrm>
+                    <a:prstGeom prst="rect">
+                      <a:avLst/>
+                    </a:prstGeom>
+                  </pic:spPr>
+                </pic:pic>
+              </a:graphicData>
+            </a:graphic>
+          </wp:inline>
+        </w:drawing>
+      </w:r>
+    </w:p>
+    <w:p>
+      <w:pPr>
+        <w:rPr>
+          <w:rFonts w:ascii="Verdana" w:hAnsi="Verdana"/>
+          <w:sz w:val="26"/>
+          <w:szCs w:val="26"/>
+        </w:rPr>
+      </w:pPr>
+    </w:p>
+    <w:p>
+      <w:pPr>
+        <w:rPr>
+          <w:rFonts w:ascii="Verdana" w:hAnsi="Verdana"/>
+          <w:sz w:val="26"/>
+          <w:szCs w:val="26"/>
+        </w:rPr>
+      </w:pPr>
+      <w:r>
+        <w:rPr>
+          <w:rFonts w:ascii="Verdana" w:hAnsi="Verdana"/>
+          <w:sz w:val="26"/>
+          <w:szCs w:val="26"/>
+        </w:rPr>
+        <w:t>Todo bien, pero, no me cargan los libros… Esto es porque no le he añadido el backend al deployment</w:t>
       </w:r>
     </w:p>
     <w:sectPr>

</xml_diff>

<commit_message>
update pasos e imagenes para hacer el deployment con nginx.docx y update del ingressDeployment.yaml
</commit_message>
<xml_diff>
--- a/imagenes y pasos para instalar ingress.docx
+++ b/imagenes y pasos para instalar ingress.docx
@@ -5005,7 +5005,231 @@
           <w:sz w:val="26"/>
           <w:szCs w:val="26"/>
         </w:rPr>
-        <w:t>Todo bien, pero, no me cargan los libros… Esto es porque no le he añadido el backend al deployment</w:t>
+        <w:lastRenderedPageBreak/>
+        <w:t xml:space="preserve">Todo bien, pero, no me cargan los libros… Esto es porque </w:t>
+      </w:r>
+      <w:r>
+        <w:rPr>
+          <w:rFonts w:ascii="Verdana" w:hAnsi="Verdana"/>
+          <w:sz w:val="26"/>
+          <w:szCs w:val="26"/>
+        </w:rPr>
+        <w:t>BRAVE me bloquea las extensiones automaticamente, pero, si le desactivo estas extensiones, se cargan los libros como se muestra en la imagen siguiente</w:t>
+      </w:r>
+    </w:p>
+    <w:p>
+      <w:pPr>
+        <w:rPr>
+          <w:rFonts w:ascii="Verdana" w:hAnsi="Verdana"/>
+          <w:sz w:val="26"/>
+          <w:szCs w:val="26"/>
+        </w:rPr>
+      </w:pPr>
+    </w:p>
+    <w:p>
+      <w:pPr>
+        <w:rPr>
+          <w:rFonts w:ascii="Verdana" w:hAnsi="Verdana"/>
+          <w:sz w:val="26"/>
+          <w:szCs w:val="26"/>
+        </w:rPr>
+      </w:pPr>
+      <w:r>
+        <w:rPr>
+          <w:rFonts w:ascii="Verdana" w:hAnsi="Verdana"/>
+          <w:sz w:val="26"/>
+          <w:szCs w:val="26"/>
+        </w:rPr>
+        <w:drawing>
+          <wp:inline distT="0" distB="0" distL="0" distR="0" wp14:anchorId="552128AA" wp14:editId="05D7013E">
+            <wp:extent cx="6858000" cy="4594860"/>
+            <wp:effectExtent l="0" t="0" r="0" b="0"/>
+            <wp:docPr id="1162594292" name="Imagen 1"/>
+            <wp:cNvGraphicFramePr>
+              <a:graphicFrameLocks xmlns:a="http://schemas.openxmlformats.org/drawingml/2006/main" noChangeAspect="1"/>
+            </wp:cNvGraphicFramePr>
+            <a:graphic xmlns:a="http://schemas.openxmlformats.org/drawingml/2006/main">
+              <a:graphicData uri="http://schemas.openxmlformats.org/drawingml/2006/picture">
+                <pic:pic xmlns:pic="http://schemas.openxmlformats.org/drawingml/2006/picture">
+                  <pic:nvPicPr>
+                    <pic:cNvPr id="1162594292" name=""/>
+                    <pic:cNvPicPr/>
+                  </pic:nvPicPr>
+                  <pic:blipFill>
+                    <a:blip r:embed="rId41"/>
+                    <a:stretch>
+                      <a:fillRect/>
+                    </a:stretch>
+                  </pic:blipFill>
+                  <pic:spPr>
+                    <a:xfrm>
+                      <a:off x="0" y="0"/>
+                      <a:ext cx="6858000" cy="4594860"/>
+                    </a:xfrm>
+                    <a:prstGeom prst="rect">
+                      <a:avLst/>
+                    </a:prstGeom>
+                  </pic:spPr>
+                </pic:pic>
+              </a:graphicData>
+            </a:graphic>
+          </wp:inline>
+        </w:drawing>
+      </w:r>
+    </w:p>
+    <w:p>
+      <w:pPr>
+        <w:rPr>
+          <w:rFonts w:ascii="Verdana" w:hAnsi="Verdana"/>
+          <w:sz w:val="26"/>
+          <w:szCs w:val="26"/>
+        </w:rPr>
+      </w:pPr>
+    </w:p>
+    <w:p>
+      <w:pPr>
+        <w:rPr>
+          <w:rFonts w:ascii="Verdana" w:hAnsi="Verdana"/>
+          <w:sz w:val="26"/>
+          <w:szCs w:val="26"/>
+        </w:rPr>
+      </w:pPr>
+      <w:r>
+        <w:rPr>
+          <w:rFonts w:ascii="Verdana" w:hAnsi="Verdana"/>
+          <w:sz w:val="26"/>
+          <w:szCs w:val="26"/>
+        </w:rPr>
+        <w:t>Y hasta se pueden añadir productos al carrito y todo</w:t>
+      </w:r>
+    </w:p>
+    <w:p>
+      <w:pPr>
+        <w:rPr>
+          <w:rFonts w:ascii="Verdana" w:hAnsi="Verdana"/>
+          <w:sz w:val="26"/>
+          <w:szCs w:val="26"/>
+        </w:rPr>
+      </w:pPr>
+      <w:r>
+        <w:rPr>
+          <w:rFonts w:ascii="Verdana" w:hAnsi="Verdana"/>
+          <w:sz w:val="26"/>
+          <w:szCs w:val="26"/>
+        </w:rPr>
+        <w:drawing>
+          <wp:inline distT="0" distB="0" distL="0" distR="0" wp14:anchorId="63C84AA5" wp14:editId="15E48046">
+            <wp:extent cx="4563112" cy="876422"/>
+            <wp:effectExtent l="0" t="0" r="8890" b="0"/>
+            <wp:docPr id="288371740" name="Imagen 1"/>
+            <wp:cNvGraphicFramePr>
+              <a:graphicFrameLocks xmlns:a="http://schemas.openxmlformats.org/drawingml/2006/main" noChangeAspect="1"/>
+            </wp:cNvGraphicFramePr>
+            <a:graphic xmlns:a="http://schemas.openxmlformats.org/drawingml/2006/main">
+              <a:graphicData uri="http://schemas.openxmlformats.org/drawingml/2006/picture">
+                <pic:pic xmlns:pic="http://schemas.openxmlformats.org/drawingml/2006/picture">
+                  <pic:nvPicPr>
+                    <pic:cNvPr id="288371740" name=""/>
+                    <pic:cNvPicPr/>
+                  </pic:nvPicPr>
+                  <pic:blipFill>
+                    <a:blip r:embed="rId42"/>
+                    <a:stretch>
+                      <a:fillRect/>
+                    </a:stretch>
+                  </pic:blipFill>
+                  <pic:spPr>
+                    <a:xfrm>
+                      <a:off x="0" y="0"/>
+                      <a:ext cx="4563112" cy="876422"/>
+                    </a:xfrm>
+                    <a:prstGeom prst="rect">
+                      <a:avLst/>
+                    </a:prstGeom>
+                  </pic:spPr>
+                </pic:pic>
+              </a:graphicData>
+            </a:graphic>
+          </wp:inline>
+        </w:drawing>
+      </w:r>
+    </w:p>
+    <w:p>
+      <w:pPr>
+        <w:rPr>
+          <w:rFonts w:ascii="Verdana" w:hAnsi="Verdana"/>
+          <w:sz w:val="26"/>
+          <w:szCs w:val="26"/>
+        </w:rPr>
+      </w:pPr>
+    </w:p>
+    <w:p>
+      <w:pPr>
+        <w:rPr>
+          <w:rFonts w:ascii="Verdana" w:hAnsi="Verdana"/>
+          <w:sz w:val="26"/>
+          <w:szCs w:val="26"/>
+        </w:rPr>
+      </w:pPr>
+      <w:r>
+        <w:rPr>
+          <w:rFonts w:ascii="Verdana" w:hAnsi="Verdana"/>
+          <w:sz w:val="26"/>
+          <w:szCs w:val="26"/>
+        </w:rPr>
+        <w:t>Y esto se ve reflejado en la base de datos</w:t>
+      </w:r>
+    </w:p>
+    <w:p>
+      <w:pPr>
+        <w:rPr>
+          <w:rFonts w:ascii="Verdana" w:hAnsi="Verdana"/>
+          <w:sz w:val="26"/>
+          <w:szCs w:val="26"/>
+        </w:rPr>
+      </w:pPr>
+      <w:r>
+        <w:rPr>
+          <w:rFonts w:ascii="Verdana" w:hAnsi="Verdana"/>
+          <w:sz w:val="26"/>
+          <w:szCs w:val="26"/>
+        </w:rPr>
+        <w:lastRenderedPageBreak/>
+        <w:drawing>
+          <wp:inline distT="0" distB="0" distL="0" distR="0" wp14:anchorId="5460A51D" wp14:editId="1AAB2301">
+            <wp:extent cx="4001058" cy="1752845"/>
+            <wp:effectExtent l="0" t="0" r="0" b="0"/>
+            <wp:docPr id="290553453" name="Imagen 1"/>
+            <wp:cNvGraphicFramePr>
+              <a:graphicFrameLocks xmlns:a="http://schemas.openxmlformats.org/drawingml/2006/main" noChangeAspect="1"/>
+            </wp:cNvGraphicFramePr>
+            <a:graphic xmlns:a="http://schemas.openxmlformats.org/drawingml/2006/main">
+              <a:graphicData uri="http://schemas.openxmlformats.org/drawingml/2006/picture">
+                <pic:pic xmlns:pic="http://schemas.openxmlformats.org/drawingml/2006/picture">
+                  <pic:nvPicPr>
+                    <pic:cNvPr id="290553453" name=""/>
+                    <pic:cNvPicPr/>
+                  </pic:nvPicPr>
+                  <pic:blipFill>
+                    <a:blip r:embed="rId43"/>
+                    <a:stretch>
+                      <a:fillRect/>
+                    </a:stretch>
+                  </pic:blipFill>
+                  <pic:spPr>
+                    <a:xfrm>
+                      <a:off x="0" y="0"/>
+                      <a:ext cx="4001058" cy="1752845"/>
+                    </a:xfrm>
+                    <a:prstGeom prst="rect">
+                      <a:avLst/>
+                    </a:prstGeom>
+                  </pic:spPr>
+                </pic:pic>
+              </a:graphicData>
+            </a:graphic>
+          </wp:inline>
+        </w:drawing>
       </w:r>
     </w:p>
     <w:sectPr>

</xml_diff>